<commit_message>
o programa agora sabe tirar dias não letivos do calendario da turma
</commit_message>
<xml_diff>
--- a/documentacao/Documentação Projeto PHP - SENAI.docx
+++ b/documentacao/Documentação Projeto PHP - SENAI.docx
@@ -4218,7 +4218,7 @@
           <w:sz w:val="24"/>
           <w:szCs w:val="24"/>
         </w:rPr>
-        <w:t>.</w:t>
+        <w:t xml:space="preserve"> e tem como retorno um numero de vezes que inseriu</w:t>
       </w:r>
     </w:p>
     <w:p>
@@ -4312,6 +4312,14 @@
         </w:rPr>
         <w:t>o objeto calendarioEscolar</w:t>
       </w:r>
+      <w:r>
+        <w:rPr>
+          <w:rFonts w:ascii="Arial" w:hAnsi="Arial" w:cs="Arial"/>
+          <w:sz w:val="24"/>
+          <w:szCs w:val="24"/>
+        </w:rPr>
+        <w:t xml:space="preserve"> e retorna true ou false</w:t>
+      </w:r>
     </w:p>
     <w:p>
       <w:pPr>
@@ -4588,1134 +4596,1553 @@
         </w:rPr>
         <w:t>: Serve somente para verificar se existe algum feriado cadastrado na tabela PHE_DIAS_NAO_LETIVOS.</w:t>
       </w:r>
-    </w:p>
-    <w:p>
-      <w:pPr>
-        <w:rPr>
-          <w:rFonts w:ascii="Arial" w:hAnsi="Arial" w:cs="Arial"/>
-          <w:sz w:val="24"/>
-          <w:szCs w:val="24"/>
-        </w:rPr>
-      </w:pPr>
-    </w:p>
-    <w:p>
-      <w:pPr>
-        <w:rPr>
-          <w:rFonts w:ascii="Arial" w:hAnsi="Arial" w:cs="Arial"/>
-          <w:sz w:val="24"/>
-          <w:szCs w:val="24"/>
-        </w:rPr>
-      </w:pPr>
-      <w:r>
-        <w:rPr>
-          <w:rFonts w:ascii="Arial" w:hAnsi="Arial" w:cs="Arial"/>
-          <w:sz w:val="24"/>
-          <w:szCs w:val="24"/>
-        </w:rPr>
-        <w:t>fechaBanco() : Finaliza a conexão com o banco de dados.</w:t>
-      </w:r>
-    </w:p>
-    <w:p>
-      <w:pPr>
-        <w:rPr>
-          <w:rFonts w:ascii="Arial" w:hAnsi="Arial" w:cs="Arial"/>
-          <w:sz w:val="24"/>
-          <w:szCs w:val="24"/>
-        </w:rPr>
-      </w:pPr>
-    </w:p>
-    <w:p>
-      <w:pPr>
-        <w:rPr>
-          <w:rFonts w:ascii="Arial" w:hAnsi="Arial" w:cs="Arial"/>
-          <w:sz w:val="24"/>
-          <w:szCs w:val="24"/>
-        </w:rPr>
-      </w:pPr>
-    </w:p>
-    <w:p>
-      <w:pPr>
-        <w:rPr>
-          <w:rFonts w:ascii="Arial" w:hAnsi="Arial" w:cs="Arial"/>
-          <w:sz w:val="24"/>
-          <w:szCs w:val="24"/>
-        </w:rPr>
-      </w:pPr>
-    </w:p>
-    <w:p>
-      <w:pPr>
-        <w:rPr>
-          <w:rFonts w:ascii="Arial" w:hAnsi="Arial" w:cs="Arial"/>
-          <w:sz w:val="24"/>
-          <w:szCs w:val="24"/>
-        </w:rPr>
-      </w:pPr>
-    </w:p>
-    <w:p>
-      <w:pPr>
-        <w:rPr>
-          <w:rFonts w:ascii="Arial" w:hAnsi="Arial" w:cs="Arial"/>
-          <w:sz w:val="24"/>
-          <w:szCs w:val="24"/>
-        </w:rPr>
-      </w:pPr>
-      <w:r>
-        <w:rPr>
-          <w:rFonts w:ascii="Arial" w:hAnsi="Arial" w:cs="Arial"/>
-          <w:sz w:val="24"/>
-          <w:szCs w:val="24"/>
-        </w:rPr>
-        <w:lastRenderedPageBreak/>
-        <w:t>MÉTODOS PRIVADOS</w:t>
-      </w:r>
-      <w:r>
-        <w:rPr>
-          <w:rFonts w:ascii="Arial" w:hAnsi="Arial" w:cs="Arial"/>
-          <w:sz w:val="24"/>
-          <w:szCs w:val="24"/>
-        </w:rPr>
-        <w:t xml:space="preserve"> </w:t>
-      </w:r>
-    </w:p>
-    <w:p>
-      <w:pPr>
-        <w:rPr>
-          <w:rFonts w:ascii="Arial" w:hAnsi="Arial" w:cs="Arial"/>
-          <w:sz w:val="24"/>
-          <w:szCs w:val="24"/>
-        </w:rPr>
-      </w:pPr>
-    </w:p>
-    <w:p>
-      <w:pPr>
-        <w:rPr>
-          <w:rFonts w:ascii="Arial" w:hAnsi="Arial" w:cs="Arial"/>
-          <w:sz w:val="24"/>
-          <w:szCs w:val="24"/>
-        </w:rPr>
-      </w:pPr>
-      <w:r>
-        <w:rPr>
-          <w:rFonts w:ascii="Arial" w:hAnsi="Arial" w:cs="Arial"/>
-          <w:sz w:val="24"/>
-          <w:szCs w:val="24"/>
-        </w:rPr>
-        <w:t>geraDiaLetivoSegASex</w:t>
-      </w:r>
-      <w:r>
-        <w:rPr>
-          <w:rFonts w:ascii="Arial" w:hAnsi="Arial" w:cs="Arial"/>
-          <w:sz w:val="24"/>
-          <w:szCs w:val="24"/>
-        </w:rPr>
-        <w:t>(): Recebe como parâmetro</w:t>
-      </w:r>
-      <w:r>
-        <w:rPr>
-          <w:rFonts w:ascii="Arial" w:hAnsi="Arial" w:cs="Arial"/>
-          <w:sz w:val="24"/>
-          <w:szCs w:val="24"/>
-        </w:rPr>
-        <w:t xml:space="preserve"> a filial e o ano d</w:t>
-      </w:r>
-      <w:r>
-        <w:rPr>
-          <w:rFonts w:ascii="Arial" w:hAnsi="Arial" w:cs="Arial"/>
-          <w:sz w:val="24"/>
-          <w:szCs w:val="24"/>
-        </w:rPr>
-        <w:t xml:space="preserve">o </w:t>
-      </w:r>
-      <w:r>
-        <w:rPr>
-          <w:rFonts w:ascii="Arial" w:hAnsi="Arial" w:cs="Arial"/>
-          <w:sz w:val="24"/>
-          <w:szCs w:val="24"/>
-        </w:rPr>
-        <w:t>calendário, sua função é gerar todos os índices dos dias letivos de aula do calendário da escola, onde as aula</w:t>
-      </w:r>
-      <w:r>
-        <w:rPr>
-          <w:rFonts w:ascii="Arial" w:hAnsi="Arial" w:cs="Arial"/>
-          <w:sz w:val="24"/>
-          <w:szCs w:val="24"/>
-        </w:rPr>
-        <w:t>s</w:t>
-      </w:r>
-      <w:r>
-        <w:rPr>
-          <w:rFonts w:ascii="Arial" w:hAnsi="Arial" w:cs="Arial"/>
-          <w:sz w:val="24"/>
-          <w:szCs w:val="24"/>
-        </w:rPr>
-        <w:t xml:space="preserve"> serão somente de segunda a sexta.</w:t>
-      </w:r>
-    </w:p>
-    <w:p>
-      <w:pPr>
-        <w:rPr>
-          <w:rFonts w:ascii="Arial" w:hAnsi="Arial" w:cs="Arial"/>
-          <w:sz w:val="24"/>
-          <w:szCs w:val="24"/>
-        </w:rPr>
-      </w:pPr>
-      <w:r>
-        <w:rPr>
-          <w:rFonts w:ascii="Arial" w:hAnsi="Arial" w:cs="Arial"/>
-          <w:sz w:val="24"/>
-          <w:szCs w:val="24"/>
-        </w:rPr>
-        <w:t>Submetodos:</w:t>
-      </w:r>
-    </w:p>
-    <w:p>
-      <w:pPr>
-        <w:rPr>
-          <w:rFonts w:ascii="Arial" w:hAnsi="Arial" w:cs="Arial"/>
-          <w:sz w:val="24"/>
-          <w:szCs w:val="24"/>
-        </w:rPr>
-      </w:pPr>
-      <w:r>
-        <w:rPr>
-          <w:rFonts w:ascii="Arial" w:hAnsi="Arial" w:cs="Arial"/>
-          <w:sz w:val="24"/>
-          <w:szCs w:val="24"/>
-        </w:rPr>
-        <w:t>retornaArrayComTodosOsTurno</w:t>
-      </w:r>
-      <w:r>
-        <w:rPr>
-          <w:rFonts w:ascii="Arial" w:hAnsi="Arial" w:cs="Arial"/>
-          <w:sz w:val="24"/>
-          <w:szCs w:val="24"/>
-        </w:rPr>
-        <w:t>()</w:t>
-      </w:r>
-    </w:p>
-    <w:p>
-      <w:pPr>
-        <w:rPr>
-          <w:rFonts w:ascii="Arial" w:hAnsi="Arial" w:cs="Arial"/>
-          <w:sz w:val="24"/>
-          <w:szCs w:val="24"/>
-        </w:rPr>
-      </w:pPr>
-      <w:r>
-        <w:rPr>
-          <w:rFonts w:ascii="Arial" w:hAnsi="Arial" w:cs="Arial"/>
-          <w:sz w:val="24"/>
-          <w:szCs w:val="24"/>
-        </w:rPr>
-        <w:t>retornaArrayVazio()</w:t>
-      </w:r>
-    </w:p>
-    <w:p>
-      <w:pPr>
-        <w:rPr>
-          <w:rFonts w:ascii="Arial" w:hAnsi="Arial" w:cs="Arial"/>
-          <w:sz w:val="24"/>
-          <w:szCs w:val="24"/>
-        </w:rPr>
-      </w:pPr>
-    </w:p>
-    <w:p>
-      <w:pPr>
-        <w:rPr>
-          <w:rFonts w:ascii="Arial" w:hAnsi="Arial" w:cs="Arial"/>
-          <w:sz w:val="24"/>
-          <w:szCs w:val="24"/>
-        </w:rPr>
-      </w:pPr>
-      <w:r>
-        <w:rPr>
-          <w:rFonts w:ascii="Arial" w:hAnsi="Arial" w:cs="Arial"/>
-          <w:sz w:val="24"/>
-          <w:szCs w:val="24"/>
-        </w:rPr>
-        <w:t>retornaArrayVazio() : Recebe como parâmetro um array, serve somente para preencher todos os índices do array recebido com zero.</w:t>
-      </w:r>
-    </w:p>
-    <w:p>
-      <w:pPr>
-        <w:rPr>
-          <w:rFonts w:ascii="Arial" w:hAnsi="Arial" w:cs="Arial"/>
-          <w:sz w:val="24"/>
-          <w:szCs w:val="24"/>
-        </w:rPr>
-      </w:pPr>
-    </w:p>
-    <w:p>
-      <w:pPr>
-        <w:rPr>
-          <w:rFonts w:ascii="Arial" w:hAnsi="Arial" w:cs="Arial"/>
-          <w:sz w:val="24"/>
-          <w:szCs w:val="24"/>
-        </w:rPr>
-      </w:pPr>
-      <w:r>
-        <w:rPr>
-          <w:rFonts w:ascii="Arial" w:hAnsi="Arial" w:cs="Arial"/>
-          <w:sz w:val="24"/>
-          <w:szCs w:val="24"/>
-        </w:rPr>
-        <w:t>geraDiaLetivoCursoTecnicoSegSex</w:t>
-      </w:r>
-      <w:r>
-        <w:rPr>
-          <w:rFonts w:ascii="Arial" w:hAnsi="Arial" w:cs="Arial"/>
-          <w:sz w:val="24"/>
-          <w:szCs w:val="24"/>
-        </w:rPr>
-        <w:t>() : Recebe como parâmetro a filial e o ano do calendário, sua função é gerar todos os índices dos dias letivos de aula do calendário da escola, onde as aulas serão dos cursos técnicos de segunda a sexta.</w:t>
-      </w:r>
-    </w:p>
-    <w:p>
-      <w:pPr>
-        <w:rPr>
-          <w:rFonts w:ascii="Arial" w:hAnsi="Arial" w:cs="Arial"/>
-          <w:sz w:val="24"/>
-          <w:szCs w:val="24"/>
-        </w:rPr>
-      </w:pPr>
-      <w:r>
-        <w:rPr>
-          <w:rFonts w:ascii="Arial" w:hAnsi="Arial" w:cs="Arial"/>
-          <w:sz w:val="24"/>
-          <w:szCs w:val="24"/>
-        </w:rPr>
-        <w:t xml:space="preserve">Submetodos: </w:t>
-      </w:r>
-    </w:p>
-    <w:p>
-      <w:pPr>
-        <w:rPr>
-          <w:rFonts w:ascii="Arial" w:hAnsi="Arial" w:cs="Arial"/>
-          <w:sz w:val="24"/>
-          <w:szCs w:val="24"/>
-        </w:rPr>
-      </w:pPr>
-      <w:r>
-        <w:rPr>
-          <w:rFonts w:ascii="Arial" w:hAnsi="Arial" w:cs="Arial"/>
-          <w:sz w:val="24"/>
-          <w:szCs w:val="24"/>
-        </w:rPr>
-        <w:t>retornaArrayComTodosOsTurno</w:t>
-      </w:r>
-      <w:r>
-        <w:rPr>
-          <w:rFonts w:ascii="Arial" w:hAnsi="Arial" w:cs="Arial"/>
-          <w:sz w:val="24"/>
-          <w:szCs w:val="24"/>
-        </w:rPr>
-        <w:t>()</w:t>
-      </w:r>
-    </w:p>
-    <w:p>
-      <w:pPr>
-        <w:rPr>
-          <w:rFonts w:ascii="Arial" w:hAnsi="Arial" w:cs="Arial"/>
-          <w:sz w:val="24"/>
-          <w:szCs w:val="24"/>
-        </w:rPr>
-      </w:pPr>
-      <w:r>
-        <w:rPr>
-          <w:rFonts w:ascii="Arial" w:hAnsi="Arial" w:cs="Arial"/>
-          <w:sz w:val="24"/>
-          <w:szCs w:val="24"/>
-        </w:rPr>
-        <w:t>retornaArrayVazio()</w:t>
-      </w:r>
-    </w:p>
-    <w:p>
-      <w:pPr>
-        <w:rPr>
-          <w:rFonts w:ascii="Arial" w:hAnsi="Arial" w:cs="Arial"/>
-          <w:sz w:val="24"/>
-          <w:szCs w:val="24"/>
-        </w:rPr>
-      </w:pPr>
-    </w:p>
-    <w:p>
-      <w:pPr>
-        <w:rPr>
-          <w:rFonts w:ascii="Arial" w:hAnsi="Arial" w:cs="Arial"/>
-          <w:sz w:val="24"/>
-          <w:szCs w:val="24"/>
-        </w:rPr>
-      </w:pPr>
-      <w:r>
-        <w:rPr>
-          <w:rFonts w:ascii="Arial" w:hAnsi="Arial" w:cs="Arial"/>
-          <w:sz w:val="24"/>
-          <w:szCs w:val="24"/>
-        </w:rPr>
-        <w:t>geraDiaLetivoCursosAosSabados</w:t>
-      </w:r>
-      <w:r>
-        <w:rPr>
-          <w:rFonts w:ascii="Arial" w:hAnsi="Arial" w:cs="Arial"/>
-          <w:sz w:val="24"/>
-          <w:szCs w:val="24"/>
-        </w:rPr>
-        <w:t>() : Recebe como parâmetro a filial e o ano do calendário, sua função é gerar todos os índices dos dias letivos de aula do calendário da escola, onde as aulas serão somente de segunda a  sábado.</w:t>
-      </w:r>
-    </w:p>
-    <w:p>
-      <w:pPr>
-        <w:rPr>
-          <w:rFonts w:ascii="Arial" w:hAnsi="Arial" w:cs="Arial"/>
-          <w:sz w:val="24"/>
-          <w:szCs w:val="24"/>
-        </w:rPr>
-      </w:pPr>
-      <w:r>
-        <w:rPr>
-          <w:rFonts w:ascii="Arial" w:hAnsi="Arial" w:cs="Arial"/>
-          <w:sz w:val="24"/>
-          <w:szCs w:val="24"/>
-        </w:rPr>
-        <w:t xml:space="preserve">Submetodos: </w:t>
-      </w:r>
-    </w:p>
-    <w:p>
-      <w:pPr>
-        <w:rPr>
-          <w:rFonts w:ascii="Arial" w:hAnsi="Arial" w:cs="Arial"/>
-          <w:sz w:val="24"/>
-          <w:szCs w:val="24"/>
-        </w:rPr>
-      </w:pPr>
-      <w:r>
-        <w:rPr>
-          <w:rFonts w:ascii="Arial" w:hAnsi="Arial" w:cs="Arial"/>
-          <w:sz w:val="24"/>
-          <w:szCs w:val="24"/>
-        </w:rPr>
-        <w:t>retornaArrayComTodosOsTurno</w:t>
-      </w:r>
-      <w:r>
-        <w:rPr>
-          <w:rFonts w:ascii="Arial" w:hAnsi="Arial" w:cs="Arial"/>
-          <w:sz w:val="24"/>
-          <w:szCs w:val="24"/>
-        </w:rPr>
-        <w:t>()</w:t>
-      </w:r>
-    </w:p>
-    <w:p>
-      <w:pPr>
-        <w:rPr>
-          <w:rFonts w:ascii="Arial" w:hAnsi="Arial" w:cs="Arial"/>
-          <w:sz w:val="24"/>
-          <w:szCs w:val="24"/>
-        </w:rPr>
-      </w:pPr>
-      <w:r>
-        <w:rPr>
-          <w:rFonts w:ascii="Arial" w:hAnsi="Arial" w:cs="Arial"/>
-          <w:sz w:val="24"/>
-          <w:szCs w:val="24"/>
-        </w:rPr>
-        <w:t>retornaArrayVazio()</w:t>
-      </w:r>
-    </w:p>
-    <w:p>
-      <w:pPr>
-        <w:rPr>
-          <w:rFonts w:ascii="Arial" w:hAnsi="Arial" w:cs="Arial"/>
-          <w:sz w:val="24"/>
-          <w:szCs w:val="24"/>
-        </w:rPr>
-      </w:pPr>
-    </w:p>
-    <w:p>
-      <w:pPr>
-        <w:rPr>
-          <w:rFonts w:ascii="Arial" w:hAnsi="Arial" w:cs="Arial"/>
-          <w:sz w:val="24"/>
-          <w:szCs w:val="24"/>
-        </w:rPr>
-      </w:pPr>
-      <w:r>
-        <w:rPr>
-          <w:rFonts w:ascii="Arial" w:hAnsi="Arial" w:cs="Arial"/>
-          <w:sz w:val="24"/>
-          <w:szCs w:val="24"/>
-        </w:rPr>
-        <w:t>geraDiaLetivoCursosAosSabadosCt</w:t>
-      </w:r>
-      <w:r>
-        <w:rPr>
-          <w:rFonts w:ascii="Arial" w:hAnsi="Arial" w:cs="Arial"/>
-          <w:sz w:val="24"/>
-          <w:szCs w:val="24"/>
-        </w:rPr>
-        <w:t>() : Recebe como parâmetro a filial e o ano do calendário, sua função é gerar todos os índices dos dias letivos de aula do calendário da escola, onde as aulas serão dos cursos técnicos de segunda a sábado.</w:t>
-      </w:r>
-    </w:p>
-    <w:p>
-      <w:pPr>
-        <w:rPr>
-          <w:rFonts w:ascii="Arial" w:hAnsi="Arial" w:cs="Arial"/>
-          <w:sz w:val="24"/>
-          <w:szCs w:val="24"/>
-        </w:rPr>
-      </w:pPr>
-      <w:r>
-        <w:rPr>
-          <w:rFonts w:ascii="Arial" w:hAnsi="Arial" w:cs="Arial"/>
-          <w:sz w:val="24"/>
-          <w:szCs w:val="24"/>
-        </w:rPr>
-        <w:t xml:space="preserve">Submetodos: </w:t>
-      </w:r>
-    </w:p>
-    <w:p>
-      <w:pPr>
-        <w:rPr>
-          <w:rFonts w:ascii="Arial" w:hAnsi="Arial" w:cs="Arial"/>
-          <w:sz w:val="24"/>
-          <w:szCs w:val="24"/>
-        </w:rPr>
-      </w:pPr>
-      <w:r>
-        <w:rPr>
-          <w:rFonts w:ascii="Arial" w:hAnsi="Arial" w:cs="Arial"/>
-          <w:sz w:val="24"/>
-          <w:szCs w:val="24"/>
-        </w:rPr>
-        <w:t>retornaArrayComTodosOsTurno</w:t>
-      </w:r>
-      <w:r>
-        <w:rPr>
-          <w:rFonts w:ascii="Arial" w:hAnsi="Arial" w:cs="Arial"/>
-          <w:sz w:val="24"/>
-          <w:szCs w:val="24"/>
-        </w:rPr>
-        <w:t>()</w:t>
-      </w:r>
-    </w:p>
-    <w:p>
-      <w:pPr>
-        <w:rPr>
-          <w:rFonts w:ascii="Arial" w:hAnsi="Arial" w:cs="Arial"/>
-          <w:sz w:val="24"/>
-          <w:szCs w:val="24"/>
-        </w:rPr>
-      </w:pPr>
-      <w:r>
-        <w:rPr>
-          <w:rFonts w:ascii="Arial" w:hAnsi="Arial" w:cs="Arial"/>
-          <w:sz w:val="24"/>
-          <w:szCs w:val="24"/>
-        </w:rPr>
-        <w:t>retornaArrayVazio()</w:t>
-      </w:r>
-    </w:p>
-    <w:p>
-      <w:pPr>
-        <w:rPr>
-          <w:rFonts w:ascii="Arial" w:hAnsi="Arial" w:cs="Arial"/>
-          <w:sz w:val="24"/>
-          <w:szCs w:val="24"/>
-        </w:rPr>
-      </w:pPr>
-      <w:r>
-        <w:rPr>
-          <w:rFonts w:ascii="Arial" w:hAnsi="Arial" w:cs="Arial"/>
-          <w:sz w:val="24"/>
-          <w:szCs w:val="24"/>
-        </w:rPr>
-        <w:lastRenderedPageBreak/>
-        <w:t>retornaArrayComTodosOsTurno</w:t>
-      </w:r>
-      <w:r>
-        <w:rPr>
-          <w:rFonts w:ascii="Arial" w:hAnsi="Arial" w:cs="Arial"/>
-          <w:sz w:val="24"/>
-          <w:szCs w:val="24"/>
-        </w:rPr>
-        <w:t>(): Retorna um array com todos os turno que a escola pode ter aula. Recebe com parâmetro somete a filial</w:t>
-      </w:r>
-      <w:r>
-        <w:rPr>
-          <w:rFonts w:ascii="Arial" w:hAnsi="Arial" w:cs="Arial"/>
-          <w:sz w:val="24"/>
-          <w:szCs w:val="24"/>
-        </w:rPr>
-        <w:t>.</w:t>
-      </w:r>
-    </w:p>
-    <w:p>
-      <w:pPr>
-        <w:rPr>
-          <w:rFonts w:ascii="Arial" w:hAnsi="Arial" w:cs="Arial"/>
-          <w:sz w:val="24"/>
-          <w:szCs w:val="24"/>
-        </w:rPr>
-      </w:pPr>
-    </w:p>
-    <w:p>
-      <w:pPr>
-        <w:rPr>
-          <w:rFonts w:ascii="Arial" w:hAnsi="Arial" w:cs="Arial"/>
-          <w:sz w:val="24"/>
-          <w:szCs w:val="24"/>
-        </w:rPr>
-      </w:pPr>
-      <w:r>
-        <w:rPr>
-          <w:rFonts w:ascii="Arial" w:hAnsi="Arial" w:cs="Arial"/>
-          <w:sz w:val="24"/>
-          <w:szCs w:val="24"/>
-        </w:rPr>
-        <w:t>zeraTodosDiasLetivos</w:t>
-      </w:r>
-      <w:r>
-        <w:rPr>
-          <w:rFonts w:ascii="Arial" w:hAnsi="Arial" w:cs="Arial"/>
-          <w:sz w:val="24"/>
-          <w:szCs w:val="24"/>
-        </w:rPr>
-        <w:t>() : Esse método serve para zerar todos os dias letivos, de todas as aulas do calendário. É utilizado muito quando é necessário regerar os dias de aula</w:t>
-      </w:r>
-      <w:r>
-        <w:rPr>
-          <w:rFonts w:ascii="Arial" w:hAnsi="Arial" w:cs="Arial"/>
-          <w:sz w:val="24"/>
-          <w:szCs w:val="24"/>
-        </w:rPr>
-        <w:t xml:space="preserve">. Recebe como </w:t>
-      </w:r>
-      <w:r>
-        <w:rPr>
-          <w:rFonts w:ascii="Arial" w:hAnsi="Arial" w:cs="Arial"/>
-          <w:sz w:val="24"/>
-          <w:szCs w:val="24"/>
-        </w:rPr>
-        <w:t>parâmetro</w:t>
-      </w:r>
-      <w:r>
-        <w:rPr>
-          <w:rFonts w:ascii="Arial" w:hAnsi="Arial" w:cs="Arial"/>
-          <w:sz w:val="24"/>
-          <w:szCs w:val="24"/>
-        </w:rPr>
-        <w:t xml:space="preserve"> a filial e o ano que deseja zerar os dias.</w:t>
-      </w:r>
-    </w:p>
-    <w:p>
-      <w:pPr>
-        <w:rPr>
-          <w:rFonts w:ascii="Arial" w:hAnsi="Arial" w:cs="Arial"/>
-          <w:sz w:val="24"/>
-          <w:szCs w:val="24"/>
-        </w:rPr>
-      </w:pPr>
-    </w:p>
-    <w:p>
-      <w:pPr>
-        <w:rPr>
-          <w:rFonts w:ascii="Arial" w:hAnsi="Arial" w:cs="Arial"/>
-          <w:sz w:val="24"/>
-          <w:szCs w:val="24"/>
-        </w:rPr>
-      </w:pPr>
-      <w:r>
-        <w:rPr>
-          <w:rFonts w:ascii="Arial" w:hAnsi="Arial" w:cs="Arial"/>
-          <w:sz w:val="24"/>
-          <w:szCs w:val="24"/>
-        </w:rPr>
-        <w:t>retornaListaDeHorarios</w:t>
-      </w:r>
-      <w:r>
-        <w:rPr>
-          <w:rFonts w:ascii="Arial" w:hAnsi="Arial" w:cs="Arial"/>
-          <w:sz w:val="24"/>
-          <w:szCs w:val="24"/>
-        </w:rPr>
-        <w:t>(): Serve para retornar os horários dos turnos que existe na escola. Recebe como parâmetro o dia da semana e a filial.</w:t>
-      </w:r>
-    </w:p>
-    <w:p>
-      <w:pPr>
-        <w:rPr>
-          <w:rFonts w:ascii="Arial" w:hAnsi="Arial" w:cs="Arial"/>
-          <w:sz w:val="24"/>
-          <w:szCs w:val="24"/>
-        </w:rPr>
-      </w:pPr>
-    </w:p>
-    <w:p>
-      <w:pPr>
-        <w:rPr>
-          <w:rFonts w:ascii="Arial" w:hAnsi="Arial" w:cs="Arial"/>
-          <w:sz w:val="24"/>
-          <w:szCs w:val="24"/>
-        </w:rPr>
-      </w:pPr>
-    </w:p>
-    <w:p>
-      <w:pPr>
-        <w:rPr>
-          <w:rFonts w:ascii="Arial" w:hAnsi="Arial" w:cs="Arial"/>
-          <w:sz w:val="24"/>
-          <w:szCs w:val="24"/>
-        </w:rPr>
-      </w:pPr>
-      <w:r>
-        <w:rPr>
-          <w:rFonts w:ascii="Arial" w:hAnsi="Arial" w:cs="Arial"/>
-          <w:sz w:val="24"/>
-          <w:szCs w:val="24"/>
-        </w:rPr>
-        <w:t>CLASSSE DIAS NÃO LETIVOS DAO</w:t>
-      </w:r>
-    </w:p>
-    <w:p>
-      <w:pPr>
-        <w:rPr>
-          <w:rFonts w:ascii="Arial" w:hAnsi="Arial" w:cs="Arial"/>
-          <w:sz w:val="24"/>
-          <w:szCs w:val="24"/>
-        </w:rPr>
-      </w:pPr>
-    </w:p>
-    <w:p>
-      <w:pPr>
-        <w:rPr>
-          <w:rFonts w:ascii="Arial" w:hAnsi="Arial" w:cs="Arial"/>
-          <w:sz w:val="24"/>
-          <w:szCs w:val="24"/>
-        </w:rPr>
-      </w:pPr>
-      <w:r>
-        <w:rPr>
-          <w:rFonts w:ascii="Arial" w:hAnsi="Arial" w:cs="Arial"/>
-          <w:sz w:val="24"/>
-          <w:szCs w:val="24"/>
-        </w:rPr>
-        <w:t>Tem como seu principal objetivo servir de comunicação com o banco de dados, realizados qualquer tido de ordem dada para o banco, como updates, deletes, insert’s, entre outros.</w:t>
-      </w:r>
-    </w:p>
-    <w:p>
-      <w:pPr>
-        <w:rPr>
-          <w:rFonts w:ascii="Arial" w:hAnsi="Arial" w:cs="Arial"/>
-          <w:sz w:val="24"/>
-          <w:szCs w:val="24"/>
-        </w:rPr>
-      </w:pPr>
-      <w:r>
-        <w:rPr>
-          <w:rFonts w:ascii="Arial" w:hAnsi="Arial" w:cs="Arial"/>
-          <w:sz w:val="24"/>
-          <w:szCs w:val="24"/>
-        </w:rPr>
-        <w:t xml:space="preserve">A maioria das suas comunicações são referentes a tabela PHE_DIAS_NAO_LETIVOS, onde cadastra todos dias que não </w:t>
-      </w:r>
-      <w:r>
-        <w:rPr>
-          <w:rFonts w:ascii="Arial" w:hAnsi="Arial" w:cs="Arial"/>
-          <w:sz w:val="24"/>
-          <w:szCs w:val="24"/>
-        </w:rPr>
-        <w:t>haverá</w:t>
-      </w:r>
-      <w:r>
-        <w:rPr>
-          <w:rFonts w:ascii="Arial" w:hAnsi="Arial" w:cs="Arial"/>
-          <w:sz w:val="24"/>
-          <w:szCs w:val="24"/>
-        </w:rPr>
-        <w:t xml:space="preserve"> aula por algum motivo, </w:t>
-      </w:r>
-      <w:r>
-        <w:rPr>
-          <w:rFonts w:ascii="Arial" w:hAnsi="Arial" w:cs="Arial"/>
-          <w:sz w:val="24"/>
-          <w:szCs w:val="24"/>
-        </w:rPr>
-        <w:t>como:</w:t>
-      </w:r>
-      <w:r>
-        <w:rPr>
-          <w:rFonts w:ascii="Arial" w:hAnsi="Arial" w:cs="Arial"/>
-          <w:sz w:val="24"/>
-          <w:szCs w:val="24"/>
-        </w:rPr>
-        <w:t xml:space="preserve"> Feriados, recesso e qualquer outro imprevisto que causará a inserção da aula.</w:t>
-      </w:r>
-    </w:p>
-    <w:p>
-      <w:pPr>
-        <w:rPr>
-          <w:rFonts w:ascii="Arial" w:hAnsi="Arial" w:cs="Arial"/>
-          <w:sz w:val="24"/>
-          <w:szCs w:val="24"/>
-        </w:rPr>
-      </w:pPr>
-    </w:p>
-    <w:p>
-      <w:pPr>
-        <w:rPr>
-          <w:rFonts w:ascii="Arial" w:hAnsi="Arial" w:cs="Arial"/>
-          <w:sz w:val="24"/>
-          <w:szCs w:val="24"/>
-        </w:rPr>
-      </w:pPr>
-      <w:r>
-        <w:rPr>
-          <w:rFonts w:ascii="Arial" w:hAnsi="Arial" w:cs="Arial"/>
-          <w:sz w:val="24"/>
-          <w:szCs w:val="24"/>
-        </w:rPr>
-        <w:t>Quantidades de Atributos Públicos : 0</w:t>
-      </w:r>
-    </w:p>
-    <w:p>
-      <w:pPr>
-        <w:rPr>
-          <w:rFonts w:ascii="Arial" w:hAnsi="Arial" w:cs="Arial"/>
-          <w:sz w:val="24"/>
-          <w:szCs w:val="24"/>
-        </w:rPr>
-      </w:pPr>
-      <w:r>
-        <w:rPr>
-          <w:rFonts w:ascii="Arial" w:hAnsi="Arial" w:cs="Arial"/>
-          <w:sz w:val="24"/>
-          <w:szCs w:val="24"/>
-        </w:rPr>
-        <w:t>Quantidade de Atributos Privados: 1</w:t>
-      </w:r>
-    </w:p>
-    <w:p>
-      <w:pPr>
-        <w:rPr>
-          <w:rFonts w:ascii="Arial" w:hAnsi="Arial" w:cs="Arial"/>
-          <w:sz w:val="24"/>
-          <w:szCs w:val="24"/>
-        </w:rPr>
-      </w:pPr>
-      <w:r>
-        <w:rPr>
-          <w:rFonts w:ascii="Arial" w:hAnsi="Arial" w:cs="Arial"/>
-          <w:sz w:val="24"/>
-          <w:szCs w:val="24"/>
-        </w:rPr>
-        <w:t>Quantidade de Métodos Públicos: 8</w:t>
-      </w:r>
-    </w:p>
-    <w:p>
-      <w:pPr>
-        <w:rPr>
-          <w:rFonts w:ascii="Arial" w:hAnsi="Arial" w:cs="Arial"/>
-          <w:sz w:val="24"/>
-          <w:szCs w:val="24"/>
-        </w:rPr>
-      </w:pPr>
-      <w:r>
-        <w:rPr>
-          <w:rFonts w:ascii="Arial" w:hAnsi="Arial" w:cs="Arial"/>
-          <w:sz w:val="24"/>
-          <w:szCs w:val="24"/>
-        </w:rPr>
-        <w:t>Quantidade de Métodos Privados: 2</w:t>
-      </w:r>
-    </w:p>
-    <w:p>
-      <w:pPr>
-        <w:rPr>
-          <w:rFonts w:ascii="Arial" w:hAnsi="Arial" w:cs="Arial"/>
-          <w:sz w:val="24"/>
-          <w:szCs w:val="24"/>
-        </w:rPr>
-      </w:pPr>
-    </w:p>
-    <w:p>
-      <w:pPr>
-        <w:rPr>
-          <w:rFonts w:ascii="Arial" w:hAnsi="Arial" w:cs="Arial"/>
-          <w:sz w:val="24"/>
-          <w:szCs w:val="24"/>
-        </w:rPr>
-      </w:pPr>
-      <w:r>
-        <w:rPr>
-          <w:rFonts w:ascii="Arial" w:hAnsi="Arial" w:cs="Arial"/>
-          <w:sz w:val="24"/>
-          <w:szCs w:val="24"/>
-        </w:rPr>
-        <w:t>abreBanco()</w:t>
-      </w:r>
-      <w:r>
-        <w:rPr>
-          <w:rFonts w:ascii="Arial" w:hAnsi="Arial" w:cs="Arial"/>
-          <w:sz w:val="24"/>
-          <w:szCs w:val="24"/>
-        </w:rPr>
-        <w:t>:É  a função que faz a conexão com banco de dados, tem somente uma viriavel que o atributos privado da classe, chamado de “conexão”</w:t>
-      </w:r>
-    </w:p>
-    <w:p>
-      <w:pPr>
-        <w:rPr>
-          <w:rFonts w:ascii="Arial" w:hAnsi="Arial" w:cs="Arial"/>
-          <w:sz w:val="24"/>
-          <w:szCs w:val="24"/>
-        </w:rPr>
-      </w:pPr>
-    </w:p>
-    <w:p>
-      <w:pPr>
-        <w:rPr>
-          <w:rFonts w:ascii="Arial" w:hAnsi="Arial" w:cs="Arial"/>
-          <w:sz w:val="24"/>
-          <w:szCs w:val="24"/>
-        </w:rPr>
-      </w:pPr>
-      <w:r>
-        <w:rPr>
-          <w:rFonts w:ascii="Arial" w:hAnsi="Arial" w:cs="Arial"/>
-          <w:sz w:val="24"/>
-          <w:szCs w:val="24"/>
-        </w:rPr>
-        <w:t>inseriDiaNaoLetivo(</w:t>
-      </w:r>
-      <w:r>
-        <w:rPr>
-          <w:rFonts w:ascii="Arial" w:hAnsi="Arial" w:cs="Arial"/>
-          <w:sz w:val="24"/>
-          <w:szCs w:val="24"/>
-        </w:rPr>
-        <w:t>): Método que salva (inseri) no banco os dia não letivo</w:t>
-      </w:r>
-      <w:r>
-        <w:rPr>
-          <w:rFonts w:ascii="Arial" w:hAnsi="Arial" w:cs="Arial"/>
-          <w:sz w:val="24"/>
-          <w:szCs w:val="24"/>
-        </w:rPr>
-        <w:t>s</w:t>
-      </w:r>
-      <w:r>
-        <w:rPr>
-          <w:rFonts w:ascii="Arial" w:hAnsi="Arial" w:cs="Arial"/>
-          <w:sz w:val="24"/>
-          <w:szCs w:val="24"/>
-        </w:rPr>
-        <w:t xml:space="preserve"> (dia que não tem aula). Recebe como parâmetro o objeto DiaNaoLetivo.</w:t>
-      </w:r>
-    </w:p>
-    <w:p>
-      <w:pPr>
-        <w:rPr>
-          <w:rFonts w:ascii="Arial" w:hAnsi="Arial" w:cs="Arial"/>
-          <w:sz w:val="24"/>
-          <w:szCs w:val="24"/>
-        </w:rPr>
-      </w:pPr>
-      <w:r>
-        <w:rPr>
-          <w:rFonts w:ascii="Arial" w:hAnsi="Arial" w:cs="Arial"/>
-          <w:sz w:val="24"/>
-          <w:szCs w:val="24"/>
-        </w:rPr>
-        <w:t>SubMetodo:</w:t>
-      </w:r>
-    </w:p>
-    <w:p>
-      <w:pPr>
-        <w:rPr>
-          <w:rFonts w:ascii="Arial" w:hAnsi="Arial" w:cs="Arial"/>
-          <w:sz w:val="24"/>
-          <w:szCs w:val="24"/>
-        </w:rPr>
-      </w:pPr>
-      <w:r>
-        <w:rPr>
-          <w:rFonts w:ascii="Arial" w:hAnsi="Arial" w:cs="Arial"/>
-          <w:sz w:val="24"/>
-          <w:szCs w:val="24"/>
-        </w:rPr>
-        <w:t>verificaSeDataExiste</w:t>
-      </w:r>
-      <w:r>
-        <w:rPr>
-          <w:rFonts w:ascii="Arial" w:hAnsi="Arial" w:cs="Arial"/>
-          <w:sz w:val="24"/>
-          <w:szCs w:val="24"/>
-        </w:rPr>
-        <w:t>()</w:t>
-      </w:r>
-    </w:p>
-    <w:p>
-      <w:pPr>
-        <w:rPr>
-          <w:rFonts w:ascii="Arial" w:hAnsi="Arial" w:cs="Arial"/>
-          <w:sz w:val="24"/>
-          <w:szCs w:val="24"/>
-        </w:rPr>
-      </w:pPr>
-    </w:p>
-    <w:p>
-      <w:pPr>
-        <w:rPr>
-          <w:rFonts w:ascii="Arial" w:hAnsi="Arial" w:cs="Arial"/>
-          <w:sz w:val="24"/>
-          <w:szCs w:val="24"/>
-        </w:rPr>
-      </w:pPr>
-      <w:r>
-        <w:rPr>
-          <w:rFonts w:ascii="Arial" w:hAnsi="Arial" w:cs="Arial"/>
-          <w:sz w:val="24"/>
-          <w:szCs w:val="24"/>
-        </w:rPr>
-        <w:lastRenderedPageBreak/>
-        <w:t>inseriPeridoNaoLetivo</w:t>
-      </w:r>
-      <w:r>
-        <w:rPr>
-          <w:rFonts w:ascii="Arial" w:hAnsi="Arial" w:cs="Arial"/>
-          <w:sz w:val="24"/>
-          <w:szCs w:val="24"/>
-        </w:rPr>
-        <w:t>(): Método que inserio direto na tabela PHE_CALENDARIO_ESCOLAR, um período não letivo, como carnaval, dias sem aula</w:t>
-      </w:r>
-      <w:r>
-        <w:rPr>
-          <w:rFonts w:ascii="Arial" w:hAnsi="Arial" w:cs="Arial"/>
-          <w:sz w:val="24"/>
-          <w:szCs w:val="24"/>
-        </w:rPr>
-        <w:t xml:space="preserve">s, eventos. Essa ação afeta somente os dias de aula dos curso técnicos de segunda a sexta e de segunda a sábado </w:t>
-      </w:r>
-      <w:r>
-        <w:rPr>
-          <w:rFonts w:ascii="Arial" w:hAnsi="Arial" w:cs="Arial"/>
-          <w:sz w:val="24"/>
-          <w:szCs w:val="24"/>
-        </w:rPr>
-        <w:t>, e recebe como parâmetro um objeto DiaNaoLetivo</w:t>
-      </w:r>
-    </w:p>
-    <w:p>
-      <w:pPr>
-        <w:rPr>
-          <w:rFonts w:ascii="Arial" w:hAnsi="Arial" w:cs="Arial"/>
-          <w:sz w:val="24"/>
-          <w:szCs w:val="24"/>
-        </w:rPr>
-      </w:pPr>
-      <w:r>
-        <w:rPr>
-          <w:rFonts w:ascii="Arial" w:hAnsi="Arial" w:cs="Arial"/>
-          <w:sz w:val="24"/>
-          <w:szCs w:val="24"/>
-        </w:rPr>
-        <w:t>SubMetodo:</w:t>
-      </w:r>
-    </w:p>
-    <w:p>
-      <w:pPr>
-        <w:rPr>
-          <w:rFonts w:ascii="Arial" w:hAnsi="Arial" w:cs="Arial"/>
-          <w:sz w:val="24"/>
-          <w:szCs w:val="24"/>
-        </w:rPr>
-      </w:pPr>
-      <w:r>
-        <w:rPr>
-          <w:rFonts w:ascii="Arial" w:hAnsi="Arial" w:cs="Arial"/>
-          <w:sz w:val="24"/>
-          <w:szCs w:val="24"/>
-        </w:rPr>
-        <w:t>verificaSeDataExiste</w:t>
-      </w:r>
-      <w:r>
-        <w:rPr>
-          <w:rFonts w:ascii="Arial" w:hAnsi="Arial" w:cs="Arial"/>
-          <w:sz w:val="24"/>
-          <w:szCs w:val="24"/>
-        </w:rPr>
-        <w:t>()</w:t>
-      </w:r>
-    </w:p>
-    <w:p>
-      <w:pPr>
-        <w:rPr>
-          <w:rFonts w:ascii="Arial" w:hAnsi="Arial" w:cs="Arial"/>
-          <w:sz w:val="24"/>
-          <w:szCs w:val="24"/>
-        </w:rPr>
-      </w:pPr>
-    </w:p>
-    <w:p>
-      <w:pPr>
-        <w:rPr>
-          <w:rFonts w:ascii="Arial" w:hAnsi="Arial" w:cs="Arial"/>
-          <w:sz w:val="24"/>
-          <w:szCs w:val="24"/>
-        </w:rPr>
-      </w:pPr>
-      <w:r>
-        <w:rPr>
-          <w:rFonts w:ascii="Arial" w:hAnsi="Arial" w:cs="Arial"/>
-          <w:sz w:val="24"/>
-          <w:szCs w:val="24"/>
-        </w:rPr>
-        <w:t>inseriDiaNaoLetivoPorPerido</w:t>
-      </w:r>
-      <w:r>
-        <w:rPr>
-          <w:rFonts w:ascii="Arial" w:hAnsi="Arial" w:cs="Arial"/>
-          <w:sz w:val="24"/>
-          <w:szCs w:val="24"/>
-        </w:rPr>
-        <w:t>(): Serve para inserir diretamente no calendário da escola (tabela PHE_CALENDARIO_ESCOLAR) um período não letivo (período sem aula). Esta ação afeta todo os dias de aula do calendário e recebe como parâmetro um objeto DiaNaoLetivo.</w:t>
-      </w:r>
-    </w:p>
-    <w:p>
-      <w:pPr>
-        <w:rPr>
-          <w:rFonts w:ascii="Arial" w:hAnsi="Arial" w:cs="Arial"/>
-          <w:sz w:val="24"/>
-          <w:szCs w:val="24"/>
-        </w:rPr>
-      </w:pPr>
-    </w:p>
-    <w:p>
-      <w:pPr>
-        <w:rPr>
-          <w:rFonts w:ascii="Arial" w:hAnsi="Arial" w:cs="Arial"/>
-          <w:sz w:val="24"/>
-          <w:szCs w:val="24"/>
-        </w:rPr>
-      </w:pPr>
-      <w:r>
-        <w:rPr>
-          <w:rFonts w:ascii="Arial" w:hAnsi="Arial" w:cs="Arial"/>
-          <w:sz w:val="24"/>
-          <w:szCs w:val="24"/>
-        </w:rPr>
-        <w:t>inseriDiaNaoLetivoPorTurno</w:t>
-      </w:r>
-      <w:r>
-        <w:rPr>
-          <w:rFonts w:ascii="Arial" w:hAnsi="Arial" w:cs="Arial"/>
-          <w:sz w:val="24"/>
-          <w:szCs w:val="24"/>
-        </w:rPr>
-        <w:t xml:space="preserve">(): Inseri um dia ou período não letivo </w:t>
+      <w:r>
+        <w:rPr>
+          <w:rFonts w:ascii="Arial" w:hAnsi="Arial" w:cs="Arial"/>
+          <w:sz w:val="24"/>
+          <w:szCs w:val="24"/>
+        </w:rPr>
+        <w:t xml:space="preserve"> Tem como retorno true ou false.</w:t>
       </w:r>
       <w:bookmarkStart w:id="0" w:name="_GoBack"/>
       <w:bookmarkEnd w:id="0"/>
+    </w:p>
+    <w:p>
+      <w:pPr>
+        <w:rPr>
+          <w:rFonts w:ascii="Arial" w:hAnsi="Arial" w:cs="Arial"/>
+          <w:sz w:val="24"/>
+          <w:szCs w:val="24"/>
+        </w:rPr>
+      </w:pPr>
+    </w:p>
+    <w:p>
+      <w:pPr>
+        <w:rPr>
+          <w:rFonts w:ascii="Arial" w:hAnsi="Arial" w:cs="Arial"/>
+          <w:sz w:val="24"/>
+          <w:szCs w:val="24"/>
+        </w:rPr>
+      </w:pPr>
+      <w:r>
+        <w:rPr>
+          <w:rFonts w:ascii="Arial" w:hAnsi="Arial" w:cs="Arial"/>
+          <w:sz w:val="24"/>
+          <w:szCs w:val="24"/>
+        </w:rPr>
+        <w:t>fechaBanco() : Finaliza a conexão com o banco de dados.</w:t>
+      </w:r>
+    </w:p>
+    <w:p>
+      <w:pPr>
+        <w:rPr>
+          <w:rFonts w:ascii="Arial" w:hAnsi="Arial" w:cs="Arial"/>
+          <w:sz w:val="24"/>
+          <w:szCs w:val="24"/>
+        </w:rPr>
+      </w:pPr>
+    </w:p>
+    <w:p>
+      <w:pPr>
+        <w:rPr>
+          <w:rFonts w:ascii="Arial" w:hAnsi="Arial" w:cs="Arial"/>
+          <w:sz w:val="24"/>
+          <w:szCs w:val="24"/>
+        </w:rPr>
+      </w:pPr>
+    </w:p>
+    <w:p>
+      <w:pPr>
+        <w:rPr>
+          <w:rFonts w:ascii="Arial" w:hAnsi="Arial" w:cs="Arial"/>
+          <w:sz w:val="24"/>
+          <w:szCs w:val="24"/>
+        </w:rPr>
+      </w:pPr>
+    </w:p>
+    <w:p>
+      <w:pPr>
+        <w:rPr>
+          <w:rFonts w:ascii="Arial" w:hAnsi="Arial" w:cs="Arial"/>
+          <w:sz w:val="24"/>
+          <w:szCs w:val="24"/>
+        </w:rPr>
+      </w:pPr>
+    </w:p>
+    <w:p>
+      <w:pPr>
+        <w:rPr>
+          <w:rFonts w:ascii="Arial" w:hAnsi="Arial" w:cs="Arial"/>
+          <w:sz w:val="24"/>
+          <w:szCs w:val="24"/>
+        </w:rPr>
+      </w:pPr>
+      <w:r>
+        <w:rPr>
+          <w:rFonts w:ascii="Arial" w:hAnsi="Arial" w:cs="Arial"/>
+          <w:sz w:val="24"/>
+          <w:szCs w:val="24"/>
+        </w:rPr>
+        <w:t>MÉTODOS PRIVADOS</w:t>
+      </w:r>
+      <w:r>
+        <w:rPr>
+          <w:rFonts w:ascii="Arial" w:hAnsi="Arial" w:cs="Arial"/>
+          <w:sz w:val="24"/>
+          <w:szCs w:val="24"/>
+        </w:rPr>
+        <w:t xml:space="preserve"> </w:t>
+      </w:r>
+    </w:p>
+    <w:p>
+      <w:pPr>
+        <w:rPr>
+          <w:rFonts w:ascii="Arial" w:hAnsi="Arial" w:cs="Arial"/>
+          <w:sz w:val="24"/>
+          <w:szCs w:val="24"/>
+        </w:rPr>
+      </w:pPr>
+    </w:p>
+    <w:p>
+      <w:pPr>
+        <w:rPr>
+          <w:rFonts w:ascii="Arial" w:hAnsi="Arial" w:cs="Arial"/>
+          <w:sz w:val="24"/>
+          <w:szCs w:val="24"/>
+        </w:rPr>
+      </w:pPr>
+      <w:r>
+        <w:rPr>
+          <w:rFonts w:ascii="Arial" w:hAnsi="Arial" w:cs="Arial"/>
+          <w:sz w:val="24"/>
+          <w:szCs w:val="24"/>
+        </w:rPr>
+        <w:t>geraDiaLetivoSegASex</w:t>
+      </w:r>
+      <w:r>
+        <w:rPr>
+          <w:rFonts w:ascii="Arial" w:hAnsi="Arial" w:cs="Arial"/>
+          <w:sz w:val="24"/>
+          <w:szCs w:val="24"/>
+        </w:rPr>
+        <w:t>(): Recebe como parâmetro</w:t>
+      </w:r>
+      <w:r>
+        <w:rPr>
+          <w:rFonts w:ascii="Arial" w:hAnsi="Arial" w:cs="Arial"/>
+          <w:sz w:val="24"/>
+          <w:szCs w:val="24"/>
+        </w:rPr>
+        <w:t xml:space="preserve"> a filial e o ano d</w:t>
+      </w:r>
+      <w:r>
+        <w:rPr>
+          <w:rFonts w:ascii="Arial" w:hAnsi="Arial" w:cs="Arial"/>
+          <w:sz w:val="24"/>
+          <w:szCs w:val="24"/>
+        </w:rPr>
+        <w:t xml:space="preserve">o </w:t>
+      </w:r>
+      <w:r>
+        <w:rPr>
+          <w:rFonts w:ascii="Arial" w:hAnsi="Arial" w:cs="Arial"/>
+          <w:sz w:val="24"/>
+          <w:szCs w:val="24"/>
+        </w:rPr>
+        <w:t>calendário, sua função é gerar todos os índices dos dias letivos de aula do calendário da escola, onde as aula</w:t>
+      </w:r>
+      <w:r>
+        <w:rPr>
+          <w:rFonts w:ascii="Arial" w:hAnsi="Arial" w:cs="Arial"/>
+          <w:sz w:val="24"/>
+          <w:szCs w:val="24"/>
+        </w:rPr>
+        <w:t>s</w:t>
+      </w:r>
+      <w:r>
+        <w:rPr>
+          <w:rFonts w:ascii="Arial" w:hAnsi="Arial" w:cs="Arial"/>
+          <w:sz w:val="24"/>
+          <w:szCs w:val="24"/>
+        </w:rPr>
+        <w:t xml:space="preserve"> serão somente de segunda a sexta.</w:t>
+      </w:r>
+    </w:p>
+    <w:p>
+      <w:pPr>
+        <w:rPr>
+          <w:rFonts w:ascii="Arial" w:hAnsi="Arial" w:cs="Arial"/>
+          <w:sz w:val="24"/>
+          <w:szCs w:val="24"/>
+        </w:rPr>
+      </w:pPr>
+      <w:r>
+        <w:rPr>
+          <w:rFonts w:ascii="Arial" w:hAnsi="Arial" w:cs="Arial"/>
+          <w:sz w:val="24"/>
+          <w:szCs w:val="24"/>
+        </w:rPr>
+        <w:t>Submetodos:</w:t>
+      </w:r>
+    </w:p>
+    <w:p>
+      <w:pPr>
+        <w:rPr>
+          <w:rFonts w:ascii="Arial" w:hAnsi="Arial" w:cs="Arial"/>
+          <w:sz w:val="24"/>
+          <w:szCs w:val="24"/>
+        </w:rPr>
+      </w:pPr>
+      <w:r>
+        <w:rPr>
+          <w:rFonts w:ascii="Arial" w:hAnsi="Arial" w:cs="Arial"/>
+          <w:sz w:val="24"/>
+          <w:szCs w:val="24"/>
+        </w:rPr>
+        <w:t>retornaArrayComTodosOsTurno</w:t>
+      </w:r>
+      <w:r>
+        <w:rPr>
+          <w:rFonts w:ascii="Arial" w:hAnsi="Arial" w:cs="Arial"/>
+          <w:sz w:val="24"/>
+          <w:szCs w:val="24"/>
+        </w:rPr>
+        <w:t>()</w:t>
+      </w:r>
+    </w:p>
+    <w:p>
+      <w:pPr>
+        <w:rPr>
+          <w:rFonts w:ascii="Arial" w:hAnsi="Arial" w:cs="Arial"/>
+          <w:sz w:val="24"/>
+          <w:szCs w:val="24"/>
+        </w:rPr>
+      </w:pPr>
+      <w:r>
+        <w:rPr>
+          <w:rFonts w:ascii="Arial" w:hAnsi="Arial" w:cs="Arial"/>
+          <w:sz w:val="24"/>
+          <w:szCs w:val="24"/>
+        </w:rPr>
+        <w:t>retornaArrayVazio()</w:t>
+      </w:r>
+    </w:p>
+    <w:p>
+      <w:pPr>
+        <w:rPr>
+          <w:rFonts w:ascii="Arial" w:hAnsi="Arial" w:cs="Arial"/>
+          <w:sz w:val="24"/>
+          <w:szCs w:val="24"/>
+        </w:rPr>
+      </w:pPr>
+    </w:p>
+    <w:p>
+      <w:pPr>
+        <w:rPr>
+          <w:rFonts w:ascii="Arial" w:hAnsi="Arial" w:cs="Arial"/>
+          <w:sz w:val="24"/>
+          <w:szCs w:val="24"/>
+        </w:rPr>
+      </w:pPr>
+      <w:r>
+        <w:rPr>
+          <w:rFonts w:ascii="Arial" w:hAnsi="Arial" w:cs="Arial"/>
+          <w:sz w:val="24"/>
+          <w:szCs w:val="24"/>
+        </w:rPr>
+        <w:t>retornaArrayVazio() : Recebe como parâmetro um array, serve somente para preencher todos os índices do array recebido com zero.</w:t>
+      </w:r>
+    </w:p>
+    <w:p>
+      <w:pPr>
+        <w:rPr>
+          <w:rFonts w:ascii="Arial" w:hAnsi="Arial" w:cs="Arial"/>
+          <w:sz w:val="24"/>
+          <w:szCs w:val="24"/>
+        </w:rPr>
+      </w:pPr>
+    </w:p>
+    <w:p>
+      <w:pPr>
+        <w:rPr>
+          <w:rFonts w:ascii="Arial" w:hAnsi="Arial" w:cs="Arial"/>
+          <w:sz w:val="24"/>
+          <w:szCs w:val="24"/>
+        </w:rPr>
+      </w:pPr>
+      <w:r>
+        <w:rPr>
+          <w:rFonts w:ascii="Arial" w:hAnsi="Arial" w:cs="Arial"/>
+          <w:sz w:val="24"/>
+          <w:szCs w:val="24"/>
+        </w:rPr>
+        <w:t>geraDiaLetivoCursoTecnicoSegSex</w:t>
+      </w:r>
+      <w:r>
+        <w:rPr>
+          <w:rFonts w:ascii="Arial" w:hAnsi="Arial" w:cs="Arial"/>
+          <w:sz w:val="24"/>
+          <w:szCs w:val="24"/>
+        </w:rPr>
+        <w:t>() : Recebe como parâmetro a filial e o ano do calendário, sua função é gerar todos os índices dos dias letivos de aula do calendário da escola, onde as aulas serão dos cursos técnicos de segunda a sexta.</w:t>
+      </w:r>
+    </w:p>
+    <w:p>
+      <w:pPr>
+        <w:rPr>
+          <w:rFonts w:ascii="Arial" w:hAnsi="Arial" w:cs="Arial"/>
+          <w:sz w:val="24"/>
+          <w:szCs w:val="24"/>
+        </w:rPr>
+      </w:pPr>
+      <w:r>
+        <w:rPr>
+          <w:rFonts w:ascii="Arial" w:hAnsi="Arial" w:cs="Arial"/>
+          <w:sz w:val="24"/>
+          <w:szCs w:val="24"/>
+        </w:rPr>
+        <w:t xml:space="preserve">Submetodos: </w:t>
+      </w:r>
+    </w:p>
+    <w:p>
+      <w:pPr>
+        <w:rPr>
+          <w:rFonts w:ascii="Arial" w:hAnsi="Arial" w:cs="Arial"/>
+          <w:sz w:val="24"/>
+          <w:szCs w:val="24"/>
+        </w:rPr>
+      </w:pPr>
+      <w:r>
+        <w:rPr>
+          <w:rFonts w:ascii="Arial" w:hAnsi="Arial" w:cs="Arial"/>
+          <w:sz w:val="24"/>
+          <w:szCs w:val="24"/>
+        </w:rPr>
+        <w:t>retornaArrayComTodosOsTurno</w:t>
+      </w:r>
+      <w:r>
+        <w:rPr>
+          <w:rFonts w:ascii="Arial" w:hAnsi="Arial" w:cs="Arial"/>
+          <w:sz w:val="24"/>
+          <w:szCs w:val="24"/>
+        </w:rPr>
+        <w:t>()</w:t>
+      </w:r>
+    </w:p>
+    <w:p>
+      <w:pPr>
+        <w:rPr>
+          <w:rFonts w:ascii="Arial" w:hAnsi="Arial" w:cs="Arial"/>
+          <w:sz w:val="24"/>
+          <w:szCs w:val="24"/>
+        </w:rPr>
+      </w:pPr>
+      <w:r>
+        <w:rPr>
+          <w:rFonts w:ascii="Arial" w:hAnsi="Arial" w:cs="Arial"/>
+          <w:sz w:val="24"/>
+          <w:szCs w:val="24"/>
+        </w:rPr>
+        <w:t>retornaArrayVazio()</w:t>
+      </w:r>
+    </w:p>
+    <w:p>
+      <w:pPr>
+        <w:rPr>
+          <w:rFonts w:ascii="Arial" w:hAnsi="Arial" w:cs="Arial"/>
+          <w:sz w:val="24"/>
+          <w:szCs w:val="24"/>
+        </w:rPr>
+      </w:pPr>
+    </w:p>
+    <w:p>
+      <w:pPr>
+        <w:rPr>
+          <w:rFonts w:ascii="Arial" w:hAnsi="Arial" w:cs="Arial"/>
+          <w:sz w:val="24"/>
+          <w:szCs w:val="24"/>
+        </w:rPr>
+      </w:pPr>
+      <w:r>
+        <w:rPr>
+          <w:rFonts w:ascii="Arial" w:hAnsi="Arial" w:cs="Arial"/>
+          <w:sz w:val="24"/>
+          <w:szCs w:val="24"/>
+        </w:rPr>
+        <w:t>geraDiaLetivoCursosAosSabados</w:t>
+      </w:r>
+      <w:r>
+        <w:rPr>
+          <w:rFonts w:ascii="Arial" w:hAnsi="Arial" w:cs="Arial"/>
+          <w:sz w:val="24"/>
+          <w:szCs w:val="24"/>
+        </w:rPr>
+        <w:t>() : Recebe como parâmetro a filial e o ano do calendário, sua função é gerar todos os índices dos dias letivos de aula do calendário da escola, onde as aulas serão somente de segunda a  sábado.</w:t>
+      </w:r>
+    </w:p>
+    <w:p>
+      <w:pPr>
+        <w:rPr>
+          <w:rFonts w:ascii="Arial" w:hAnsi="Arial" w:cs="Arial"/>
+          <w:sz w:val="24"/>
+          <w:szCs w:val="24"/>
+        </w:rPr>
+      </w:pPr>
+      <w:r>
+        <w:rPr>
+          <w:rFonts w:ascii="Arial" w:hAnsi="Arial" w:cs="Arial"/>
+          <w:sz w:val="24"/>
+          <w:szCs w:val="24"/>
+        </w:rPr>
+        <w:t xml:space="preserve">Submetodos: </w:t>
+      </w:r>
+    </w:p>
+    <w:p>
+      <w:pPr>
+        <w:rPr>
+          <w:rFonts w:ascii="Arial" w:hAnsi="Arial" w:cs="Arial"/>
+          <w:sz w:val="24"/>
+          <w:szCs w:val="24"/>
+        </w:rPr>
+      </w:pPr>
+      <w:r>
+        <w:rPr>
+          <w:rFonts w:ascii="Arial" w:hAnsi="Arial" w:cs="Arial"/>
+          <w:sz w:val="24"/>
+          <w:szCs w:val="24"/>
+        </w:rPr>
+        <w:t>retornaArrayComTodosOsTurno</w:t>
+      </w:r>
+      <w:r>
+        <w:rPr>
+          <w:rFonts w:ascii="Arial" w:hAnsi="Arial" w:cs="Arial"/>
+          <w:sz w:val="24"/>
+          <w:szCs w:val="24"/>
+        </w:rPr>
+        <w:t>()</w:t>
+      </w:r>
+    </w:p>
+    <w:p>
+      <w:pPr>
+        <w:rPr>
+          <w:rFonts w:ascii="Arial" w:hAnsi="Arial" w:cs="Arial"/>
+          <w:sz w:val="24"/>
+          <w:szCs w:val="24"/>
+        </w:rPr>
+      </w:pPr>
+      <w:r>
+        <w:rPr>
+          <w:rFonts w:ascii="Arial" w:hAnsi="Arial" w:cs="Arial"/>
+          <w:sz w:val="24"/>
+          <w:szCs w:val="24"/>
+        </w:rPr>
+        <w:t>retornaArrayVazio()</w:t>
+      </w:r>
+    </w:p>
+    <w:p>
+      <w:pPr>
+        <w:rPr>
+          <w:rFonts w:ascii="Arial" w:hAnsi="Arial" w:cs="Arial"/>
+          <w:sz w:val="24"/>
+          <w:szCs w:val="24"/>
+        </w:rPr>
+      </w:pPr>
+    </w:p>
+    <w:p>
+      <w:pPr>
+        <w:rPr>
+          <w:rFonts w:ascii="Arial" w:hAnsi="Arial" w:cs="Arial"/>
+          <w:sz w:val="24"/>
+          <w:szCs w:val="24"/>
+        </w:rPr>
+      </w:pPr>
+      <w:r>
+        <w:rPr>
+          <w:rFonts w:ascii="Arial" w:hAnsi="Arial" w:cs="Arial"/>
+          <w:sz w:val="24"/>
+          <w:szCs w:val="24"/>
+        </w:rPr>
+        <w:t>geraDiaLetivoCursosAosSabadosCt</w:t>
+      </w:r>
+      <w:r>
+        <w:rPr>
+          <w:rFonts w:ascii="Arial" w:hAnsi="Arial" w:cs="Arial"/>
+          <w:sz w:val="24"/>
+          <w:szCs w:val="24"/>
+        </w:rPr>
+        <w:t>() : Recebe como parâmetro a filial e o ano do calendário, sua função é gerar todos os índices dos dias letivos de aula do calendário da escola, onde as aulas serão dos cursos técnicos de segunda a sábado.</w:t>
+      </w:r>
+    </w:p>
+    <w:p>
+      <w:pPr>
+        <w:rPr>
+          <w:rFonts w:ascii="Arial" w:hAnsi="Arial" w:cs="Arial"/>
+          <w:sz w:val="24"/>
+          <w:szCs w:val="24"/>
+        </w:rPr>
+      </w:pPr>
+      <w:r>
+        <w:rPr>
+          <w:rFonts w:ascii="Arial" w:hAnsi="Arial" w:cs="Arial"/>
+          <w:sz w:val="24"/>
+          <w:szCs w:val="24"/>
+        </w:rPr>
+        <w:t xml:space="preserve">Submetodos: </w:t>
+      </w:r>
+    </w:p>
+    <w:p>
+      <w:pPr>
+        <w:rPr>
+          <w:rFonts w:ascii="Arial" w:hAnsi="Arial" w:cs="Arial"/>
+          <w:sz w:val="24"/>
+          <w:szCs w:val="24"/>
+        </w:rPr>
+      </w:pPr>
+      <w:r>
+        <w:rPr>
+          <w:rFonts w:ascii="Arial" w:hAnsi="Arial" w:cs="Arial"/>
+          <w:sz w:val="24"/>
+          <w:szCs w:val="24"/>
+        </w:rPr>
+        <w:t>retornaArrayComTodosOsTurno</w:t>
+      </w:r>
+      <w:r>
+        <w:rPr>
+          <w:rFonts w:ascii="Arial" w:hAnsi="Arial" w:cs="Arial"/>
+          <w:sz w:val="24"/>
+          <w:szCs w:val="24"/>
+        </w:rPr>
+        <w:t>()</w:t>
+      </w:r>
+    </w:p>
+    <w:p>
+      <w:pPr>
+        <w:rPr>
+          <w:rFonts w:ascii="Arial" w:hAnsi="Arial" w:cs="Arial"/>
+          <w:sz w:val="24"/>
+          <w:szCs w:val="24"/>
+        </w:rPr>
+      </w:pPr>
+      <w:r>
+        <w:rPr>
+          <w:rFonts w:ascii="Arial" w:hAnsi="Arial" w:cs="Arial"/>
+          <w:sz w:val="24"/>
+          <w:szCs w:val="24"/>
+        </w:rPr>
+        <w:lastRenderedPageBreak/>
+        <w:t>retornaArrayVazio()</w:t>
+      </w:r>
+    </w:p>
+    <w:p>
+      <w:pPr>
+        <w:rPr>
+          <w:rFonts w:ascii="Arial" w:hAnsi="Arial" w:cs="Arial"/>
+          <w:sz w:val="24"/>
+          <w:szCs w:val="24"/>
+        </w:rPr>
+      </w:pPr>
+      <w:r>
+        <w:rPr>
+          <w:rFonts w:ascii="Arial" w:hAnsi="Arial" w:cs="Arial"/>
+          <w:sz w:val="24"/>
+          <w:szCs w:val="24"/>
+        </w:rPr>
+        <w:t>retornaArrayComTodosOsTurno</w:t>
+      </w:r>
+      <w:r>
+        <w:rPr>
+          <w:rFonts w:ascii="Arial" w:hAnsi="Arial" w:cs="Arial"/>
+          <w:sz w:val="24"/>
+          <w:szCs w:val="24"/>
+        </w:rPr>
+        <w:t>(): Retorna um array com todos os turno que a escola pode ter aula. Recebe com parâmetro somete a filial</w:t>
+      </w:r>
+      <w:r>
+        <w:rPr>
+          <w:rFonts w:ascii="Arial" w:hAnsi="Arial" w:cs="Arial"/>
+          <w:sz w:val="24"/>
+          <w:szCs w:val="24"/>
+        </w:rPr>
+        <w:t>.</w:t>
+      </w:r>
+    </w:p>
+    <w:p>
+      <w:pPr>
+        <w:rPr>
+          <w:rFonts w:ascii="Arial" w:hAnsi="Arial" w:cs="Arial"/>
+          <w:sz w:val="24"/>
+          <w:szCs w:val="24"/>
+        </w:rPr>
+      </w:pPr>
+    </w:p>
+    <w:p>
+      <w:pPr>
+        <w:rPr>
+          <w:rFonts w:ascii="Arial" w:hAnsi="Arial" w:cs="Arial"/>
+          <w:sz w:val="24"/>
+          <w:szCs w:val="24"/>
+        </w:rPr>
+      </w:pPr>
+      <w:r>
+        <w:rPr>
+          <w:rFonts w:ascii="Arial" w:hAnsi="Arial" w:cs="Arial"/>
+          <w:sz w:val="24"/>
+          <w:szCs w:val="24"/>
+        </w:rPr>
+        <w:t>zeraTodosDiasLetivos</w:t>
+      </w:r>
+      <w:r>
+        <w:rPr>
+          <w:rFonts w:ascii="Arial" w:hAnsi="Arial" w:cs="Arial"/>
+          <w:sz w:val="24"/>
+          <w:szCs w:val="24"/>
+        </w:rPr>
+        <w:t>() : Esse método serve para zerar todos os dias letivos, de todas as aulas do calendário. É utilizado muito quando é necessário regerar os dias de aula</w:t>
+      </w:r>
+      <w:r>
+        <w:rPr>
+          <w:rFonts w:ascii="Arial" w:hAnsi="Arial" w:cs="Arial"/>
+          <w:sz w:val="24"/>
+          <w:szCs w:val="24"/>
+        </w:rPr>
+        <w:t xml:space="preserve">. Recebe como </w:t>
+      </w:r>
+      <w:r>
+        <w:rPr>
+          <w:rFonts w:ascii="Arial" w:hAnsi="Arial" w:cs="Arial"/>
+          <w:sz w:val="24"/>
+          <w:szCs w:val="24"/>
+        </w:rPr>
+        <w:t>parâmetro</w:t>
+      </w:r>
+      <w:r>
+        <w:rPr>
+          <w:rFonts w:ascii="Arial" w:hAnsi="Arial" w:cs="Arial"/>
+          <w:sz w:val="24"/>
+          <w:szCs w:val="24"/>
+        </w:rPr>
+        <w:t xml:space="preserve"> a filial e o ano que deseja zerar os dias.</w:t>
+      </w:r>
+    </w:p>
+    <w:p>
+      <w:pPr>
+        <w:rPr>
+          <w:rFonts w:ascii="Arial" w:hAnsi="Arial" w:cs="Arial"/>
+          <w:sz w:val="24"/>
+          <w:szCs w:val="24"/>
+        </w:rPr>
+      </w:pPr>
+    </w:p>
+    <w:p>
+      <w:pPr>
+        <w:rPr>
+          <w:rFonts w:ascii="Arial" w:hAnsi="Arial" w:cs="Arial"/>
+          <w:sz w:val="24"/>
+          <w:szCs w:val="24"/>
+        </w:rPr>
+      </w:pPr>
+      <w:r>
+        <w:rPr>
+          <w:rFonts w:ascii="Arial" w:hAnsi="Arial" w:cs="Arial"/>
+          <w:sz w:val="24"/>
+          <w:szCs w:val="24"/>
+        </w:rPr>
+        <w:t>retornaListaDeHorarios</w:t>
+      </w:r>
+      <w:r>
+        <w:rPr>
+          <w:rFonts w:ascii="Arial" w:hAnsi="Arial" w:cs="Arial"/>
+          <w:sz w:val="24"/>
+          <w:szCs w:val="24"/>
+        </w:rPr>
+        <w:t>(): Serve para retornar os horários dos turnos que existe na escola. Recebe como parâmetro o dia da semana e a filial.</w:t>
+      </w:r>
+    </w:p>
+    <w:p>
+      <w:pPr>
+        <w:rPr>
+          <w:rFonts w:ascii="Arial" w:hAnsi="Arial" w:cs="Arial"/>
+          <w:sz w:val="24"/>
+          <w:szCs w:val="24"/>
+        </w:rPr>
+      </w:pPr>
+    </w:p>
+    <w:p>
+      <w:pPr>
+        <w:rPr>
+          <w:rFonts w:ascii="Arial" w:hAnsi="Arial" w:cs="Arial"/>
+          <w:sz w:val="24"/>
+          <w:szCs w:val="24"/>
+        </w:rPr>
+      </w:pPr>
+    </w:p>
+    <w:p>
+      <w:pPr>
+        <w:rPr>
+          <w:rFonts w:ascii="Arial" w:hAnsi="Arial" w:cs="Arial"/>
+          <w:sz w:val="24"/>
+          <w:szCs w:val="24"/>
+        </w:rPr>
+      </w:pPr>
+      <w:r>
+        <w:rPr>
+          <w:rFonts w:ascii="Arial" w:hAnsi="Arial" w:cs="Arial"/>
+          <w:sz w:val="24"/>
+          <w:szCs w:val="24"/>
+        </w:rPr>
+        <w:t>CLASSSE DIAS NÃO LETIVOS DAO</w:t>
+      </w:r>
+    </w:p>
+    <w:p>
+      <w:pPr>
+        <w:rPr>
+          <w:rFonts w:ascii="Arial" w:hAnsi="Arial" w:cs="Arial"/>
+          <w:sz w:val="24"/>
+          <w:szCs w:val="24"/>
+        </w:rPr>
+      </w:pPr>
+    </w:p>
+    <w:p>
+      <w:pPr>
+        <w:rPr>
+          <w:rFonts w:ascii="Arial" w:hAnsi="Arial" w:cs="Arial"/>
+          <w:sz w:val="24"/>
+          <w:szCs w:val="24"/>
+        </w:rPr>
+      </w:pPr>
+      <w:r>
+        <w:rPr>
+          <w:rFonts w:ascii="Arial" w:hAnsi="Arial" w:cs="Arial"/>
+          <w:sz w:val="24"/>
+          <w:szCs w:val="24"/>
+        </w:rPr>
+        <w:t>Tem como seu principal objetivo servir de comunicação com o banco de dados, realizados qualquer tido de ordem dada para o banco, como updates, deletes, insert’s, entre outros.</w:t>
+      </w:r>
+    </w:p>
+    <w:p>
+      <w:pPr>
+        <w:rPr>
+          <w:rFonts w:ascii="Arial" w:hAnsi="Arial" w:cs="Arial"/>
+          <w:sz w:val="24"/>
+          <w:szCs w:val="24"/>
+        </w:rPr>
+      </w:pPr>
+      <w:r>
+        <w:rPr>
+          <w:rFonts w:ascii="Arial" w:hAnsi="Arial" w:cs="Arial"/>
+          <w:sz w:val="24"/>
+          <w:szCs w:val="24"/>
+        </w:rPr>
+        <w:t xml:space="preserve">A maioria das suas comunicações são referentes a tabela PHE_DIAS_NAO_LETIVOS, onde cadastra todos dias que não </w:t>
+      </w:r>
+      <w:r>
+        <w:rPr>
+          <w:rFonts w:ascii="Arial" w:hAnsi="Arial" w:cs="Arial"/>
+          <w:sz w:val="24"/>
+          <w:szCs w:val="24"/>
+        </w:rPr>
+        <w:t>haverá</w:t>
+      </w:r>
+      <w:r>
+        <w:rPr>
+          <w:rFonts w:ascii="Arial" w:hAnsi="Arial" w:cs="Arial"/>
+          <w:sz w:val="24"/>
+          <w:szCs w:val="24"/>
+        </w:rPr>
+        <w:t xml:space="preserve"> aula por algum motivo, </w:t>
+      </w:r>
+      <w:r>
+        <w:rPr>
+          <w:rFonts w:ascii="Arial" w:hAnsi="Arial" w:cs="Arial"/>
+          <w:sz w:val="24"/>
+          <w:szCs w:val="24"/>
+        </w:rPr>
+        <w:t>como:</w:t>
+      </w:r>
+      <w:r>
+        <w:rPr>
+          <w:rFonts w:ascii="Arial" w:hAnsi="Arial" w:cs="Arial"/>
+          <w:sz w:val="24"/>
+          <w:szCs w:val="24"/>
+        </w:rPr>
+        <w:t xml:space="preserve"> Feriados, recesso e qualquer outro imprevisto que causará a inserção da aula.</w:t>
+      </w:r>
+    </w:p>
+    <w:p>
+      <w:pPr>
+        <w:rPr>
+          <w:rFonts w:ascii="Arial" w:hAnsi="Arial" w:cs="Arial"/>
+          <w:sz w:val="24"/>
+          <w:szCs w:val="24"/>
+        </w:rPr>
+      </w:pPr>
+    </w:p>
+    <w:p>
+      <w:pPr>
+        <w:rPr>
+          <w:rFonts w:ascii="Arial" w:hAnsi="Arial" w:cs="Arial"/>
+          <w:sz w:val="24"/>
+          <w:szCs w:val="24"/>
+        </w:rPr>
+      </w:pPr>
+      <w:r>
+        <w:rPr>
+          <w:rFonts w:ascii="Arial" w:hAnsi="Arial" w:cs="Arial"/>
+          <w:sz w:val="24"/>
+          <w:szCs w:val="24"/>
+        </w:rPr>
+        <w:t>Quantidades de Atributos Públicos : 0</w:t>
+      </w:r>
+    </w:p>
+    <w:p>
+      <w:pPr>
+        <w:rPr>
+          <w:rFonts w:ascii="Arial" w:hAnsi="Arial" w:cs="Arial"/>
+          <w:sz w:val="24"/>
+          <w:szCs w:val="24"/>
+        </w:rPr>
+      </w:pPr>
+      <w:r>
+        <w:rPr>
+          <w:rFonts w:ascii="Arial" w:hAnsi="Arial" w:cs="Arial"/>
+          <w:sz w:val="24"/>
+          <w:szCs w:val="24"/>
+        </w:rPr>
+        <w:t>Quantidade de Atributos Privados: 1</w:t>
+      </w:r>
+    </w:p>
+    <w:p>
+      <w:pPr>
+        <w:rPr>
+          <w:rFonts w:ascii="Arial" w:hAnsi="Arial" w:cs="Arial"/>
+          <w:sz w:val="24"/>
+          <w:szCs w:val="24"/>
+        </w:rPr>
+      </w:pPr>
+      <w:r>
+        <w:rPr>
+          <w:rFonts w:ascii="Arial" w:hAnsi="Arial" w:cs="Arial"/>
+          <w:sz w:val="24"/>
+          <w:szCs w:val="24"/>
+        </w:rPr>
+        <w:t>Q</w:t>
+      </w:r>
+      <w:r>
+        <w:rPr>
+          <w:rFonts w:ascii="Arial" w:hAnsi="Arial" w:cs="Arial"/>
+          <w:sz w:val="24"/>
+          <w:szCs w:val="24"/>
+        </w:rPr>
+        <w:t>uantidade de Métodos Públicos: 9</w:t>
+      </w:r>
+    </w:p>
+    <w:p>
+      <w:pPr>
+        <w:rPr>
+          <w:rFonts w:ascii="Arial" w:hAnsi="Arial" w:cs="Arial"/>
+          <w:sz w:val="24"/>
+          <w:szCs w:val="24"/>
+          <w:u w:val="single"/>
+        </w:rPr>
+      </w:pPr>
+      <w:r>
+        <w:rPr>
+          <w:rFonts w:ascii="Arial" w:hAnsi="Arial" w:cs="Arial"/>
+          <w:sz w:val="24"/>
+          <w:szCs w:val="24"/>
+        </w:rPr>
+        <w:t>Q</w:t>
+      </w:r>
+      <w:r>
+        <w:rPr>
+          <w:rFonts w:ascii="Arial" w:hAnsi="Arial" w:cs="Arial"/>
+          <w:sz w:val="24"/>
+          <w:szCs w:val="24"/>
+        </w:rPr>
+        <w:t>uantidade de Métodos Privados: 3</w:t>
+      </w:r>
+    </w:p>
+    <w:p>
+      <w:pPr>
+        <w:rPr>
+          <w:rFonts w:ascii="Arial" w:hAnsi="Arial" w:cs="Arial"/>
+          <w:sz w:val="24"/>
+          <w:szCs w:val="24"/>
+        </w:rPr>
+      </w:pPr>
+    </w:p>
+    <w:p>
+      <w:pPr>
+        <w:rPr>
+          <w:rFonts w:ascii="Arial" w:hAnsi="Arial" w:cs="Arial"/>
+          <w:sz w:val="24"/>
+          <w:szCs w:val="24"/>
+        </w:rPr>
+      </w:pPr>
+      <w:r>
+        <w:rPr>
+          <w:rFonts w:ascii="Arial" w:hAnsi="Arial" w:cs="Arial"/>
+          <w:sz w:val="24"/>
+          <w:szCs w:val="24"/>
+        </w:rPr>
+        <w:t>METODOS PUBLICOS (9)</w:t>
+      </w:r>
+    </w:p>
+    <w:p>
+      <w:pPr>
+        <w:rPr>
+          <w:rFonts w:ascii="Arial" w:hAnsi="Arial" w:cs="Arial"/>
+          <w:sz w:val="24"/>
+          <w:szCs w:val="24"/>
+        </w:rPr>
+      </w:pPr>
+      <w:r>
+        <w:rPr>
+          <w:rFonts w:ascii="Arial" w:hAnsi="Arial" w:cs="Arial"/>
+          <w:sz w:val="24"/>
+          <w:szCs w:val="24"/>
+        </w:rPr>
+        <w:t>abreBanco()</w:t>
+      </w:r>
+      <w:r>
+        <w:rPr>
+          <w:rFonts w:ascii="Arial" w:hAnsi="Arial" w:cs="Arial"/>
+          <w:sz w:val="24"/>
+          <w:szCs w:val="24"/>
+        </w:rPr>
+        <w:t>:É  a função que faz a conexão com banco de dados, tem somente uma viriavel que o atributos privado da classe, chamado de “conexão”</w:t>
+      </w:r>
+    </w:p>
+    <w:p>
+      <w:pPr>
+        <w:rPr>
+          <w:rFonts w:ascii="Arial" w:hAnsi="Arial" w:cs="Arial"/>
+          <w:sz w:val="24"/>
+          <w:szCs w:val="24"/>
+        </w:rPr>
+      </w:pPr>
+    </w:p>
+    <w:p>
+      <w:pPr>
+        <w:rPr>
+          <w:rFonts w:ascii="Arial" w:hAnsi="Arial" w:cs="Arial"/>
+          <w:sz w:val="24"/>
+          <w:szCs w:val="24"/>
+        </w:rPr>
+      </w:pPr>
+      <w:r>
+        <w:rPr>
+          <w:rFonts w:ascii="Arial" w:hAnsi="Arial" w:cs="Arial"/>
+          <w:sz w:val="24"/>
+          <w:szCs w:val="24"/>
+        </w:rPr>
+        <w:t>inseriDiaNaoLetivo(</w:t>
+      </w:r>
+      <w:r>
+        <w:rPr>
+          <w:rFonts w:ascii="Arial" w:hAnsi="Arial" w:cs="Arial"/>
+          <w:sz w:val="24"/>
+          <w:szCs w:val="24"/>
+        </w:rPr>
+        <w:t>): Método que salva (inseri) no banco os dia não letivo</w:t>
+      </w:r>
+      <w:r>
+        <w:rPr>
+          <w:rFonts w:ascii="Arial" w:hAnsi="Arial" w:cs="Arial"/>
+          <w:sz w:val="24"/>
+          <w:szCs w:val="24"/>
+        </w:rPr>
+        <w:t>s</w:t>
+      </w:r>
+      <w:r>
+        <w:rPr>
+          <w:rFonts w:ascii="Arial" w:hAnsi="Arial" w:cs="Arial"/>
+          <w:sz w:val="24"/>
+          <w:szCs w:val="24"/>
+        </w:rPr>
+        <w:t xml:space="preserve"> (dia que não tem aula). Recebe como parâmetro o objeto DiaNaoLetivo.</w:t>
+      </w:r>
+    </w:p>
+    <w:p>
+      <w:pPr>
+        <w:rPr>
+          <w:rFonts w:ascii="Arial" w:hAnsi="Arial" w:cs="Arial"/>
+          <w:sz w:val="24"/>
+          <w:szCs w:val="24"/>
+        </w:rPr>
+      </w:pPr>
+      <w:r>
+        <w:rPr>
+          <w:rFonts w:ascii="Arial" w:hAnsi="Arial" w:cs="Arial"/>
+          <w:sz w:val="24"/>
+          <w:szCs w:val="24"/>
+        </w:rPr>
+        <w:t>SubMetodo:</w:t>
+      </w:r>
+    </w:p>
+    <w:p>
+      <w:pPr>
+        <w:rPr>
+          <w:rFonts w:ascii="Arial" w:hAnsi="Arial" w:cs="Arial"/>
+          <w:sz w:val="24"/>
+          <w:szCs w:val="24"/>
+        </w:rPr>
+      </w:pPr>
+      <w:r>
+        <w:rPr>
+          <w:rFonts w:ascii="Arial" w:hAnsi="Arial" w:cs="Arial"/>
+          <w:sz w:val="24"/>
+          <w:szCs w:val="24"/>
+        </w:rPr>
+        <w:lastRenderedPageBreak/>
+        <w:t>verificaSeDataExiste</w:t>
+      </w:r>
+      <w:r>
+        <w:rPr>
+          <w:rFonts w:ascii="Arial" w:hAnsi="Arial" w:cs="Arial"/>
+          <w:sz w:val="24"/>
+          <w:szCs w:val="24"/>
+        </w:rPr>
+        <w:t>()</w:t>
+      </w:r>
+    </w:p>
+    <w:p>
+      <w:pPr>
+        <w:rPr>
+          <w:rFonts w:ascii="Arial" w:hAnsi="Arial" w:cs="Arial"/>
+          <w:sz w:val="24"/>
+          <w:szCs w:val="24"/>
+        </w:rPr>
+      </w:pPr>
+    </w:p>
+    <w:p>
+      <w:pPr>
+        <w:rPr>
+          <w:rFonts w:ascii="Arial" w:hAnsi="Arial" w:cs="Arial"/>
+          <w:sz w:val="24"/>
+          <w:szCs w:val="24"/>
+        </w:rPr>
+      </w:pPr>
+      <w:r>
+        <w:rPr>
+          <w:rFonts w:ascii="Arial" w:hAnsi="Arial" w:cs="Arial"/>
+          <w:sz w:val="24"/>
+          <w:szCs w:val="24"/>
+        </w:rPr>
+        <w:t>inseriPeridoNaoLetivo</w:t>
+      </w:r>
+      <w:r>
+        <w:rPr>
+          <w:rFonts w:ascii="Arial" w:hAnsi="Arial" w:cs="Arial"/>
+          <w:sz w:val="24"/>
+          <w:szCs w:val="24"/>
+        </w:rPr>
+        <w:t>(): Método que inserio direto na tabela PHE_CALENDARIO_ESCOLAR, um período não letivo, como carnaval, dias sem aula</w:t>
+      </w:r>
+      <w:r>
+        <w:rPr>
+          <w:rFonts w:ascii="Arial" w:hAnsi="Arial" w:cs="Arial"/>
+          <w:sz w:val="24"/>
+          <w:szCs w:val="24"/>
+        </w:rPr>
+        <w:t xml:space="preserve">s, eventos. Essa ação afeta somente os dias de aula dos curso técnicos de segunda a sexta e de segunda a sábado </w:t>
+      </w:r>
+      <w:r>
+        <w:rPr>
+          <w:rFonts w:ascii="Arial" w:hAnsi="Arial" w:cs="Arial"/>
+          <w:sz w:val="24"/>
+          <w:szCs w:val="24"/>
+        </w:rPr>
+        <w:t>, e recebe como parâmetro um objeto DiaNaoLetivo</w:t>
+      </w:r>
+      <w:r>
+        <w:rPr>
+          <w:rFonts w:ascii="Arial" w:hAnsi="Arial" w:cs="Arial"/>
+          <w:sz w:val="24"/>
+          <w:szCs w:val="24"/>
+        </w:rPr>
+        <w:t xml:space="preserve"> e tem como retorno true ou false.</w:t>
+      </w:r>
+    </w:p>
+    <w:p>
+      <w:pPr>
+        <w:rPr>
+          <w:rFonts w:ascii="Arial" w:hAnsi="Arial" w:cs="Arial"/>
+          <w:sz w:val="24"/>
+          <w:szCs w:val="24"/>
+        </w:rPr>
+      </w:pPr>
+      <w:r>
+        <w:rPr>
+          <w:rFonts w:ascii="Arial" w:hAnsi="Arial" w:cs="Arial"/>
+          <w:sz w:val="24"/>
+          <w:szCs w:val="24"/>
+        </w:rPr>
+        <w:t>SubMetodo:</w:t>
+      </w:r>
+    </w:p>
+    <w:p>
+      <w:pPr>
+        <w:rPr>
+          <w:rFonts w:ascii="Arial" w:hAnsi="Arial" w:cs="Arial"/>
+          <w:sz w:val="24"/>
+          <w:szCs w:val="24"/>
+        </w:rPr>
+      </w:pPr>
+      <w:r>
+        <w:rPr>
+          <w:rFonts w:ascii="Arial" w:hAnsi="Arial" w:cs="Arial"/>
+          <w:sz w:val="24"/>
+          <w:szCs w:val="24"/>
+        </w:rPr>
+        <w:t>verificaSeDataExiste</w:t>
+      </w:r>
+      <w:r>
+        <w:rPr>
+          <w:rFonts w:ascii="Arial" w:hAnsi="Arial" w:cs="Arial"/>
+          <w:sz w:val="24"/>
+          <w:szCs w:val="24"/>
+        </w:rPr>
+        <w:t>()</w:t>
+      </w:r>
+    </w:p>
+    <w:p>
+      <w:pPr>
+        <w:rPr>
+          <w:rFonts w:ascii="Arial" w:hAnsi="Arial" w:cs="Arial"/>
+          <w:sz w:val="24"/>
+          <w:szCs w:val="24"/>
+        </w:rPr>
+      </w:pPr>
+    </w:p>
+    <w:p>
+      <w:pPr>
+        <w:rPr>
+          <w:rFonts w:ascii="Arial" w:hAnsi="Arial" w:cs="Arial"/>
+          <w:sz w:val="24"/>
+          <w:szCs w:val="24"/>
+        </w:rPr>
+      </w:pPr>
+      <w:r>
+        <w:rPr>
+          <w:rFonts w:ascii="Arial" w:hAnsi="Arial" w:cs="Arial"/>
+          <w:sz w:val="24"/>
+          <w:szCs w:val="24"/>
+        </w:rPr>
+        <w:t>inseriDiaNaoLetivoPorPerido</w:t>
+      </w:r>
+      <w:r>
+        <w:rPr>
+          <w:rFonts w:ascii="Arial" w:hAnsi="Arial" w:cs="Arial"/>
+          <w:sz w:val="24"/>
+          <w:szCs w:val="24"/>
+        </w:rPr>
+        <w:t>(): Serve para inserir diretamente no calendário da escola (tabela PHE_CALENDARIO_ESCOLAR) um período não letivo (período sem aula). Esta ação afeta todo os dias de aula do calendário e recebe como p</w:t>
+      </w:r>
+      <w:r>
+        <w:rPr>
+          <w:rFonts w:ascii="Arial" w:hAnsi="Arial" w:cs="Arial"/>
+          <w:sz w:val="24"/>
+          <w:szCs w:val="24"/>
+        </w:rPr>
+        <w:t>arâmetro um objeto DiaNaoLetivo e retorna true ou false.</w:t>
+      </w:r>
+    </w:p>
+    <w:p>
+      <w:pPr>
+        <w:rPr>
+          <w:rFonts w:ascii="Arial" w:hAnsi="Arial" w:cs="Arial"/>
+          <w:sz w:val="24"/>
+          <w:szCs w:val="24"/>
+        </w:rPr>
+      </w:pPr>
+    </w:p>
+    <w:p>
+      <w:pPr>
+        <w:rPr>
+          <w:rFonts w:ascii="Arial" w:hAnsi="Arial" w:cs="Arial"/>
+          <w:sz w:val="24"/>
+          <w:szCs w:val="24"/>
+        </w:rPr>
+      </w:pPr>
+      <w:r>
+        <w:rPr>
+          <w:rFonts w:ascii="Arial" w:hAnsi="Arial" w:cs="Arial"/>
+          <w:sz w:val="24"/>
+          <w:szCs w:val="24"/>
+        </w:rPr>
+        <w:t>inseriDiaNaoLetivoPorTurno</w:t>
+      </w:r>
+      <w:r>
+        <w:rPr>
+          <w:rFonts w:ascii="Arial" w:hAnsi="Arial" w:cs="Arial"/>
+          <w:sz w:val="24"/>
+          <w:szCs w:val="24"/>
+        </w:rPr>
+        <w:t xml:space="preserve">(): Inseri um dia ou período não letivo </w:t>
+      </w:r>
+      <w:r>
+        <w:rPr>
+          <w:rFonts w:ascii="Arial" w:hAnsi="Arial" w:cs="Arial"/>
+          <w:sz w:val="24"/>
+          <w:szCs w:val="24"/>
+        </w:rPr>
+        <w:t xml:space="preserve">por turno diretamente no calendário da escola (tabela PHE_CALENDARIO_ESCOLAR). Esta ação afeta todos os calendário (dias de aula), recebe como </w:t>
+      </w:r>
+      <w:r>
+        <w:rPr>
+          <w:rFonts w:ascii="Arial" w:hAnsi="Arial" w:cs="Arial"/>
+          <w:sz w:val="24"/>
+          <w:szCs w:val="24"/>
+        </w:rPr>
+        <w:t>parâmetro</w:t>
+      </w:r>
+      <w:r>
+        <w:rPr>
+          <w:rFonts w:ascii="Arial" w:hAnsi="Arial" w:cs="Arial"/>
+          <w:sz w:val="24"/>
+          <w:szCs w:val="24"/>
+        </w:rPr>
+        <w:t xml:space="preserve"> um objeto DiaNaoLetivo e retorna true ou false</w:t>
+      </w:r>
+    </w:p>
+    <w:p>
+      <w:pPr>
+        <w:rPr>
+          <w:rFonts w:ascii="Arial" w:hAnsi="Arial" w:cs="Arial"/>
+          <w:sz w:val="24"/>
+          <w:szCs w:val="24"/>
+        </w:rPr>
+      </w:pPr>
+    </w:p>
+    <w:p>
+      <w:pPr>
+        <w:rPr>
+          <w:rFonts w:ascii="Arial" w:hAnsi="Arial" w:cs="Arial"/>
+          <w:sz w:val="24"/>
+          <w:szCs w:val="24"/>
+        </w:rPr>
+      </w:pPr>
+      <w:r>
+        <w:rPr>
+          <w:rFonts w:ascii="Arial" w:hAnsi="Arial" w:cs="Arial"/>
+          <w:sz w:val="24"/>
+          <w:szCs w:val="24"/>
+        </w:rPr>
+        <w:t xml:space="preserve">calendarioExiste(): Esse método serve para verificar se existe algum calendário cadastrado no banco de dados (tabela PHE_CALENDARIO_ESCOLAR). Recebe como parâmetro a filial, ou seja o código </w:t>
+      </w:r>
+      <w:r>
+        <w:rPr>
+          <w:rFonts w:ascii="Arial" w:hAnsi="Arial" w:cs="Arial"/>
+          <w:sz w:val="24"/>
+          <w:szCs w:val="24"/>
+        </w:rPr>
+        <w:t>da escola e tem como retorno true ou false</w:t>
+      </w:r>
+    </w:p>
+    <w:p>
+      <w:pPr>
+        <w:rPr>
+          <w:rFonts w:ascii="Arial" w:hAnsi="Arial" w:cs="Arial"/>
+          <w:sz w:val="24"/>
+          <w:szCs w:val="24"/>
+        </w:rPr>
+      </w:pPr>
+    </w:p>
+    <w:p>
+      <w:pPr>
+        <w:rPr>
+          <w:rFonts w:ascii="Arial" w:hAnsi="Arial" w:cs="Arial"/>
+          <w:sz w:val="24"/>
+          <w:szCs w:val="24"/>
+        </w:rPr>
+      </w:pPr>
+      <w:r>
+        <w:rPr>
+          <w:rFonts w:ascii="Arial" w:hAnsi="Arial" w:cs="Arial"/>
+          <w:sz w:val="24"/>
+          <w:szCs w:val="24"/>
+        </w:rPr>
+        <w:t>deletaDiaNaoLetiv</w:t>
+      </w:r>
+      <w:r>
+        <w:rPr>
+          <w:rFonts w:ascii="Arial" w:hAnsi="Arial" w:cs="Arial"/>
+          <w:sz w:val="24"/>
+          <w:szCs w:val="24"/>
+        </w:rPr>
+        <w:t xml:space="preserve">o(): Serve para deletar um dia não letivo do calendário </w:t>
+      </w:r>
+      <w:r>
+        <w:rPr>
+          <w:rFonts w:ascii="Arial" w:hAnsi="Arial" w:cs="Arial"/>
+          <w:sz w:val="24"/>
+          <w:szCs w:val="24"/>
+        </w:rPr>
+        <w:t>(um dia que não tenha aula), registro esse que vai ser deletado da tabela (PHE_DIAS_NAO_LETIVOS)</w:t>
+      </w:r>
+      <w:r>
+        <w:rPr>
+          <w:rFonts w:ascii="Arial" w:hAnsi="Arial" w:cs="Arial"/>
+          <w:sz w:val="24"/>
+          <w:szCs w:val="24"/>
+        </w:rPr>
+        <w:t>. Tem como retorno true ou false</w:t>
+      </w:r>
+    </w:p>
+    <w:p>
+      <w:pPr>
+        <w:rPr>
+          <w:rFonts w:ascii="Arial" w:hAnsi="Arial" w:cs="Arial"/>
+          <w:sz w:val="24"/>
+          <w:szCs w:val="24"/>
+        </w:rPr>
+      </w:pPr>
+    </w:p>
+    <w:p>
+      <w:pPr>
+        <w:rPr>
+          <w:rFonts w:ascii="Arial" w:hAnsi="Arial" w:cs="Arial"/>
+          <w:sz w:val="24"/>
+          <w:szCs w:val="24"/>
+        </w:rPr>
+      </w:pPr>
+      <w:r>
+        <w:rPr>
+          <w:rFonts w:ascii="Arial" w:hAnsi="Arial" w:cs="Arial"/>
+          <w:sz w:val="24"/>
+          <w:szCs w:val="24"/>
+        </w:rPr>
+        <w:t>inseriDiaNaoLetivoTurma</w:t>
+      </w:r>
+      <w:r>
+        <w:rPr>
+          <w:rFonts w:ascii="Arial" w:hAnsi="Arial" w:cs="Arial"/>
+          <w:sz w:val="24"/>
+          <w:szCs w:val="24"/>
+        </w:rPr>
+        <w:t>(): Serve para selecionar os dias da turma que não haverá aula. Recebe como parâmetro um objeto CalendarioTurma e o código da turma e retorna um array com um objeto CalendarioTurma e uma lista de objetos do tipo CalendarioTurma.</w:t>
+      </w:r>
+    </w:p>
+    <w:p>
+      <w:pPr>
+        <w:rPr>
+          <w:rFonts w:ascii="Arial" w:hAnsi="Arial" w:cs="Arial"/>
+          <w:sz w:val="24"/>
+          <w:szCs w:val="24"/>
+        </w:rPr>
+      </w:pPr>
+      <w:r>
+        <w:rPr>
+          <w:rFonts w:ascii="Arial" w:hAnsi="Arial" w:cs="Arial"/>
+          <w:sz w:val="24"/>
+          <w:szCs w:val="24"/>
+        </w:rPr>
+        <w:t>Submetodo:</w:t>
+      </w:r>
+    </w:p>
+    <w:p>
+      <w:pPr>
+        <w:rPr>
+          <w:rFonts w:ascii="Arial" w:hAnsi="Arial" w:cs="Arial"/>
+          <w:sz w:val="24"/>
+          <w:szCs w:val="24"/>
+        </w:rPr>
+      </w:pPr>
+      <w:r>
+        <w:rPr>
+          <w:rFonts w:ascii="Arial" w:hAnsi="Arial" w:cs="Arial"/>
+          <w:sz w:val="24"/>
+          <w:szCs w:val="24"/>
+        </w:rPr>
+        <w:t>retornaCalendarioTurma</w:t>
+      </w:r>
+      <w:r>
+        <w:rPr>
+          <w:rFonts w:ascii="Arial" w:hAnsi="Arial" w:cs="Arial"/>
+          <w:sz w:val="24"/>
+          <w:szCs w:val="24"/>
+        </w:rPr>
+        <w:t>();</w:t>
+      </w:r>
+    </w:p>
+    <w:p>
+      <w:pPr>
+        <w:rPr>
+          <w:rFonts w:ascii="Arial" w:hAnsi="Arial" w:cs="Arial"/>
+          <w:sz w:val="24"/>
+          <w:szCs w:val="24"/>
+        </w:rPr>
+      </w:pPr>
+    </w:p>
+    <w:p>
+      <w:pPr>
+        <w:rPr>
+          <w:rFonts w:ascii="Arial" w:hAnsi="Arial" w:cs="Arial"/>
+          <w:sz w:val="24"/>
+          <w:szCs w:val="24"/>
+        </w:rPr>
+      </w:pPr>
+    </w:p>
+    <w:p>
+      <w:pPr>
+        <w:rPr>
+          <w:rFonts w:ascii="Arial" w:hAnsi="Arial" w:cs="Arial"/>
+          <w:sz w:val="24"/>
+          <w:szCs w:val="24"/>
+        </w:rPr>
+      </w:pPr>
+    </w:p>
+    <w:p>
+      <w:pPr>
+        <w:rPr>
+          <w:rFonts w:ascii="Arial" w:hAnsi="Arial" w:cs="Arial"/>
+          <w:sz w:val="24"/>
+          <w:szCs w:val="24"/>
+        </w:rPr>
+      </w:pPr>
+      <w:r>
+        <w:rPr>
+          <w:rFonts w:ascii="Arial" w:hAnsi="Arial" w:cs="Arial"/>
+          <w:sz w:val="24"/>
+          <w:szCs w:val="24"/>
+        </w:rPr>
+        <w:t>METODOS PRIVADOS (3)</w:t>
+      </w:r>
+    </w:p>
+    <w:p>
+      <w:pPr>
+        <w:rPr>
+          <w:rFonts w:ascii="Arial" w:hAnsi="Arial" w:cs="Arial"/>
+          <w:sz w:val="24"/>
+          <w:szCs w:val="24"/>
+        </w:rPr>
+      </w:pPr>
+    </w:p>
+    <w:p>
+      <w:pPr>
+        <w:rPr>
+          <w:rFonts w:ascii="Arial" w:hAnsi="Arial" w:cs="Arial"/>
+          <w:sz w:val="24"/>
+          <w:szCs w:val="24"/>
+        </w:rPr>
+      </w:pPr>
+      <w:r>
+        <w:rPr>
+          <w:rFonts w:ascii="Arial" w:hAnsi="Arial" w:cs="Arial"/>
+          <w:sz w:val="24"/>
+          <w:szCs w:val="24"/>
+        </w:rPr>
+        <w:t>retornaCalendarioTurma</w:t>
+      </w:r>
+      <w:r>
+        <w:rPr>
+          <w:rFonts w:ascii="Arial" w:hAnsi="Arial" w:cs="Arial"/>
+          <w:sz w:val="24"/>
+          <w:szCs w:val="24"/>
+        </w:rPr>
+        <w:t>(): Serve para retornar um objeto CalendarioTurma</w:t>
+      </w:r>
+      <w:r>
+        <w:rPr>
+          <w:rFonts w:ascii="Arial" w:hAnsi="Arial" w:cs="Arial"/>
+          <w:sz w:val="24"/>
+          <w:szCs w:val="24"/>
+        </w:rPr>
+        <w:t>. Recebe como parâmetro: Id, código da escola (filial), e o código da turma.</w:t>
+      </w:r>
+    </w:p>
+    <w:p>
+      <w:pPr>
+        <w:rPr>
+          <w:rFonts w:ascii="Arial" w:hAnsi="Arial" w:cs="Arial"/>
+          <w:sz w:val="24"/>
+          <w:szCs w:val="24"/>
+        </w:rPr>
+      </w:pPr>
+    </w:p>
+    <w:p>
+      <w:pPr>
+        <w:rPr>
+          <w:rFonts w:ascii="Arial" w:hAnsi="Arial" w:cs="Arial"/>
+          <w:sz w:val="24"/>
+          <w:szCs w:val="24"/>
+        </w:rPr>
+      </w:pPr>
+      <w:r>
+        <w:rPr>
+          <w:rFonts w:ascii="Arial" w:hAnsi="Arial" w:cs="Arial"/>
+          <w:sz w:val="24"/>
+          <w:szCs w:val="24"/>
+        </w:rPr>
+        <w:t>atualizaCalendarioAposDeleteFeriado</w:t>
+      </w:r>
+      <w:r>
+        <w:rPr>
+          <w:rFonts w:ascii="Arial" w:hAnsi="Arial" w:cs="Arial"/>
+          <w:sz w:val="24"/>
+          <w:szCs w:val="24"/>
+        </w:rPr>
+        <w:t xml:space="preserve">(): Sua funcionalidade é atualizar o calendário após o delete de um feriado. Recebe como parâmetro </w:t>
+      </w:r>
+      <w:r>
+        <w:rPr>
+          <w:rFonts w:ascii="Arial" w:hAnsi="Arial" w:cs="Arial"/>
+          <w:sz w:val="24"/>
+          <w:szCs w:val="24"/>
+        </w:rPr>
+        <w:t>dia e mês, como uma única variável no formato americano</w:t>
+      </w:r>
+      <w:r>
+        <w:rPr>
+          <w:rFonts w:ascii="Arial" w:hAnsi="Arial" w:cs="Arial"/>
+          <w:sz w:val="24"/>
+          <w:szCs w:val="24"/>
+        </w:rPr>
+        <w:t xml:space="preserve"> e o código da escola (filial).</w:t>
+      </w:r>
+    </w:p>
+    <w:p>
+      <w:pPr>
+        <w:rPr>
+          <w:rFonts w:ascii="Arial" w:hAnsi="Arial" w:cs="Arial"/>
+          <w:sz w:val="24"/>
+          <w:szCs w:val="24"/>
+        </w:rPr>
+      </w:pPr>
+    </w:p>
+    <w:p>
+      <w:pPr>
+        <w:rPr>
+          <w:rFonts w:ascii="Arial" w:hAnsi="Arial" w:cs="Arial"/>
+          <w:sz w:val="24"/>
+          <w:szCs w:val="24"/>
+        </w:rPr>
+      </w:pPr>
+      <w:r>
+        <w:rPr>
+          <w:rFonts w:ascii="Arial" w:hAnsi="Arial" w:cs="Arial"/>
+          <w:sz w:val="24"/>
+          <w:szCs w:val="24"/>
+        </w:rPr>
+        <w:t>verificaSeDataExiste</w:t>
+      </w:r>
+      <w:r>
+        <w:rPr>
+          <w:rFonts w:ascii="Arial" w:hAnsi="Arial" w:cs="Arial"/>
+          <w:sz w:val="24"/>
+          <w:szCs w:val="24"/>
+        </w:rPr>
+        <w:t>() : Verifica se uma data existe (na tabela PHE_DIAS_NÃO_LETIVOS)</w:t>
+      </w:r>
+      <w:r>
+        <w:rPr>
+          <w:rFonts w:ascii="Arial" w:hAnsi="Arial" w:cs="Arial"/>
+          <w:sz w:val="24"/>
+          <w:szCs w:val="24"/>
+        </w:rPr>
+        <w:t>; Recebe como paramentro a data e código da escola (filial) e tem como retorno true ou false.</w:t>
+      </w:r>
     </w:p>
     <w:p>
       <w:pPr>
@@ -6590,7 +7017,7 @@
 </file>
 
 <file path=customXml/itemProps1.xml><?xml version="1.0" encoding="utf-8"?>
-<ds:datastoreItem xmlns:ds="http://schemas.openxmlformats.org/officeDocument/2006/customXml" ds:itemID="{12979DC7-6379-4CF4-966B-08FE7DC182AC}">
+<ds:datastoreItem xmlns:ds="http://schemas.openxmlformats.org/officeDocument/2006/customXml" ds:itemID="{9E05EB60-5697-4DCF-A106-165678F9363A}">
   <ds:schemaRefs>
     <ds:schemaRef ds:uri="http://schemas.openxmlformats.org/officeDocument/2006/bibliography"/>
   </ds:schemaRefs>

</xml_diff>

<commit_message>
o programa agora sabe incluir professor a turma
</commit_message>
<xml_diff>
--- a/documentacao/Documentação Projeto PHP - SENAI.docx
+++ b/documentacao/Documentação Projeto PHP - SENAI.docx
@@ -4120,6 +4120,14 @@
         </w:rPr>
         <w:t>METODOS PUBLICOS</w:t>
       </w:r>
+      <w:r>
+        <w:rPr>
+          <w:rFonts w:ascii="Arial" w:hAnsi="Arial" w:cs="Arial"/>
+          <w:sz w:val="24"/>
+          <w:szCs w:val="24"/>
+        </w:rPr>
+        <w:t>(7)</w:t>
+      </w:r>
     </w:p>
     <w:p>
       <w:pPr>
@@ -4604,6 +4612,3119 @@
         </w:rPr>
         <w:t xml:space="preserve"> Tem como retorno true ou false.</w:t>
       </w:r>
+    </w:p>
+    <w:p>
+      <w:pPr>
+        <w:rPr>
+          <w:rFonts w:ascii="Arial" w:hAnsi="Arial" w:cs="Arial"/>
+          <w:sz w:val="24"/>
+          <w:szCs w:val="24"/>
+        </w:rPr>
+      </w:pPr>
+    </w:p>
+    <w:p>
+      <w:pPr>
+        <w:rPr>
+          <w:rFonts w:ascii="Arial" w:hAnsi="Arial" w:cs="Arial"/>
+          <w:sz w:val="24"/>
+          <w:szCs w:val="24"/>
+        </w:rPr>
+      </w:pPr>
+      <w:r>
+        <w:rPr>
+          <w:rFonts w:ascii="Arial" w:hAnsi="Arial" w:cs="Arial"/>
+          <w:sz w:val="24"/>
+          <w:szCs w:val="24"/>
+        </w:rPr>
+        <w:t>fechaBanco() : Finaliza a conexão com o banco de dados.</w:t>
+      </w:r>
+    </w:p>
+    <w:p>
+      <w:pPr>
+        <w:rPr>
+          <w:rFonts w:ascii="Arial" w:hAnsi="Arial" w:cs="Arial"/>
+          <w:sz w:val="24"/>
+          <w:szCs w:val="24"/>
+        </w:rPr>
+      </w:pPr>
+    </w:p>
+    <w:p>
+      <w:pPr>
+        <w:rPr>
+          <w:rFonts w:ascii="Arial" w:hAnsi="Arial" w:cs="Arial"/>
+          <w:sz w:val="24"/>
+          <w:szCs w:val="24"/>
+        </w:rPr>
+      </w:pPr>
+    </w:p>
+    <w:p>
+      <w:pPr>
+        <w:rPr>
+          <w:rFonts w:ascii="Arial" w:hAnsi="Arial" w:cs="Arial"/>
+          <w:sz w:val="24"/>
+          <w:szCs w:val="24"/>
+        </w:rPr>
+      </w:pPr>
+    </w:p>
+    <w:p>
+      <w:pPr>
+        <w:rPr>
+          <w:rFonts w:ascii="Arial" w:hAnsi="Arial" w:cs="Arial"/>
+          <w:sz w:val="24"/>
+          <w:szCs w:val="24"/>
+        </w:rPr>
+      </w:pPr>
+    </w:p>
+    <w:p>
+      <w:pPr>
+        <w:rPr>
+          <w:rFonts w:ascii="Arial" w:hAnsi="Arial" w:cs="Arial"/>
+          <w:sz w:val="24"/>
+          <w:szCs w:val="24"/>
+        </w:rPr>
+      </w:pPr>
+      <w:r>
+        <w:rPr>
+          <w:rFonts w:ascii="Arial" w:hAnsi="Arial" w:cs="Arial"/>
+          <w:sz w:val="24"/>
+          <w:szCs w:val="24"/>
+        </w:rPr>
+        <w:t>MÉTODOS PRIVADOS</w:t>
+      </w:r>
+      <w:r>
+        <w:rPr>
+          <w:rFonts w:ascii="Arial" w:hAnsi="Arial" w:cs="Arial"/>
+          <w:sz w:val="24"/>
+          <w:szCs w:val="24"/>
+        </w:rPr>
+        <w:t xml:space="preserve"> </w:t>
+      </w:r>
+      <w:r>
+        <w:rPr>
+          <w:rFonts w:ascii="Arial" w:hAnsi="Arial" w:cs="Arial"/>
+          <w:sz w:val="24"/>
+          <w:szCs w:val="24"/>
+        </w:rPr>
+        <w:t>(8)</w:t>
+      </w:r>
+    </w:p>
+    <w:p>
+      <w:pPr>
+        <w:rPr>
+          <w:rFonts w:ascii="Arial" w:hAnsi="Arial" w:cs="Arial"/>
+          <w:sz w:val="24"/>
+          <w:szCs w:val="24"/>
+        </w:rPr>
+      </w:pPr>
+    </w:p>
+    <w:p>
+      <w:pPr>
+        <w:rPr>
+          <w:rFonts w:ascii="Arial" w:hAnsi="Arial" w:cs="Arial"/>
+          <w:sz w:val="24"/>
+          <w:szCs w:val="24"/>
+        </w:rPr>
+      </w:pPr>
+      <w:r>
+        <w:rPr>
+          <w:rFonts w:ascii="Arial" w:hAnsi="Arial" w:cs="Arial"/>
+          <w:sz w:val="24"/>
+          <w:szCs w:val="24"/>
+        </w:rPr>
+        <w:t>geraDiaLetivoSegASex</w:t>
+      </w:r>
+      <w:r>
+        <w:rPr>
+          <w:rFonts w:ascii="Arial" w:hAnsi="Arial" w:cs="Arial"/>
+          <w:sz w:val="24"/>
+          <w:szCs w:val="24"/>
+        </w:rPr>
+        <w:t>(): Recebe como parâmetro</w:t>
+      </w:r>
+      <w:r>
+        <w:rPr>
+          <w:rFonts w:ascii="Arial" w:hAnsi="Arial" w:cs="Arial"/>
+          <w:sz w:val="24"/>
+          <w:szCs w:val="24"/>
+        </w:rPr>
+        <w:t xml:space="preserve"> a filial e o ano d</w:t>
+      </w:r>
+      <w:r>
+        <w:rPr>
+          <w:rFonts w:ascii="Arial" w:hAnsi="Arial" w:cs="Arial"/>
+          <w:sz w:val="24"/>
+          <w:szCs w:val="24"/>
+        </w:rPr>
+        <w:t xml:space="preserve">o </w:t>
+      </w:r>
+      <w:r>
+        <w:rPr>
+          <w:rFonts w:ascii="Arial" w:hAnsi="Arial" w:cs="Arial"/>
+          <w:sz w:val="24"/>
+          <w:szCs w:val="24"/>
+        </w:rPr>
+        <w:t>calendário, sua função é gerar todos os índices dos dias letivos de aula do calendário da escola, onde as aula</w:t>
+      </w:r>
+      <w:r>
+        <w:rPr>
+          <w:rFonts w:ascii="Arial" w:hAnsi="Arial" w:cs="Arial"/>
+          <w:sz w:val="24"/>
+          <w:szCs w:val="24"/>
+        </w:rPr>
+        <w:t>s</w:t>
+      </w:r>
+      <w:r>
+        <w:rPr>
+          <w:rFonts w:ascii="Arial" w:hAnsi="Arial" w:cs="Arial"/>
+          <w:sz w:val="24"/>
+          <w:szCs w:val="24"/>
+        </w:rPr>
+        <w:t xml:space="preserve"> serão somente de segunda a sexta.</w:t>
+      </w:r>
+    </w:p>
+    <w:p>
+      <w:pPr>
+        <w:rPr>
+          <w:rFonts w:ascii="Arial" w:hAnsi="Arial" w:cs="Arial"/>
+          <w:sz w:val="24"/>
+          <w:szCs w:val="24"/>
+        </w:rPr>
+      </w:pPr>
+      <w:r>
+        <w:rPr>
+          <w:rFonts w:ascii="Arial" w:hAnsi="Arial" w:cs="Arial"/>
+          <w:sz w:val="24"/>
+          <w:szCs w:val="24"/>
+        </w:rPr>
+        <w:t>Submetodos:</w:t>
+      </w:r>
+    </w:p>
+    <w:p>
+      <w:pPr>
+        <w:rPr>
+          <w:rFonts w:ascii="Arial" w:hAnsi="Arial" w:cs="Arial"/>
+          <w:sz w:val="24"/>
+          <w:szCs w:val="24"/>
+        </w:rPr>
+      </w:pPr>
+      <w:r>
+        <w:rPr>
+          <w:rFonts w:ascii="Arial" w:hAnsi="Arial" w:cs="Arial"/>
+          <w:sz w:val="24"/>
+          <w:szCs w:val="24"/>
+        </w:rPr>
+        <w:t>retornaArrayComTodosOsTurno</w:t>
+      </w:r>
+      <w:r>
+        <w:rPr>
+          <w:rFonts w:ascii="Arial" w:hAnsi="Arial" w:cs="Arial"/>
+          <w:sz w:val="24"/>
+          <w:szCs w:val="24"/>
+        </w:rPr>
+        <w:t>()</w:t>
+      </w:r>
+    </w:p>
+    <w:p>
+      <w:pPr>
+        <w:rPr>
+          <w:rFonts w:ascii="Arial" w:hAnsi="Arial" w:cs="Arial"/>
+          <w:sz w:val="24"/>
+          <w:szCs w:val="24"/>
+        </w:rPr>
+      </w:pPr>
+      <w:r>
+        <w:rPr>
+          <w:rFonts w:ascii="Arial" w:hAnsi="Arial" w:cs="Arial"/>
+          <w:sz w:val="24"/>
+          <w:szCs w:val="24"/>
+        </w:rPr>
+        <w:t>retornaArrayVazio()</w:t>
+      </w:r>
+    </w:p>
+    <w:p>
+      <w:pPr>
+        <w:rPr>
+          <w:rFonts w:ascii="Arial" w:hAnsi="Arial" w:cs="Arial"/>
+          <w:sz w:val="24"/>
+          <w:szCs w:val="24"/>
+        </w:rPr>
+      </w:pPr>
+    </w:p>
+    <w:p>
+      <w:pPr>
+        <w:rPr>
+          <w:rFonts w:ascii="Arial" w:hAnsi="Arial" w:cs="Arial"/>
+          <w:sz w:val="24"/>
+          <w:szCs w:val="24"/>
+        </w:rPr>
+      </w:pPr>
+      <w:r>
+        <w:rPr>
+          <w:rFonts w:ascii="Arial" w:hAnsi="Arial" w:cs="Arial"/>
+          <w:sz w:val="24"/>
+          <w:szCs w:val="24"/>
+        </w:rPr>
+        <w:t>retornaArrayVazio() : Recebe como parâmetro um array, serve somente para preencher todos os índices do array recebido com zero.</w:t>
+      </w:r>
+    </w:p>
+    <w:p>
+      <w:pPr>
+        <w:rPr>
+          <w:rFonts w:ascii="Arial" w:hAnsi="Arial" w:cs="Arial"/>
+          <w:sz w:val="24"/>
+          <w:szCs w:val="24"/>
+        </w:rPr>
+      </w:pPr>
+    </w:p>
+    <w:p>
+      <w:pPr>
+        <w:rPr>
+          <w:rFonts w:ascii="Arial" w:hAnsi="Arial" w:cs="Arial"/>
+          <w:sz w:val="24"/>
+          <w:szCs w:val="24"/>
+        </w:rPr>
+      </w:pPr>
+      <w:r>
+        <w:rPr>
+          <w:rFonts w:ascii="Arial" w:hAnsi="Arial" w:cs="Arial"/>
+          <w:sz w:val="24"/>
+          <w:szCs w:val="24"/>
+        </w:rPr>
+        <w:t>geraDiaLetivoCursoTecnicoSegSex</w:t>
+      </w:r>
+      <w:r>
+        <w:rPr>
+          <w:rFonts w:ascii="Arial" w:hAnsi="Arial" w:cs="Arial"/>
+          <w:sz w:val="24"/>
+          <w:szCs w:val="24"/>
+        </w:rPr>
+        <w:t>() : Recebe como parâmetro a filial e o ano do calendário, sua função é gerar todos os índices dos dias letivos de aula do calendário da escola, onde as aulas serão dos cursos técnicos de segunda a sexta.</w:t>
+      </w:r>
+    </w:p>
+    <w:p>
+      <w:pPr>
+        <w:rPr>
+          <w:rFonts w:ascii="Arial" w:hAnsi="Arial" w:cs="Arial"/>
+          <w:sz w:val="24"/>
+          <w:szCs w:val="24"/>
+        </w:rPr>
+      </w:pPr>
+      <w:r>
+        <w:rPr>
+          <w:rFonts w:ascii="Arial" w:hAnsi="Arial" w:cs="Arial"/>
+          <w:sz w:val="24"/>
+          <w:szCs w:val="24"/>
+        </w:rPr>
+        <w:t xml:space="preserve">Submetodos: </w:t>
+      </w:r>
+    </w:p>
+    <w:p>
+      <w:pPr>
+        <w:rPr>
+          <w:rFonts w:ascii="Arial" w:hAnsi="Arial" w:cs="Arial"/>
+          <w:sz w:val="24"/>
+          <w:szCs w:val="24"/>
+        </w:rPr>
+      </w:pPr>
+      <w:r>
+        <w:rPr>
+          <w:rFonts w:ascii="Arial" w:hAnsi="Arial" w:cs="Arial"/>
+          <w:sz w:val="24"/>
+          <w:szCs w:val="24"/>
+        </w:rPr>
+        <w:t>retornaArrayComTodosOsTurno</w:t>
+      </w:r>
+      <w:r>
+        <w:rPr>
+          <w:rFonts w:ascii="Arial" w:hAnsi="Arial" w:cs="Arial"/>
+          <w:sz w:val="24"/>
+          <w:szCs w:val="24"/>
+        </w:rPr>
+        <w:t>()</w:t>
+      </w:r>
+    </w:p>
+    <w:p>
+      <w:pPr>
+        <w:rPr>
+          <w:rFonts w:ascii="Arial" w:hAnsi="Arial" w:cs="Arial"/>
+          <w:sz w:val="24"/>
+          <w:szCs w:val="24"/>
+        </w:rPr>
+      </w:pPr>
+      <w:r>
+        <w:rPr>
+          <w:rFonts w:ascii="Arial" w:hAnsi="Arial" w:cs="Arial"/>
+          <w:sz w:val="24"/>
+          <w:szCs w:val="24"/>
+        </w:rPr>
+        <w:t>retornaArrayVazio()</w:t>
+      </w:r>
+    </w:p>
+    <w:p>
+      <w:pPr>
+        <w:rPr>
+          <w:rFonts w:ascii="Arial" w:hAnsi="Arial" w:cs="Arial"/>
+          <w:sz w:val="24"/>
+          <w:szCs w:val="24"/>
+        </w:rPr>
+      </w:pPr>
+    </w:p>
+    <w:p>
+      <w:pPr>
+        <w:rPr>
+          <w:rFonts w:ascii="Arial" w:hAnsi="Arial" w:cs="Arial"/>
+          <w:sz w:val="24"/>
+          <w:szCs w:val="24"/>
+        </w:rPr>
+      </w:pPr>
+      <w:r>
+        <w:rPr>
+          <w:rFonts w:ascii="Arial" w:hAnsi="Arial" w:cs="Arial"/>
+          <w:sz w:val="24"/>
+          <w:szCs w:val="24"/>
+        </w:rPr>
+        <w:t>geraDiaLetivoCursosAosSabados</w:t>
+      </w:r>
+      <w:r>
+        <w:rPr>
+          <w:rFonts w:ascii="Arial" w:hAnsi="Arial" w:cs="Arial"/>
+          <w:sz w:val="24"/>
+          <w:szCs w:val="24"/>
+        </w:rPr>
+        <w:t>() : Recebe como parâmetro a filial e o ano do calendário, sua função é gerar todos os índices dos dias letivos de aula do calendário da escola, onde as aulas serão somente de segunda a  sábado.</w:t>
+      </w:r>
+    </w:p>
+    <w:p>
+      <w:pPr>
+        <w:rPr>
+          <w:rFonts w:ascii="Arial" w:hAnsi="Arial" w:cs="Arial"/>
+          <w:sz w:val="24"/>
+          <w:szCs w:val="24"/>
+        </w:rPr>
+      </w:pPr>
+      <w:r>
+        <w:rPr>
+          <w:rFonts w:ascii="Arial" w:hAnsi="Arial" w:cs="Arial"/>
+          <w:sz w:val="24"/>
+          <w:szCs w:val="24"/>
+        </w:rPr>
+        <w:t xml:space="preserve">Submetodos: </w:t>
+      </w:r>
+    </w:p>
+    <w:p>
+      <w:pPr>
+        <w:rPr>
+          <w:rFonts w:ascii="Arial" w:hAnsi="Arial" w:cs="Arial"/>
+          <w:sz w:val="24"/>
+          <w:szCs w:val="24"/>
+        </w:rPr>
+      </w:pPr>
+      <w:r>
+        <w:rPr>
+          <w:rFonts w:ascii="Arial" w:hAnsi="Arial" w:cs="Arial"/>
+          <w:sz w:val="24"/>
+          <w:szCs w:val="24"/>
+        </w:rPr>
+        <w:t>retornaArrayComTodosOsTurno</w:t>
+      </w:r>
+      <w:r>
+        <w:rPr>
+          <w:rFonts w:ascii="Arial" w:hAnsi="Arial" w:cs="Arial"/>
+          <w:sz w:val="24"/>
+          <w:szCs w:val="24"/>
+        </w:rPr>
+        <w:t>()</w:t>
+      </w:r>
+    </w:p>
+    <w:p>
+      <w:pPr>
+        <w:rPr>
+          <w:rFonts w:ascii="Arial" w:hAnsi="Arial" w:cs="Arial"/>
+          <w:sz w:val="24"/>
+          <w:szCs w:val="24"/>
+        </w:rPr>
+      </w:pPr>
+      <w:r>
+        <w:rPr>
+          <w:rFonts w:ascii="Arial" w:hAnsi="Arial" w:cs="Arial"/>
+          <w:sz w:val="24"/>
+          <w:szCs w:val="24"/>
+        </w:rPr>
+        <w:t>retornaArrayVazio()</w:t>
+      </w:r>
+    </w:p>
+    <w:p>
+      <w:pPr>
+        <w:rPr>
+          <w:rFonts w:ascii="Arial" w:hAnsi="Arial" w:cs="Arial"/>
+          <w:sz w:val="24"/>
+          <w:szCs w:val="24"/>
+        </w:rPr>
+      </w:pPr>
+    </w:p>
+    <w:p>
+      <w:pPr>
+        <w:rPr>
+          <w:rFonts w:ascii="Arial" w:hAnsi="Arial" w:cs="Arial"/>
+          <w:sz w:val="24"/>
+          <w:szCs w:val="24"/>
+        </w:rPr>
+      </w:pPr>
+      <w:r>
+        <w:rPr>
+          <w:rFonts w:ascii="Arial" w:hAnsi="Arial" w:cs="Arial"/>
+          <w:sz w:val="24"/>
+          <w:szCs w:val="24"/>
+        </w:rPr>
+        <w:t>geraDiaLetivoCursosAosSabadosCt</w:t>
+      </w:r>
+      <w:r>
+        <w:rPr>
+          <w:rFonts w:ascii="Arial" w:hAnsi="Arial" w:cs="Arial"/>
+          <w:sz w:val="24"/>
+          <w:szCs w:val="24"/>
+        </w:rPr>
+        <w:t>() : Recebe como parâmetro a filial e o ano do calendário, sua função é gerar todos os índices dos dias letivos de aula do calendário da escola, onde as aulas serão dos cursos técnicos de segunda a sábado.</w:t>
+      </w:r>
+    </w:p>
+    <w:p>
+      <w:pPr>
+        <w:rPr>
+          <w:rFonts w:ascii="Arial" w:hAnsi="Arial" w:cs="Arial"/>
+          <w:sz w:val="24"/>
+          <w:szCs w:val="24"/>
+        </w:rPr>
+      </w:pPr>
+      <w:r>
+        <w:rPr>
+          <w:rFonts w:ascii="Arial" w:hAnsi="Arial" w:cs="Arial"/>
+          <w:sz w:val="24"/>
+          <w:szCs w:val="24"/>
+        </w:rPr>
+        <w:t xml:space="preserve">Submetodos: </w:t>
+      </w:r>
+    </w:p>
+    <w:p>
+      <w:pPr>
+        <w:rPr>
+          <w:rFonts w:ascii="Arial" w:hAnsi="Arial" w:cs="Arial"/>
+          <w:sz w:val="24"/>
+          <w:szCs w:val="24"/>
+        </w:rPr>
+      </w:pPr>
+      <w:r>
+        <w:rPr>
+          <w:rFonts w:ascii="Arial" w:hAnsi="Arial" w:cs="Arial"/>
+          <w:sz w:val="24"/>
+          <w:szCs w:val="24"/>
+        </w:rPr>
+        <w:t>retornaArrayComTodosOsTurno</w:t>
+      </w:r>
+      <w:r>
+        <w:rPr>
+          <w:rFonts w:ascii="Arial" w:hAnsi="Arial" w:cs="Arial"/>
+          <w:sz w:val="24"/>
+          <w:szCs w:val="24"/>
+        </w:rPr>
+        <w:t>()</w:t>
+      </w:r>
+    </w:p>
+    <w:p>
+      <w:pPr>
+        <w:rPr>
+          <w:rFonts w:ascii="Arial" w:hAnsi="Arial" w:cs="Arial"/>
+          <w:sz w:val="24"/>
+          <w:szCs w:val="24"/>
+        </w:rPr>
+      </w:pPr>
+      <w:r>
+        <w:rPr>
+          <w:rFonts w:ascii="Arial" w:hAnsi="Arial" w:cs="Arial"/>
+          <w:sz w:val="24"/>
+          <w:szCs w:val="24"/>
+        </w:rPr>
+        <w:lastRenderedPageBreak/>
+        <w:t>retornaArrayVazio()</w:t>
+      </w:r>
+    </w:p>
+    <w:p>
+      <w:pPr>
+        <w:rPr>
+          <w:rFonts w:ascii="Arial" w:hAnsi="Arial" w:cs="Arial"/>
+          <w:sz w:val="24"/>
+          <w:szCs w:val="24"/>
+        </w:rPr>
+      </w:pPr>
+      <w:r>
+        <w:rPr>
+          <w:rFonts w:ascii="Arial" w:hAnsi="Arial" w:cs="Arial"/>
+          <w:sz w:val="24"/>
+          <w:szCs w:val="24"/>
+        </w:rPr>
+        <w:t>retornaArrayComTodosOsTurno</w:t>
+      </w:r>
+      <w:r>
+        <w:rPr>
+          <w:rFonts w:ascii="Arial" w:hAnsi="Arial" w:cs="Arial"/>
+          <w:sz w:val="24"/>
+          <w:szCs w:val="24"/>
+        </w:rPr>
+        <w:t>(): Retorna um array com todos os turno que a escola pode ter aula. Recebe com parâmetro somete a filial</w:t>
+      </w:r>
+      <w:r>
+        <w:rPr>
+          <w:rFonts w:ascii="Arial" w:hAnsi="Arial" w:cs="Arial"/>
+          <w:sz w:val="24"/>
+          <w:szCs w:val="24"/>
+        </w:rPr>
+        <w:t>.</w:t>
+      </w:r>
+    </w:p>
+    <w:p>
+      <w:pPr>
+        <w:rPr>
+          <w:rFonts w:ascii="Arial" w:hAnsi="Arial" w:cs="Arial"/>
+          <w:sz w:val="24"/>
+          <w:szCs w:val="24"/>
+        </w:rPr>
+      </w:pPr>
+    </w:p>
+    <w:p>
+      <w:pPr>
+        <w:rPr>
+          <w:rFonts w:ascii="Arial" w:hAnsi="Arial" w:cs="Arial"/>
+          <w:sz w:val="24"/>
+          <w:szCs w:val="24"/>
+        </w:rPr>
+      </w:pPr>
+      <w:r>
+        <w:rPr>
+          <w:rFonts w:ascii="Arial" w:hAnsi="Arial" w:cs="Arial"/>
+          <w:sz w:val="24"/>
+          <w:szCs w:val="24"/>
+        </w:rPr>
+        <w:t>zeraTodosDiasLetivos</w:t>
+      </w:r>
+      <w:r>
+        <w:rPr>
+          <w:rFonts w:ascii="Arial" w:hAnsi="Arial" w:cs="Arial"/>
+          <w:sz w:val="24"/>
+          <w:szCs w:val="24"/>
+        </w:rPr>
+        <w:t>() : Esse método serve para zerar todos os dias letivos, de todas as aulas do calendário. É utilizado muito quando é necessário regerar os dias de aula</w:t>
+      </w:r>
+      <w:r>
+        <w:rPr>
+          <w:rFonts w:ascii="Arial" w:hAnsi="Arial" w:cs="Arial"/>
+          <w:sz w:val="24"/>
+          <w:szCs w:val="24"/>
+        </w:rPr>
+        <w:t xml:space="preserve">. Recebe como </w:t>
+      </w:r>
+      <w:r>
+        <w:rPr>
+          <w:rFonts w:ascii="Arial" w:hAnsi="Arial" w:cs="Arial"/>
+          <w:sz w:val="24"/>
+          <w:szCs w:val="24"/>
+        </w:rPr>
+        <w:t>parâmetro</w:t>
+      </w:r>
+      <w:r>
+        <w:rPr>
+          <w:rFonts w:ascii="Arial" w:hAnsi="Arial" w:cs="Arial"/>
+          <w:sz w:val="24"/>
+          <w:szCs w:val="24"/>
+        </w:rPr>
+        <w:t xml:space="preserve"> a filial e o ano que deseja zerar os dias.</w:t>
+      </w:r>
+    </w:p>
+    <w:p>
+      <w:pPr>
+        <w:rPr>
+          <w:rFonts w:ascii="Arial" w:hAnsi="Arial" w:cs="Arial"/>
+          <w:sz w:val="24"/>
+          <w:szCs w:val="24"/>
+        </w:rPr>
+      </w:pPr>
+    </w:p>
+    <w:p>
+      <w:pPr>
+        <w:rPr>
+          <w:rFonts w:ascii="Arial" w:hAnsi="Arial" w:cs="Arial"/>
+          <w:sz w:val="24"/>
+          <w:szCs w:val="24"/>
+        </w:rPr>
+      </w:pPr>
+      <w:r>
+        <w:rPr>
+          <w:rFonts w:ascii="Arial" w:hAnsi="Arial" w:cs="Arial"/>
+          <w:sz w:val="24"/>
+          <w:szCs w:val="24"/>
+        </w:rPr>
+        <w:t>retornaListaDeHorarios</w:t>
+      </w:r>
+      <w:r>
+        <w:rPr>
+          <w:rFonts w:ascii="Arial" w:hAnsi="Arial" w:cs="Arial"/>
+          <w:sz w:val="24"/>
+          <w:szCs w:val="24"/>
+        </w:rPr>
+        <w:t>(): Serve para retornar os horários dos turnos que existe na escola. Recebe como parâmetro o dia da semana e a filial.</w:t>
+      </w:r>
+    </w:p>
+    <w:p>
+      <w:pPr>
+        <w:rPr>
+          <w:rFonts w:ascii="Arial" w:hAnsi="Arial" w:cs="Arial"/>
+          <w:sz w:val="24"/>
+          <w:szCs w:val="24"/>
+        </w:rPr>
+      </w:pPr>
+    </w:p>
+    <w:p>
+      <w:pPr>
+        <w:rPr>
+          <w:rFonts w:ascii="Arial" w:hAnsi="Arial" w:cs="Arial"/>
+          <w:sz w:val="24"/>
+          <w:szCs w:val="24"/>
+        </w:rPr>
+      </w:pPr>
+    </w:p>
+    <w:p>
+      <w:pPr>
+        <w:rPr>
+          <w:rFonts w:ascii="Arial" w:hAnsi="Arial" w:cs="Arial"/>
+          <w:sz w:val="24"/>
+          <w:szCs w:val="24"/>
+        </w:rPr>
+      </w:pPr>
+      <w:r>
+        <w:rPr>
+          <w:rFonts w:ascii="Arial" w:hAnsi="Arial" w:cs="Arial"/>
+          <w:sz w:val="24"/>
+          <w:szCs w:val="24"/>
+        </w:rPr>
+        <w:t>CLASSSE DIAS NÃO LETIVOS DAO</w:t>
+      </w:r>
+    </w:p>
+    <w:p>
+      <w:pPr>
+        <w:rPr>
+          <w:rFonts w:ascii="Arial" w:hAnsi="Arial" w:cs="Arial"/>
+          <w:sz w:val="24"/>
+          <w:szCs w:val="24"/>
+        </w:rPr>
+      </w:pPr>
+    </w:p>
+    <w:p>
+      <w:pPr>
+        <w:rPr>
+          <w:rFonts w:ascii="Arial" w:hAnsi="Arial" w:cs="Arial"/>
+          <w:sz w:val="24"/>
+          <w:szCs w:val="24"/>
+        </w:rPr>
+      </w:pPr>
+      <w:r>
+        <w:rPr>
+          <w:rFonts w:ascii="Arial" w:hAnsi="Arial" w:cs="Arial"/>
+          <w:sz w:val="24"/>
+          <w:szCs w:val="24"/>
+        </w:rPr>
+        <w:t>Tem como seu principal objetivo servir de comunicação com o banco de dados, realizados qualquer tido de ordem dada para o banco, como updates, deletes, insert’s, entre outros.</w:t>
+      </w:r>
+    </w:p>
+    <w:p>
+      <w:pPr>
+        <w:rPr>
+          <w:rFonts w:ascii="Arial" w:hAnsi="Arial" w:cs="Arial"/>
+          <w:sz w:val="24"/>
+          <w:szCs w:val="24"/>
+        </w:rPr>
+      </w:pPr>
+      <w:r>
+        <w:rPr>
+          <w:rFonts w:ascii="Arial" w:hAnsi="Arial" w:cs="Arial"/>
+          <w:sz w:val="24"/>
+          <w:szCs w:val="24"/>
+        </w:rPr>
+        <w:t xml:space="preserve">A maioria das suas comunicações são referentes a tabela PHE_DIAS_NAO_LETIVOS, onde cadastra todos dias que não </w:t>
+      </w:r>
+      <w:r>
+        <w:rPr>
+          <w:rFonts w:ascii="Arial" w:hAnsi="Arial" w:cs="Arial"/>
+          <w:sz w:val="24"/>
+          <w:szCs w:val="24"/>
+        </w:rPr>
+        <w:t>haverá</w:t>
+      </w:r>
+      <w:r>
+        <w:rPr>
+          <w:rFonts w:ascii="Arial" w:hAnsi="Arial" w:cs="Arial"/>
+          <w:sz w:val="24"/>
+          <w:szCs w:val="24"/>
+        </w:rPr>
+        <w:t xml:space="preserve"> aula por algum motivo, </w:t>
+      </w:r>
+      <w:r>
+        <w:rPr>
+          <w:rFonts w:ascii="Arial" w:hAnsi="Arial" w:cs="Arial"/>
+          <w:sz w:val="24"/>
+          <w:szCs w:val="24"/>
+        </w:rPr>
+        <w:t>como:</w:t>
+      </w:r>
+      <w:r>
+        <w:rPr>
+          <w:rFonts w:ascii="Arial" w:hAnsi="Arial" w:cs="Arial"/>
+          <w:sz w:val="24"/>
+          <w:szCs w:val="24"/>
+        </w:rPr>
+        <w:t xml:space="preserve"> Feriados, recesso e qualquer outro imprevisto que causará a inserção da aula.</w:t>
+      </w:r>
+    </w:p>
+    <w:p>
+      <w:pPr>
+        <w:rPr>
+          <w:rFonts w:ascii="Arial" w:hAnsi="Arial" w:cs="Arial"/>
+          <w:sz w:val="24"/>
+          <w:szCs w:val="24"/>
+        </w:rPr>
+      </w:pPr>
+    </w:p>
+    <w:p>
+      <w:pPr>
+        <w:rPr>
+          <w:rFonts w:ascii="Arial" w:hAnsi="Arial" w:cs="Arial"/>
+          <w:sz w:val="24"/>
+          <w:szCs w:val="24"/>
+        </w:rPr>
+      </w:pPr>
+      <w:r>
+        <w:rPr>
+          <w:rFonts w:ascii="Arial" w:hAnsi="Arial" w:cs="Arial"/>
+          <w:sz w:val="24"/>
+          <w:szCs w:val="24"/>
+        </w:rPr>
+        <w:t>Quantidades de Atributos Públicos : 0</w:t>
+      </w:r>
+    </w:p>
+    <w:p>
+      <w:pPr>
+        <w:rPr>
+          <w:rFonts w:ascii="Arial" w:hAnsi="Arial" w:cs="Arial"/>
+          <w:sz w:val="24"/>
+          <w:szCs w:val="24"/>
+        </w:rPr>
+      </w:pPr>
+      <w:r>
+        <w:rPr>
+          <w:rFonts w:ascii="Arial" w:hAnsi="Arial" w:cs="Arial"/>
+          <w:sz w:val="24"/>
+          <w:szCs w:val="24"/>
+        </w:rPr>
+        <w:t>Quantidade de Atributos Privados: 1</w:t>
+      </w:r>
+    </w:p>
+    <w:p>
+      <w:pPr>
+        <w:rPr>
+          <w:rFonts w:ascii="Arial" w:hAnsi="Arial" w:cs="Arial"/>
+          <w:sz w:val="24"/>
+          <w:szCs w:val="24"/>
+        </w:rPr>
+      </w:pPr>
+      <w:r>
+        <w:rPr>
+          <w:rFonts w:ascii="Arial" w:hAnsi="Arial" w:cs="Arial"/>
+          <w:sz w:val="24"/>
+          <w:szCs w:val="24"/>
+        </w:rPr>
+        <w:t>Q</w:t>
+      </w:r>
+      <w:r>
+        <w:rPr>
+          <w:rFonts w:ascii="Arial" w:hAnsi="Arial" w:cs="Arial"/>
+          <w:sz w:val="24"/>
+          <w:szCs w:val="24"/>
+        </w:rPr>
+        <w:t>uantidade de Métodos Públicos: 9</w:t>
+      </w:r>
+    </w:p>
+    <w:p>
+      <w:pPr>
+        <w:rPr>
+          <w:rFonts w:ascii="Arial" w:hAnsi="Arial" w:cs="Arial"/>
+          <w:sz w:val="24"/>
+          <w:szCs w:val="24"/>
+          <w:u w:val="single"/>
+        </w:rPr>
+      </w:pPr>
+      <w:r>
+        <w:rPr>
+          <w:rFonts w:ascii="Arial" w:hAnsi="Arial" w:cs="Arial"/>
+          <w:sz w:val="24"/>
+          <w:szCs w:val="24"/>
+        </w:rPr>
+        <w:t>Q</w:t>
+      </w:r>
+      <w:r>
+        <w:rPr>
+          <w:rFonts w:ascii="Arial" w:hAnsi="Arial" w:cs="Arial"/>
+          <w:sz w:val="24"/>
+          <w:szCs w:val="24"/>
+        </w:rPr>
+        <w:t>uantidade de Métodos Privados: 3</w:t>
+      </w:r>
+    </w:p>
+    <w:p>
+      <w:pPr>
+        <w:rPr>
+          <w:rFonts w:ascii="Arial" w:hAnsi="Arial" w:cs="Arial"/>
+          <w:sz w:val="24"/>
+          <w:szCs w:val="24"/>
+        </w:rPr>
+      </w:pPr>
+    </w:p>
+    <w:p>
+      <w:pPr>
+        <w:rPr>
+          <w:rFonts w:ascii="Arial" w:hAnsi="Arial" w:cs="Arial"/>
+          <w:sz w:val="24"/>
+          <w:szCs w:val="24"/>
+        </w:rPr>
+      </w:pPr>
+      <w:r>
+        <w:rPr>
+          <w:rFonts w:ascii="Arial" w:hAnsi="Arial" w:cs="Arial"/>
+          <w:sz w:val="24"/>
+          <w:szCs w:val="24"/>
+        </w:rPr>
+        <w:t>METODOS PUBLICOS (9)</w:t>
+      </w:r>
+    </w:p>
+    <w:p>
+      <w:pPr>
+        <w:rPr>
+          <w:rFonts w:ascii="Arial" w:hAnsi="Arial" w:cs="Arial"/>
+          <w:sz w:val="24"/>
+          <w:szCs w:val="24"/>
+        </w:rPr>
+      </w:pPr>
+      <w:r>
+        <w:rPr>
+          <w:rFonts w:ascii="Arial" w:hAnsi="Arial" w:cs="Arial"/>
+          <w:sz w:val="24"/>
+          <w:szCs w:val="24"/>
+        </w:rPr>
+        <w:t>abreBanco()</w:t>
+      </w:r>
+      <w:r>
+        <w:rPr>
+          <w:rFonts w:ascii="Arial" w:hAnsi="Arial" w:cs="Arial"/>
+          <w:sz w:val="24"/>
+          <w:szCs w:val="24"/>
+        </w:rPr>
+        <w:t>:É  a função que faz a conexão com banco de dados, tem somente uma viriavel que o atributos privado da classe, chamado de “conexão”</w:t>
+      </w:r>
+    </w:p>
+    <w:p>
+      <w:pPr>
+        <w:rPr>
+          <w:rFonts w:ascii="Arial" w:hAnsi="Arial" w:cs="Arial"/>
+          <w:sz w:val="24"/>
+          <w:szCs w:val="24"/>
+        </w:rPr>
+      </w:pPr>
+    </w:p>
+    <w:p>
+      <w:pPr>
+        <w:rPr>
+          <w:rFonts w:ascii="Arial" w:hAnsi="Arial" w:cs="Arial"/>
+          <w:sz w:val="24"/>
+          <w:szCs w:val="24"/>
+        </w:rPr>
+      </w:pPr>
+      <w:r>
+        <w:rPr>
+          <w:rFonts w:ascii="Arial" w:hAnsi="Arial" w:cs="Arial"/>
+          <w:sz w:val="24"/>
+          <w:szCs w:val="24"/>
+        </w:rPr>
+        <w:t>inseriDiaNaoLetivo(</w:t>
+      </w:r>
+      <w:r>
+        <w:rPr>
+          <w:rFonts w:ascii="Arial" w:hAnsi="Arial" w:cs="Arial"/>
+          <w:sz w:val="24"/>
+          <w:szCs w:val="24"/>
+        </w:rPr>
+        <w:t>): Método que salva (inseri) no banco os dia não letivo</w:t>
+      </w:r>
+      <w:r>
+        <w:rPr>
+          <w:rFonts w:ascii="Arial" w:hAnsi="Arial" w:cs="Arial"/>
+          <w:sz w:val="24"/>
+          <w:szCs w:val="24"/>
+        </w:rPr>
+        <w:t>s</w:t>
+      </w:r>
+      <w:r>
+        <w:rPr>
+          <w:rFonts w:ascii="Arial" w:hAnsi="Arial" w:cs="Arial"/>
+          <w:sz w:val="24"/>
+          <w:szCs w:val="24"/>
+        </w:rPr>
+        <w:t xml:space="preserve"> (dia que não tem aula). Recebe como parâmetro o objeto DiaNaoLetivo.</w:t>
+      </w:r>
+    </w:p>
+    <w:p>
+      <w:pPr>
+        <w:rPr>
+          <w:rFonts w:ascii="Arial" w:hAnsi="Arial" w:cs="Arial"/>
+          <w:sz w:val="24"/>
+          <w:szCs w:val="24"/>
+        </w:rPr>
+      </w:pPr>
+      <w:r>
+        <w:rPr>
+          <w:rFonts w:ascii="Arial" w:hAnsi="Arial" w:cs="Arial"/>
+          <w:sz w:val="24"/>
+          <w:szCs w:val="24"/>
+        </w:rPr>
+        <w:t>SubMetodo:</w:t>
+      </w:r>
+    </w:p>
+    <w:p>
+      <w:pPr>
+        <w:rPr>
+          <w:rFonts w:ascii="Arial" w:hAnsi="Arial" w:cs="Arial"/>
+          <w:sz w:val="24"/>
+          <w:szCs w:val="24"/>
+        </w:rPr>
+      </w:pPr>
+      <w:r>
+        <w:rPr>
+          <w:rFonts w:ascii="Arial" w:hAnsi="Arial" w:cs="Arial"/>
+          <w:sz w:val="24"/>
+          <w:szCs w:val="24"/>
+        </w:rPr>
+        <w:lastRenderedPageBreak/>
+        <w:t>verificaSeDataExiste</w:t>
+      </w:r>
+      <w:r>
+        <w:rPr>
+          <w:rFonts w:ascii="Arial" w:hAnsi="Arial" w:cs="Arial"/>
+          <w:sz w:val="24"/>
+          <w:szCs w:val="24"/>
+        </w:rPr>
+        <w:t>()</w:t>
+      </w:r>
+    </w:p>
+    <w:p>
+      <w:pPr>
+        <w:rPr>
+          <w:rFonts w:ascii="Arial" w:hAnsi="Arial" w:cs="Arial"/>
+          <w:sz w:val="24"/>
+          <w:szCs w:val="24"/>
+        </w:rPr>
+      </w:pPr>
+    </w:p>
+    <w:p>
+      <w:pPr>
+        <w:rPr>
+          <w:rFonts w:ascii="Arial" w:hAnsi="Arial" w:cs="Arial"/>
+          <w:sz w:val="24"/>
+          <w:szCs w:val="24"/>
+        </w:rPr>
+      </w:pPr>
+      <w:r>
+        <w:rPr>
+          <w:rFonts w:ascii="Arial" w:hAnsi="Arial" w:cs="Arial"/>
+          <w:sz w:val="24"/>
+          <w:szCs w:val="24"/>
+        </w:rPr>
+        <w:t>inseriPeridoNaoLetivo</w:t>
+      </w:r>
+      <w:r>
+        <w:rPr>
+          <w:rFonts w:ascii="Arial" w:hAnsi="Arial" w:cs="Arial"/>
+          <w:sz w:val="24"/>
+          <w:szCs w:val="24"/>
+        </w:rPr>
+        <w:t>(): Método que inserio direto na tabela PHE_CALENDARIO_ESCOLAR, um período não letivo, como carnaval, dias sem aula</w:t>
+      </w:r>
+      <w:r>
+        <w:rPr>
+          <w:rFonts w:ascii="Arial" w:hAnsi="Arial" w:cs="Arial"/>
+          <w:sz w:val="24"/>
+          <w:szCs w:val="24"/>
+        </w:rPr>
+        <w:t xml:space="preserve">s, eventos. Essa ação afeta somente os dias de aula dos curso técnicos de segunda a sexta e de segunda a sábado </w:t>
+      </w:r>
+      <w:r>
+        <w:rPr>
+          <w:rFonts w:ascii="Arial" w:hAnsi="Arial" w:cs="Arial"/>
+          <w:sz w:val="24"/>
+          <w:szCs w:val="24"/>
+        </w:rPr>
+        <w:t>, e recebe como parâmetro um objeto DiaNaoLetivo</w:t>
+      </w:r>
+      <w:r>
+        <w:rPr>
+          <w:rFonts w:ascii="Arial" w:hAnsi="Arial" w:cs="Arial"/>
+          <w:sz w:val="24"/>
+          <w:szCs w:val="24"/>
+        </w:rPr>
+        <w:t xml:space="preserve"> e tem como retorno true ou false.</w:t>
+      </w:r>
+    </w:p>
+    <w:p>
+      <w:pPr>
+        <w:rPr>
+          <w:rFonts w:ascii="Arial" w:hAnsi="Arial" w:cs="Arial"/>
+          <w:sz w:val="24"/>
+          <w:szCs w:val="24"/>
+        </w:rPr>
+      </w:pPr>
+      <w:r>
+        <w:rPr>
+          <w:rFonts w:ascii="Arial" w:hAnsi="Arial" w:cs="Arial"/>
+          <w:sz w:val="24"/>
+          <w:szCs w:val="24"/>
+        </w:rPr>
+        <w:t>SubMetodo:</w:t>
+      </w:r>
+    </w:p>
+    <w:p>
+      <w:pPr>
+        <w:rPr>
+          <w:rFonts w:ascii="Arial" w:hAnsi="Arial" w:cs="Arial"/>
+          <w:sz w:val="24"/>
+          <w:szCs w:val="24"/>
+        </w:rPr>
+      </w:pPr>
+      <w:r>
+        <w:rPr>
+          <w:rFonts w:ascii="Arial" w:hAnsi="Arial" w:cs="Arial"/>
+          <w:sz w:val="24"/>
+          <w:szCs w:val="24"/>
+        </w:rPr>
+        <w:t>verificaSeDataExiste</w:t>
+      </w:r>
+      <w:r>
+        <w:rPr>
+          <w:rFonts w:ascii="Arial" w:hAnsi="Arial" w:cs="Arial"/>
+          <w:sz w:val="24"/>
+          <w:szCs w:val="24"/>
+        </w:rPr>
+        <w:t>()</w:t>
+      </w:r>
+    </w:p>
+    <w:p>
+      <w:pPr>
+        <w:rPr>
+          <w:rFonts w:ascii="Arial" w:hAnsi="Arial" w:cs="Arial"/>
+          <w:sz w:val="24"/>
+          <w:szCs w:val="24"/>
+        </w:rPr>
+      </w:pPr>
+    </w:p>
+    <w:p>
+      <w:pPr>
+        <w:rPr>
+          <w:rFonts w:ascii="Arial" w:hAnsi="Arial" w:cs="Arial"/>
+          <w:sz w:val="24"/>
+          <w:szCs w:val="24"/>
+        </w:rPr>
+      </w:pPr>
+      <w:r>
+        <w:rPr>
+          <w:rFonts w:ascii="Arial" w:hAnsi="Arial" w:cs="Arial"/>
+          <w:sz w:val="24"/>
+          <w:szCs w:val="24"/>
+        </w:rPr>
+        <w:t>inseriDiaNaoLetivoPorPerido</w:t>
+      </w:r>
+      <w:r>
+        <w:rPr>
+          <w:rFonts w:ascii="Arial" w:hAnsi="Arial" w:cs="Arial"/>
+          <w:sz w:val="24"/>
+          <w:szCs w:val="24"/>
+        </w:rPr>
+        <w:t>(): Serve para inserir diretamente no calendário da escola (tabela PHE_CALENDARIO_ESCOLAR) um período não letivo (período sem aula). Esta ação afeta todo os dias de aula do calendário e recebe como p</w:t>
+      </w:r>
+      <w:r>
+        <w:rPr>
+          <w:rFonts w:ascii="Arial" w:hAnsi="Arial" w:cs="Arial"/>
+          <w:sz w:val="24"/>
+          <w:szCs w:val="24"/>
+        </w:rPr>
+        <w:t>arâmetro um objeto DiaNaoLetivo e retorna true ou false.</w:t>
+      </w:r>
+    </w:p>
+    <w:p>
+      <w:pPr>
+        <w:rPr>
+          <w:rFonts w:ascii="Arial" w:hAnsi="Arial" w:cs="Arial"/>
+          <w:sz w:val="24"/>
+          <w:szCs w:val="24"/>
+        </w:rPr>
+      </w:pPr>
+    </w:p>
+    <w:p>
+      <w:pPr>
+        <w:rPr>
+          <w:rFonts w:ascii="Arial" w:hAnsi="Arial" w:cs="Arial"/>
+          <w:sz w:val="24"/>
+          <w:szCs w:val="24"/>
+        </w:rPr>
+      </w:pPr>
+      <w:r>
+        <w:rPr>
+          <w:rFonts w:ascii="Arial" w:hAnsi="Arial" w:cs="Arial"/>
+          <w:sz w:val="24"/>
+          <w:szCs w:val="24"/>
+        </w:rPr>
+        <w:t>inseriDiaNaoLetivoPorTurno</w:t>
+      </w:r>
+      <w:r>
+        <w:rPr>
+          <w:rFonts w:ascii="Arial" w:hAnsi="Arial" w:cs="Arial"/>
+          <w:sz w:val="24"/>
+          <w:szCs w:val="24"/>
+        </w:rPr>
+        <w:t xml:space="preserve">(): Inseri um dia ou período não letivo </w:t>
+      </w:r>
+      <w:r>
+        <w:rPr>
+          <w:rFonts w:ascii="Arial" w:hAnsi="Arial" w:cs="Arial"/>
+          <w:sz w:val="24"/>
+          <w:szCs w:val="24"/>
+        </w:rPr>
+        <w:t xml:space="preserve">por turno diretamente no calendário da escola (tabela PHE_CALENDARIO_ESCOLAR). Esta ação afeta todos os calendário (dias de aula), recebe como </w:t>
+      </w:r>
+      <w:r>
+        <w:rPr>
+          <w:rFonts w:ascii="Arial" w:hAnsi="Arial" w:cs="Arial"/>
+          <w:sz w:val="24"/>
+          <w:szCs w:val="24"/>
+        </w:rPr>
+        <w:t>parâmetro</w:t>
+      </w:r>
+      <w:r>
+        <w:rPr>
+          <w:rFonts w:ascii="Arial" w:hAnsi="Arial" w:cs="Arial"/>
+          <w:sz w:val="24"/>
+          <w:szCs w:val="24"/>
+        </w:rPr>
+        <w:t xml:space="preserve"> um objeto DiaNaoLetivo e retorna true ou false</w:t>
+      </w:r>
+    </w:p>
+    <w:p>
+      <w:pPr>
+        <w:rPr>
+          <w:rFonts w:ascii="Arial" w:hAnsi="Arial" w:cs="Arial"/>
+          <w:sz w:val="24"/>
+          <w:szCs w:val="24"/>
+        </w:rPr>
+      </w:pPr>
+    </w:p>
+    <w:p>
+      <w:pPr>
+        <w:rPr>
+          <w:rFonts w:ascii="Arial" w:hAnsi="Arial" w:cs="Arial"/>
+          <w:sz w:val="24"/>
+          <w:szCs w:val="24"/>
+        </w:rPr>
+      </w:pPr>
+      <w:r>
+        <w:rPr>
+          <w:rFonts w:ascii="Arial" w:hAnsi="Arial" w:cs="Arial"/>
+          <w:sz w:val="24"/>
+          <w:szCs w:val="24"/>
+        </w:rPr>
+        <w:t xml:space="preserve">calendarioExiste(): Esse método serve para verificar se existe algum calendário cadastrado no banco de dados (tabela PHE_CALENDARIO_ESCOLAR). Recebe como parâmetro a filial, ou seja o código </w:t>
+      </w:r>
+      <w:r>
+        <w:rPr>
+          <w:rFonts w:ascii="Arial" w:hAnsi="Arial" w:cs="Arial"/>
+          <w:sz w:val="24"/>
+          <w:szCs w:val="24"/>
+        </w:rPr>
+        <w:t>da escola e tem como retorno true ou false</w:t>
+      </w:r>
+    </w:p>
+    <w:p>
+      <w:pPr>
+        <w:rPr>
+          <w:rFonts w:ascii="Arial" w:hAnsi="Arial" w:cs="Arial"/>
+          <w:sz w:val="24"/>
+          <w:szCs w:val="24"/>
+        </w:rPr>
+      </w:pPr>
+    </w:p>
+    <w:p>
+      <w:pPr>
+        <w:rPr>
+          <w:rFonts w:ascii="Arial" w:hAnsi="Arial" w:cs="Arial"/>
+          <w:sz w:val="24"/>
+          <w:szCs w:val="24"/>
+        </w:rPr>
+      </w:pPr>
+      <w:r>
+        <w:rPr>
+          <w:rFonts w:ascii="Arial" w:hAnsi="Arial" w:cs="Arial"/>
+          <w:sz w:val="24"/>
+          <w:szCs w:val="24"/>
+        </w:rPr>
+        <w:t>deletaDiaNaoLetiv</w:t>
+      </w:r>
+      <w:r>
+        <w:rPr>
+          <w:rFonts w:ascii="Arial" w:hAnsi="Arial" w:cs="Arial"/>
+          <w:sz w:val="24"/>
+          <w:szCs w:val="24"/>
+        </w:rPr>
+        <w:t xml:space="preserve">o(): Serve para deletar um dia não letivo do calendário </w:t>
+      </w:r>
+      <w:r>
+        <w:rPr>
+          <w:rFonts w:ascii="Arial" w:hAnsi="Arial" w:cs="Arial"/>
+          <w:sz w:val="24"/>
+          <w:szCs w:val="24"/>
+        </w:rPr>
+        <w:t>(um dia que não tenha aula), registro esse que vai ser deletado da tabela (PHE_DIAS_NAO_LETIVOS)</w:t>
+      </w:r>
+      <w:r>
+        <w:rPr>
+          <w:rFonts w:ascii="Arial" w:hAnsi="Arial" w:cs="Arial"/>
+          <w:sz w:val="24"/>
+          <w:szCs w:val="24"/>
+        </w:rPr>
+        <w:t>. Tem como retorno true ou false</w:t>
+      </w:r>
+    </w:p>
+    <w:p>
+      <w:pPr>
+        <w:rPr>
+          <w:rFonts w:ascii="Arial" w:hAnsi="Arial" w:cs="Arial"/>
+          <w:sz w:val="24"/>
+          <w:szCs w:val="24"/>
+        </w:rPr>
+      </w:pPr>
+    </w:p>
+    <w:p>
+      <w:pPr>
+        <w:rPr>
+          <w:rFonts w:ascii="Arial" w:hAnsi="Arial" w:cs="Arial"/>
+          <w:sz w:val="24"/>
+          <w:szCs w:val="24"/>
+        </w:rPr>
+      </w:pPr>
+      <w:r>
+        <w:rPr>
+          <w:rFonts w:ascii="Arial" w:hAnsi="Arial" w:cs="Arial"/>
+          <w:sz w:val="24"/>
+          <w:szCs w:val="24"/>
+        </w:rPr>
+        <w:t>inseriDiaNaoLetivoTurma</w:t>
+      </w:r>
+      <w:r>
+        <w:rPr>
+          <w:rFonts w:ascii="Arial" w:hAnsi="Arial" w:cs="Arial"/>
+          <w:sz w:val="24"/>
+          <w:szCs w:val="24"/>
+        </w:rPr>
+        <w:t>(): Serve para selecionar os dias da turma que não haverá aula. Recebe como parâmetro um objeto CalendarioTurma e o código da turma e retorna um array com um objeto CalendarioTurma e uma lista de objetos do tipo CalendarioTurma.</w:t>
+      </w:r>
+    </w:p>
+    <w:p>
+      <w:pPr>
+        <w:rPr>
+          <w:rFonts w:ascii="Arial" w:hAnsi="Arial" w:cs="Arial"/>
+          <w:sz w:val="24"/>
+          <w:szCs w:val="24"/>
+        </w:rPr>
+      </w:pPr>
+      <w:r>
+        <w:rPr>
+          <w:rFonts w:ascii="Arial" w:hAnsi="Arial" w:cs="Arial"/>
+          <w:sz w:val="24"/>
+          <w:szCs w:val="24"/>
+        </w:rPr>
+        <w:t>Submetodo:</w:t>
+      </w:r>
+    </w:p>
+    <w:p>
+      <w:pPr>
+        <w:rPr>
+          <w:rFonts w:ascii="Arial" w:hAnsi="Arial" w:cs="Arial"/>
+          <w:sz w:val="24"/>
+          <w:szCs w:val="24"/>
+        </w:rPr>
+      </w:pPr>
+      <w:r>
+        <w:rPr>
+          <w:rFonts w:ascii="Arial" w:hAnsi="Arial" w:cs="Arial"/>
+          <w:sz w:val="24"/>
+          <w:szCs w:val="24"/>
+        </w:rPr>
+        <w:t>retornaCalendarioTurma</w:t>
+      </w:r>
+      <w:r>
+        <w:rPr>
+          <w:rFonts w:ascii="Arial" w:hAnsi="Arial" w:cs="Arial"/>
+          <w:sz w:val="24"/>
+          <w:szCs w:val="24"/>
+        </w:rPr>
+        <w:t>();</w:t>
+      </w:r>
+    </w:p>
+    <w:p>
+      <w:pPr>
+        <w:rPr>
+          <w:rFonts w:ascii="Arial" w:hAnsi="Arial" w:cs="Arial"/>
+          <w:sz w:val="24"/>
+          <w:szCs w:val="24"/>
+        </w:rPr>
+      </w:pPr>
+    </w:p>
+    <w:p>
+      <w:pPr>
+        <w:rPr>
+          <w:rFonts w:ascii="Arial" w:hAnsi="Arial" w:cs="Arial"/>
+          <w:sz w:val="24"/>
+          <w:szCs w:val="24"/>
+        </w:rPr>
+      </w:pPr>
+    </w:p>
+    <w:p>
+      <w:pPr>
+        <w:rPr>
+          <w:rFonts w:ascii="Arial" w:hAnsi="Arial" w:cs="Arial"/>
+          <w:sz w:val="24"/>
+          <w:szCs w:val="24"/>
+        </w:rPr>
+      </w:pPr>
+    </w:p>
+    <w:p>
+      <w:pPr>
+        <w:rPr>
+          <w:rFonts w:ascii="Arial" w:hAnsi="Arial" w:cs="Arial"/>
+          <w:sz w:val="24"/>
+          <w:szCs w:val="24"/>
+        </w:rPr>
+      </w:pPr>
+      <w:r>
+        <w:rPr>
+          <w:rFonts w:ascii="Arial" w:hAnsi="Arial" w:cs="Arial"/>
+          <w:sz w:val="24"/>
+          <w:szCs w:val="24"/>
+        </w:rPr>
+        <w:t>METODOS PRIVADOS (3)</w:t>
+      </w:r>
+    </w:p>
+    <w:p>
+      <w:pPr>
+        <w:rPr>
+          <w:rFonts w:ascii="Arial" w:hAnsi="Arial" w:cs="Arial"/>
+          <w:sz w:val="24"/>
+          <w:szCs w:val="24"/>
+        </w:rPr>
+      </w:pPr>
+    </w:p>
+    <w:p>
+      <w:pPr>
+        <w:rPr>
+          <w:rFonts w:ascii="Arial" w:hAnsi="Arial" w:cs="Arial"/>
+          <w:sz w:val="24"/>
+          <w:szCs w:val="24"/>
+        </w:rPr>
+      </w:pPr>
+      <w:r>
+        <w:rPr>
+          <w:rFonts w:ascii="Arial" w:hAnsi="Arial" w:cs="Arial"/>
+          <w:sz w:val="24"/>
+          <w:szCs w:val="24"/>
+        </w:rPr>
+        <w:t>retornaCalendarioTurma</w:t>
+      </w:r>
+      <w:r>
+        <w:rPr>
+          <w:rFonts w:ascii="Arial" w:hAnsi="Arial" w:cs="Arial"/>
+          <w:sz w:val="24"/>
+          <w:szCs w:val="24"/>
+        </w:rPr>
+        <w:t>(): Serve para retornar um objeto CalendarioTurma</w:t>
+      </w:r>
+      <w:r>
+        <w:rPr>
+          <w:rFonts w:ascii="Arial" w:hAnsi="Arial" w:cs="Arial"/>
+          <w:sz w:val="24"/>
+          <w:szCs w:val="24"/>
+        </w:rPr>
+        <w:t>. Recebe como parâmetro: Id, código da escola (filial), e o código da turma.</w:t>
+      </w:r>
+    </w:p>
+    <w:p>
+      <w:pPr>
+        <w:rPr>
+          <w:rFonts w:ascii="Arial" w:hAnsi="Arial" w:cs="Arial"/>
+          <w:sz w:val="24"/>
+          <w:szCs w:val="24"/>
+        </w:rPr>
+      </w:pPr>
+    </w:p>
+    <w:p>
+      <w:pPr>
+        <w:rPr>
+          <w:rFonts w:ascii="Arial" w:hAnsi="Arial" w:cs="Arial"/>
+          <w:sz w:val="24"/>
+          <w:szCs w:val="24"/>
+        </w:rPr>
+      </w:pPr>
+      <w:r>
+        <w:rPr>
+          <w:rFonts w:ascii="Arial" w:hAnsi="Arial" w:cs="Arial"/>
+          <w:sz w:val="24"/>
+          <w:szCs w:val="24"/>
+        </w:rPr>
+        <w:t>atualizaCalendarioAposDeleteFeriado</w:t>
+      </w:r>
+      <w:r>
+        <w:rPr>
+          <w:rFonts w:ascii="Arial" w:hAnsi="Arial" w:cs="Arial"/>
+          <w:sz w:val="24"/>
+          <w:szCs w:val="24"/>
+        </w:rPr>
+        <w:t xml:space="preserve">(): Sua funcionalidade é atualizar o calendário após o delete de um feriado. Recebe como parâmetro </w:t>
+      </w:r>
+      <w:r>
+        <w:rPr>
+          <w:rFonts w:ascii="Arial" w:hAnsi="Arial" w:cs="Arial"/>
+          <w:sz w:val="24"/>
+          <w:szCs w:val="24"/>
+        </w:rPr>
+        <w:t>dia e mês, como uma única variável no formato americano</w:t>
+      </w:r>
+      <w:r>
+        <w:rPr>
+          <w:rFonts w:ascii="Arial" w:hAnsi="Arial" w:cs="Arial"/>
+          <w:sz w:val="24"/>
+          <w:szCs w:val="24"/>
+        </w:rPr>
+        <w:t xml:space="preserve"> e o código da escola (filial).</w:t>
+      </w:r>
+    </w:p>
+    <w:p>
+      <w:pPr>
+        <w:rPr>
+          <w:rFonts w:ascii="Arial" w:hAnsi="Arial" w:cs="Arial"/>
+          <w:sz w:val="24"/>
+          <w:szCs w:val="24"/>
+        </w:rPr>
+      </w:pPr>
+    </w:p>
+    <w:p>
+      <w:pPr>
+        <w:rPr>
+          <w:rFonts w:ascii="Arial" w:hAnsi="Arial" w:cs="Arial"/>
+          <w:sz w:val="24"/>
+          <w:szCs w:val="24"/>
+        </w:rPr>
+      </w:pPr>
+      <w:r>
+        <w:rPr>
+          <w:rFonts w:ascii="Arial" w:hAnsi="Arial" w:cs="Arial"/>
+          <w:sz w:val="24"/>
+          <w:szCs w:val="24"/>
+        </w:rPr>
+        <w:t>verificaSeDataExiste</w:t>
+      </w:r>
+      <w:r>
+        <w:rPr>
+          <w:rFonts w:ascii="Arial" w:hAnsi="Arial" w:cs="Arial"/>
+          <w:sz w:val="24"/>
+          <w:szCs w:val="24"/>
+        </w:rPr>
+        <w:t>() : Verifica se uma data existe (na tabela PHE_DIAS_NÃO_LETIVOS)</w:t>
+      </w:r>
+      <w:r>
+        <w:rPr>
+          <w:rFonts w:ascii="Arial" w:hAnsi="Arial" w:cs="Arial"/>
+          <w:sz w:val="24"/>
+          <w:szCs w:val="24"/>
+        </w:rPr>
+        <w:t>; Recebe como paramentro a data e código da escola (filial) e tem como retorno true ou false.</w:t>
+      </w:r>
+    </w:p>
+    <w:p>
+      <w:pPr>
+        <w:rPr>
+          <w:rFonts w:ascii="Arial" w:hAnsi="Arial" w:cs="Arial"/>
+          <w:sz w:val="24"/>
+          <w:szCs w:val="24"/>
+        </w:rPr>
+      </w:pPr>
+    </w:p>
+    <w:p>
+      <w:pPr>
+        <w:rPr>
+          <w:rFonts w:ascii="Arial" w:hAnsi="Arial" w:cs="Arial"/>
+          <w:sz w:val="24"/>
+          <w:szCs w:val="24"/>
+        </w:rPr>
+      </w:pPr>
+    </w:p>
+    <w:p>
+      <w:pPr>
+        <w:rPr>
+          <w:rFonts w:ascii="Arial" w:hAnsi="Arial" w:cs="Arial"/>
+          <w:sz w:val="24"/>
+          <w:szCs w:val="24"/>
+        </w:rPr>
+      </w:pPr>
+      <w:r>
+        <w:rPr>
+          <w:rFonts w:ascii="Arial" w:hAnsi="Arial" w:cs="Arial"/>
+          <w:sz w:val="24"/>
+          <w:szCs w:val="24"/>
+        </w:rPr>
+        <w:t>CLASSE CALENDARIO DOCENTE DAO</w:t>
+      </w:r>
+    </w:p>
+    <w:p>
+      <w:pPr>
+        <w:rPr>
+          <w:rFonts w:ascii="Arial" w:hAnsi="Arial" w:cs="Arial"/>
+          <w:sz w:val="24"/>
+          <w:szCs w:val="24"/>
+        </w:rPr>
+      </w:pPr>
+    </w:p>
+    <w:p>
+      <w:pPr>
+        <w:rPr>
+          <w:rFonts w:ascii="Arial" w:hAnsi="Arial" w:cs="Arial"/>
+          <w:sz w:val="24"/>
+          <w:szCs w:val="24"/>
+        </w:rPr>
+      </w:pPr>
+      <w:r>
+        <w:rPr>
+          <w:rFonts w:ascii="Arial" w:hAnsi="Arial" w:cs="Arial"/>
+          <w:sz w:val="24"/>
+          <w:szCs w:val="24"/>
+        </w:rPr>
+        <w:t xml:space="preserve">Tem como seu principal objetivo servir de comunicação </w:t>
+      </w:r>
+      <w:r>
+        <w:rPr>
+          <w:rFonts w:ascii="Arial" w:hAnsi="Arial" w:cs="Arial"/>
+          <w:sz w:val="24"/>
+          <w:szCs w:val="24"/>
+        </w:rPr>
+        <w:t>com o banco de dados, realizando</w:t>
+      </w:r>
+      <w:r>
+        <w:rPr>
+          <w:rFonts w:ascii="Arial" w:hAnsi="Arial" w:cs="Arial"/>
+          <w:sz w:val="24"/>
+          <w:szCs w:val="24"/>
+        </w:rPr>
+        <w:t xml:space="preserve"> qualquer tido de ordem dada para o banco, como updates, deletes, insert’s, entre outros.</w:t>
+      </w:r>
+    </w:p>
+    <w:p>
+      <w:pPr>
+        <w:rPr>
+          <w:rFonts w:ascii="Arial" w:hAnsi="Arial" w:cs="Arial"/>
+          <w:sz w:val="24"/>
+          <w:szCs w:val="24"/>
+        </w:rPr>
+      </w:pPr>
+      <w:r>
+        <w:rPr>
+          <w:rFonts w:ascii="Arial" w:hAnsi="Arial" w:cs="Arial"/>
+          <w:sz w:val="24"/>
+          <w:szCs w:val="24"/>
+        </w:rPr>
+        <w:t>A maioria das suas comunicações são referentes a tabela PHE_</w:t>
+      </w:r>
+      <w:r>
+        <w:rPr>
+          <w:rFonts w:ascii="Arial" w:hAnsi="Arial" w:cs="Arial"/>
+          <w:sz w:val="24"/>
+          <w:szCs w:val="24"/>
+        </w:rPr>
+        <w:t>CALENDARIO_DOCENTE</w:t>
+      </w:r>
+      <w:r>
+        <w:rPr>
+          <w:rFonts w:ascii="Arial" w:hAnsi="Arial" w:cs="Arial"/>
+          <w:sz w:val="24"/>
+          <w:szCs w:val="24"/>
+        </w:rPr>
+        <w:t xml:space="preserve">, onde </w:t>
+      </w:r>
+      <w:r>
+        <w:rPr>
+          <w:rFonts w:ascii="Arial" w:hAnsi="Arial" w:cs="Arial"/>
+          <w:sz w:val="24"/>
+          <w:szCs w:val="24"/>
+        </w:rPr>
+        <w:t>gera o calendário escolar do professor(docente).</w:t>
+      </w:r>
+    </w:p>
+    <w:p>
+      <w:pPr>
+        <w:rPr>
+          <w:rFonts w:ascii="Arial" w:hAnsi="Arial" w:cs="Arial"/>
+          <w:sz w:val="24"/>
+          <w:szCs w:val="24"/>
+        </w:rPr>
+      </w:pPr>
+    </w:p>
+    <w:p>
+      <w:pPr>
+        <w:rPr>
+          <w:rFonts w:ascii="Arial" w:hAnsi="Arial" w:cs="Arial"/>
+          <w:sz w:val="24"/>
+          <w:szCs w:val="24"/>
+        </w:rPr>
+      </w:pPr>
+      <w:r>
+        <w:rPr>
+          <w:rFonts w:ascii="Arial" w:hAnsi="Arial" w:cs="Arial"/>
+          <w:sz w:val="24"/>
+          <w:szCs w:val="24"/>
+        </w:rPr>
+        <w:t>Quantidades de Atributos Públicos : 0</w:t>
+      </w:r>
+    </w:p>
+    <w:p>
+      <w:pPr>
+        <w:rPr>
+          <w:rFonts w:ascii="Arial" w:hAnsi="Arial" w:cs="Arial"/>
+          <w:sz w:val="24"/>
+          <w:szCs w:val="24"/>
+        </w:rPr>
+      </w:pPr>
+      <w:r>
+        <w:rPr>
+          <w:rFonts w:ascii="Arial" w:hAnsi="Arial" w:cs="Arial"/>
+          <w:sz w:val="24"/>
+          <w:szCs w:val="24"/>
+        </w:rPr>
+        <w:t>Quantidade de Atributos Privados: 1</w:t>
+      </w:r>
+    </w:p>
+    <w:p>
+      <w:pPr>
+        <w:rPr>
+          <w:rFonts w:ascii="Arial" w:hAnsi="Arial" w:cs="Arial"/>
+          <w:sz w:val="24"/>
+          <w:szCs w:val="24"/>
+        </w:rPr>
+      </w:pPr>
+      <w:r>
+        <w:rPr>
+          <w:rFonts w:ascii="Arial" w:hAnsi="Arial" w:cs="Arial"/>
+          <w:sz w:val="24"/>
+          <w:szCs w:val="24"/>
+        </w:rPr>
+        <w:t xml:space="preserve">Quantidade de Métodos Públicos: </w:t>
+      </w:r>
+      <w:r>
+        <w:rPr>
+          <w:rFonts w:ascii="Arial" w:hAnsi="Arial" w:cs="Arial"/>
+          <w:sz w:val="24"/>
+          <w:szCs w:val="24"/>
+        </w:rPr>
+        <w:t>4</w:t>
+      </w:r>
+    </w:p>
+    <w:p>
+      <w:pPr>
+        <w:rPr>
+          <w:rFonts w:ascii="Arial" w:hAnsi="Arial" w:cs="Arial"/>
+          <w:sz w:val="24"/>
+          <w:szCs w:val="24"/>
+        </w:rPr>
+      </w:pPr>
+      <w:r>
+        <w:rPr>
+          <w:rFonts w:ascii="Arial" w:hAnsi="Arial" w:cs="Arial"/>
+          <w:sz w:val="24"/>
+          <w:szCs w:val="24"/>
+        </w:rPr>
+        <w:t>Q</w:t>
+      </w:r>
+      <w:r>
+        <w:rPr>
+          <w:rFonts w:ascii="Arial" w:hAnsi="Arial" w:cs="Arial"/>
+          <w:sz w:val="24"/>
+          <w:szCs w:val="24"/>
+        </w:rPr>
+        <w:t>uantidade de Métodos Privados: 1</w:t>
+      </w:r>
+    </w:p>
+    <w:p>
+      <w:pPr>
+        <w:rPr>
+          <w:rFonts w:ascii="Arial" w:hAnsi="Arial" w:cs="Arial"/>
+          <w:sz w:val="24"/>
+          <w:szCs w:val="24"/>
+        </w:rPr>
+      </w:pPr>
+    </w:p>
+    <w:p>
+      <w:pPr>
+        <w:rPr>
+          <w:rFonts w:ascii="Arial" w:hAnsi="Arial" w:cs="Arial"/>
+          <w:sz w:val="24"/>
+          <w:szCs w:val="24"/>
+        </w:rPr>
+      </w:pPr>
+    </w:p>
+    <w:p>
+      <w:pPr>
+        <w:rPr>
+          <w:rFonts w:ascii="Arial" w:hAnsi="Arial" w:cs="Arial"/>
+          <w:sz w:val="24"/>
+          <w:szCs w:val="24"/>
+        </w:rPr>
+      </w:pPr>
+    </w:p>
+    <w:p>
+      <w:pPr>
+        <w:rPr>
+          <w:rFonts w:ascii="Arial" w:hAnsi="Arial" w:cs="Arial"/>
+          <w:sz w:val="24"/>
+          <w:szCs w:val="24"/>
+        </w:rPr>
+      </w:pPr>
+    </w:p>
+    <w:p>
+      <w:pPr>
+        <w:rPr>
+          <w:rFonts w:ascii="Arial" w:hAnsi="Arial" w:cs="Arial"/>
+          <w:sz w:val="24"/>
+          <w:szCs w:val="24"/>
+        </w:rPr>
+      </w:pPr>
+    </w:p>
+    <w:p>
+      <w:pPr>
+        <w:rPr>
+          <w:rFonts w:ascii="Arial" w:hAnsi="Arial" w:cs="Arial"/>
+          <w:sz w:val="24"/>
+          <w:szCs w:val="24"/>
+        </w:rPr>
+      </w:pPr>
+    </w:p>
+    <w:p>
+      <w:pPr>
+        <w:rPr>
+          <w:rFonts w:ascii="Arial" w:hAnsi="Arial" w:cs="Arial"/>
+          <w:sz w:val="24"/>
+          <w:szCs w:val="24"/>
+        </w:rPr>
+      </w:pPr>
+      <w:r>
+        <w:rPr>
+          <w:rFonts w:ascii="Arial" w:hAnsi="Arial" w:cs="Arial"/>
+          <w:sz w:val="24"/>
+          <w:szCs w:val="24"/>
+        </w:rPr>
+        <w:lastRenderedPageBreak/>
+        <w:t>METODOS PUBLICOS (4)</w:t>
+      </w:r>
+    </w:p>
+    <w:p>
+      <w:pPr>
+        <w:rPr>
+          <w:rFonts w:ascii="Arial" w:hAnsi="Arial" w:cs="Arial"/>
+          <w:sz w:val="24"/>
+          <w:szCs w:val="24"/>
+        </w:rPr>
+      </w:pPr>
+      <w:r>
+        <w:rPr>
+          <w:rFonts w:ascii="Arial" w:hAnsi="Arial" w:cs="Arial"/>
+          <w:sz w:val="24"/>
+          <w:szCs w:val="24"/>
+        </w:rPr>
+        <w:t>abreBanco()</w:t>
+      </w:r>
+      <w:r>
+        <w:rPr>
+          <w:rFonts w:ascii="Arial" w:hAnsi="Arial" w:cs="Arial"/>
+          <w:sz w:val="24"/>
+          <w:szCs w:val="24"/>
+        </w:rPr>
+        <w:t>:É  a função que faz a conexão com banco de dados, tem somente uma viriavel que o atributos privado da classe, chamado de “conexão”</w:t>
+      </w:r>
+    </w:p>
+    <w:p>
+      <w:pPr>
+        <w:rPr>
+          <w:rFonts w:ascii="Arial" w:hAnsi="Arial" w:cs="Arial"/>
+          <w:sz w:val="24"/>
+          <w:szCs w:val="24"/>
+        </w:rPr>
+      </w:pPr>
+    </w:p>
+    <w:p>
+      <w:pPr>
+        <w:rPr>
+          <w:rFonts w:ascii="Arial" w:hAnsi="Arial" w:cs="Arial"/>
+          <w:sz w:val="24"/>
+          <w:szCs w:val="24"/>
+        </w:rPr>
+      </w:pPr>
+      <w:r>
+        <w:rPr>
+          <w:rFonts w:ascii="Arial" w:hAnsi="Arial" w:cs="Arial"/>
+          <w:sz w:val="24"/>
+          <w:szCs w:val="24"/>
+        </w:rPr>
+        <w:t>anoNaoExiisteNoCalendarioEscolar</w:t>
+      </w:r>
+      <w:r>
+        <w:rPr>
+          <w:rFonts w:ascii="Arial" w:hAnsi="Arial" w:cs="Arial"/>
+          <w:sz w:val="24"/>
+          <w:szCs w:val="24"/>
+        </w:rPr>
+        <w:t xml:space="preserve">(): É função responsável por verificar se o ano preenchido pelo usuário para gerar o calendário, existe na tabela PHE_CALENDARIO_ESCOLAR, pois na mesma, fica todos os dias que a escola pode dar aula, nesse caso e em todos os outros, o calendário do docente é baseado nesses </w:t>
+      </w:r>
+      <w:r>
+        <w:rPr>
+          <w:rFonts w:ascii="Arial" w:hAnsi="Arial" w:cs="Arial"/>
+          <w:sz w:val="24"/>
+          <w:szCs w:val="24"/>
+        </w:rPr>
+        <w:t>dias. Recebe</w:t>
+      </w:r>
+      <w:r>
+        <w:rPr>
+          <w:rFonts w:ascii="Arial" w:hAnsi="Arial" w:cs="Arial"/>
+          <w:sz w:val="24"/>
+          <w:szCs w:val="24"/>
+        </w:rPr>
+        <w:t xml:space="preserve"> como </w:t>
+      </w:r>
+      <w:r>
+        <w:rPr>
+          <w:rFonts w:ascii="Arial" w:hAnsi="Arial" w:cs="Arial"/>
+          <w:sz w:val="24"/>
+          <w:szCs w:val="24"/>
+        </w:rPr>
+        <w:t>parâmetro</w:t>
+      </w:r>
+      <w:r>
+        <w:rPr>
+          <w:rFonts w:ascii="Arial" w:hAnsi="Arial" w:cs="Arial"/>
+          <w:sz w:val="24"/>
+          <w:szCs w:val="24"/>
+        </w:rPr>
+        <w:t xml:space="preserve"> o ano e o código da escola (filial) e tem como retorno true ou false.</w:t>
+      </w:r>
+    </w:p>
+    <w:p>
+      <w:pPr>
+        <w:rPr>
+          <w:rFonts w:ascii="Arial" w:hAnsi="Arial" w:cs="Arial"/>
+          <w:sz w:val="24"/>
+          <w:szCs w:val="24"/>
+        </w:rPr>
+      </w:pPr>
+    </w:p>
+    <w:p>
+      <w:pPr>
+        <w:rPr>
+          <w:rFonts w:ascii="Arial" w:hAnsi="Arial" w:cs="Arial"/>
+          <w:sz w:val="24"/>
+          <w:szCs w:val="24"/>
+        </w:rPr>
+      </w:pPr>
+      <w:r>
+        <w:rPr>
+          <w:rFonts w:ascii="Arial" w:hAnsi="Arial" w:cs="Arial"/>
+          <w:sz w:val="24"/>
+          <w:szCs w:val="24"/>
+        </w:rPr>
+        <w:t>geraCalendarioDocenteLivre</w:t>
+      </w:r>
+      <w:r>
+        <w:rPr>
+          <w:rFonts w:ascii="Arial" w:hAnsi="Arial" w:cs="Arial"/>
+          <w:sz w:val="24"/>
+          <w:szCs w:val="24"/>
+        </w:rPr>
+        <w:t>: Este método gera todo o calendário do docente, inserindo na tabela registros vaizios conforma a carga horária do professor, os registro são inseridos na tabela PHE_CALENDARIO_DOCENTE</w:t>
+      </w:r>
+      <w:r>
+        <w:rPr>
+          <w:rFonts w:ascii="Arial" w:hAnsi="Arial" w:cs="Arial"/>
+          <w:sz w:val="24"/>
+          <w:szCs w:val="24"/>
+        </w:rPr>
+        <w:t>. Recebe como parâmetro o objeto CalendarioProfessor e tem como retorno true ou false.</w:t>
+      </w:r>
+    </w:p>
+    <w:p>
+      <w:pPr>
+        <w:rPr>
+          <w:rFonts w:ascii="Arial" w:hAnsi="Arial" w:cs="Arial"/>
+          <w:sz w:val="24"/>
+          <w:szCs w:val="24"/>
+        </w:rPr>
+      </w:pPr>
+    </w:p>
+    <w:p>
+      <w:pPr>
+        <w:rPr>
+          <w:rFonts w:ascii="Arial" w:hAnsi="Arial" w:cs="Arial"/>
+          <w:sz w:val="24"/>
+          <w:szCs w:val="24"/>
+        </w:rPr>
+      </w:pPr>
+      <w:r>
+        <w:rPr>
+          <w:rFonts w:ascii="Arial" w:hAnsi="Arial" w:cs="Arial"/>
+          <w:sz w:val="24"/>
+          <w:szCs w:val="24"/>
+        </w:rPr>
+        <w:t>zeraCalendarioDocente</w:t>
+      </w:r>
+      <w:r>
+        <w:rPr>
+          <w:rFonts w:ascii="Arial" w:hAnsi="Arial" w:cs="Arial"/>
+          <w:sz w:val="24"/>
+          <w:szCs w:val="24"/>
+        </w:rPr>
+        <w:t>() : Serve para limpar a tabela PHE_CALENDARIO_DOCENTE, mas limpar a somente o registro do docente selecionado. Recebe como parâmetro o objeto CalendarioProfessor.</w:t>
+      </w:r>
+    </w:p>
+    <w:p>
+      <w:pPr>
+        <w:rPr>
+          <w:rFonts w:ascii="Arial" w:hAnsi="Arial" w:cs="Arial"/>
+          <w:sz w:val="24"/>
+          <w:szCs w:val="24"/>
+        </w:rPr>
+      </w:pPr>
+    </w:p>
+    <w:p>
+      <w:pPr>
+        <w:rPr>
+          <w:rFonts w:ascii="Arial" w:hAnsi="Arial" w:cs="Arial"/>
+          <w:sz w:val="24"/>
+          <w:szCs w:val="24"/>
+        </w:rPr>
+      </w:pPr>
+    </w:p>
+    <w:p>
+      <w:pPr>
+        <w:rPr>
+          <w:rFonts w:ascii="Arial" w:hAnsi="Arial" w:cs="Arial"/>
+          <w:sz w:val="24"/>
+          <w:szCs w:val="24"/>
+        </w:rPr>
+      </w:pPr>
+    </w:p>
+    <w:p>
+      <w:pPr>
+        <w:rPr>
+          <w:rFonts w:ascii="Arial" w:hAnsi="Arial" w:cs="Arial"/>
+          <w:sz w:val="24"/>
+          <w:szCs w:val="24"/>
+        </w:rPr>
+      </w:pPr>
+      <w:r>
+        <w:rPr>
+          <w:rFonts w:ascii="Arial" w:hAnsi="Arial" w:cs="Arial"/>
+          <w:sz w:val="24"/>
+          <w:szCs w:val="24"/>
+        </w:rPr>
+        <w:t>METODOS PRIVADOS (1)</w:t>
+      </w:r>
+    </w:p>
+    <w:p>
+      <w:pPr>
+        <w:rPr>
+          <w:rFonts w:ascii="Arial" w:hAnsi="Arial" w:cs="Arial"/>
+          <w:sz w:val="24"/>
+          <w:szCs w:val="24"/>
+        </w:rPr>
+      </w:pPr>
+      <w:r>
+        <w:rPr>
+          <w:rFonts w:ascii="Arial" w:hAnsi="Arial" w:cs="Arial"/>
+          <w:sz w:val="24"/>
+          <w:szCs w:val="24"/>
+        </w:rPr>
+        <w:t>retornaArrayDeObjetos</w:t>
+      </w:r>
+      <w:r>
+        <w:rPr>
+          <w:rFonts w:ascii="Arial" w:hAnsi="Arial" w:cs="Arial"/>
+          <w:sz w:val="24"/>
+          <w:szCs w:val="24"/>
+        </w:rPr>
+        <w:t xml:space="preserve">(): </w:t>
+      </w:r>
+      <w:r>
+        <w:rPr>
+          <w:rFonts w:ascii="Arial" w:hAnsi="Arial" w:cs="Arial"/>
+          <w:sz w:val="24"/>
+          <w:szCs w:val="24"/>
+        </w:rPr>
+        <w:t>Retorna um array de objetos CalendarioProfessor, como todos os dados do professor selecionado</w:t>
+      </w:r>
+      <w:r>
+        <w:rPr>
+          <w:rFonts w:ascii="Arial" w:hAnsi="Arial" w:cs="Arial"/>
+          <w:sz w:val="24"/>
+          <w:szCs w:val="24"/>
+        </w:rPr>
+        <w:t>. Recebe como parâmetro um objeto CalendarioProfessor</w:t>
+      </w:r>
+    </w:p>
+    <w:p>
+      <w:pPr>
+        <w:rPr>
+          <w:rFonts w:ascii="Arial" w:hAnsi="Arial" w:cs="Arial"/>
+          <w:sz w:val="24"/>
+          <w:szCs w:val="24"/>
+        </w:rPr>
+      </w:pPr>
+    </w:p>
+    <w:p>
+      <w:pPr>
+        <w:rPr>
+          <w:rFonts w:ascii="Arial" w:hAnsi="Arial" w:cs="Arial"/>
+          <w:sz w:val="24"/>
+          <w:szCs w:val="24"/>
+        </w:rPr>
+      </w:pPr>
+    </w:p>
+    <w:p>
+      <w:pPr>
+        <w:rPr>
+          <w:rFonts w:ascii="Arial" w:hAnsi="Arial" w:cs="Arial"/>
+          <w:sz w:val="24"/>
+          <w:szCs w:val="24"/>
+        </w:rPr>
+      </w:pPr>
+    </w:p>
+    <w:p>
+      <w:pPr>
+        <w:rPr>
+          <w:rFonts w:ascii="Arial" w:hAnsi="Arial" w:cs="Arial"/>
+          <w:sz w:val="24"/>
+          <w:szCs w:val="24"/>
+        </w:rPr>
+      </w:pPr>
+    </w:p>
+    <w:p>
+      <w:pPr>
+        <w:rPr>
+          <w:rFonts w:ascii="Arial" w:hAnsi="Arial" w:cs="Arial"/>
+          <w:sz w:val="24"/>
+          <w:szCs w:val="24"/>
+        </w:rPr>
+      </w:pPr>
+    </w:p>
+    <w:p>
+      <w:pPr>
+        <w:rPr>
+          <w:rFonts w:ascii="Arial" w:hAnsi="Arial" w:cs="Arial"/>
+          <w:sz w:val="24"/>
+          <w:szCs w:val="24"/>
+        </w:rPr>
+      </w:pPr>
+    </w:p>
+    <w:p>
+      <w:pPr>
+        <w:rPr>
+          <w:rFonts w:ascii="Arial" w:hAnsi="Arial" w:cs="Arial"/>
+          <w:sz w:val="24"/>
+          <w:szCs w:val="24"/>
+        </w:rPr>
+      </w:pPr>
+    </w:p>
+    <w:p>
+      <w:pPr>
+        <w:rPr>
+          <w:rFonts w:ascii="Arial" w:hAnsi="Arial" w:cs="Arial"/>
+          <w:sz w:val="24"/>
+          <w:szCs w:val="24"/>
+        </w:rPr>
+      </w:pPr>
+    </w:p>
+    <w:p>
+      <w:pPr>
+        <w:rPr>
+          <w:rFonts w:ascii="Arial" w:hAnsi="Arial" w:cs="Arial"/>
+          <w:sz w:val="24"/>
+          <w:szCs w:val="24"/>
+        </w:rPr>
+      </w:pPr>
+      <w:r>
+        <w:rPr>
+          <w:rFonts w:ascii="Arial" w:hAnsi="Arial" w:cs="Arial"/>
+          <w:sz w:val="24"/>
+          <w:szCs w:val="24"/>
+        </w:rPr>
+        <w:lastRenderedPageBreak/>
+        <w:t>CLASSE CALENDARIO TURMA DAO</w:t>
+      </w:r>
+    </w:p>
+    <w:p>
+      <w:pPr>
+        <w:rPr>
+          <w:rFonts w:ascii="Arial" w:hAnsi="Arial" w:cs="Arial"/>
+          <w:sz w:val="24"/>
+          <w:szCs w:val="24"/>
+        </w:rPr>
+      </w:pPr>
+    </w:p>
+    <w:p>
+      <w:pPr>
+        <w:rPr>
+          <w:rFonts w:ascii="Arial" w:hAnsi="Arial" w:cs="Arial"/>
+          <w:sz w:val="24"/>
+          <w:szCs w:val="24"/>
+        </w:rPr>
+      </w:pPr>
+      <w:r>
+        <w:rPr>
+          <w:rFonts w:ascii="Arial" w:hAnsi="Arial" w:cs="Arial"/>
+          <w:sz w:val="24"/>
+          <w:szCs w:val="24"/>
+        </w:rPr>
+        <w:t>Tem como seu principal objetivo servir de comunicação com o banco de dados, realizando qualquer tido de ordem dada para o banco, como updates, deletes, insert’s, entre outros.</w:t>
+      </w:r>
+    </w:p>
+    <w:p>
+      <w:pPr>
+        <w:rPr>
+          <w:rFonts w:ascii="Arial" w:hAnsi="Arial" w:cs="Arial"/>
+          <w:sz w:val="24"/>
+          <w:szCs w:val="24"/>
+        </w:rPr>
+      </w:pPr>
+      <w:r>
+        <w:rPr>
+          <w:rFonts w:ascii="Arial" w:hAnsi="Arial" w:cs="Arial"/>
+          <w:sz w:val="24"/>
+          <w:szCs w:val="24"/>
+        </w:rPr>
+        <w:t>A maioria das suas comunicações são referentes a tabela PHE_</w:t>
+      </w:r>
+      <w:r>
+        <w:rPr>
+          <w:rFonts w:ascii="Arial" w:hAnsi="Arial" w:cs="Arial"/>
+          <w:sz w:val="24"/>
+          <w:szCs w:val="24"/>
+        </w:rPr>
+        <w:t>CALENDARIO_TURMA</w:t>
+      </w:r>
+      <w:r>
+        <w:rPr>
+          <w:rFonts w:ascii="Arial" w:hAnsi="Arial" w:cs="Arial"/>
+          <w:sz w:val="24"/>
+          <w:szCs w:val="24"/>
+        </w:rPr>
+        <w:t>, onde gera o calendário escolar do professor(docente).</w:t>
+      </w:r>
+    </w:p>
+    <w:p>
+      <w:pPr>
+        <w:rPr>
+          <w:rFonts w:ascii="Arial" w:hAnsi="Arial" w:cs="Arial"/>
+          <w:sz w:val="24"/>
+          <w:szCs w:val="24"/>
+        </w:rPr>
+      </w:pPr>
+    </w:p>
+    <w:p>
+      <w:pPr>
+        <w:rPr>
+          <w:rFonts w:ascii="Arial" w:hAnsi="Arial" w:cs="Arial"/>
+          <w:sz w:val="24"/>
+          <w:szCs w:val="24"/>
+        </w:rPr>
+      </w:pPr>
+      <w:r>
+        <w:rPr>
+          <w:rFonts w:ascii="Arial" w:hAnsi="Arial" w:cs="Arial"/>
+          <w:sz w:val="24"/>
+          <w:szCs w:val="24"/>
+        </w:rPr>
+        <w:t>Quantidades de Atributos Públicos : 0</w:t>
+      </w:r>
+    </w:p>
+    <w:p>
+      <w:pPr>
+        <w:rPr>
+          <w:rFonts w:ascii="Arial" w:hAnsi="Arial" w:cs="Arial"/>
+          <w:sz w:val="24"/>
+          <w:szCs w:val="24"/>
+        </w:rPr>
+      </w:pPr>
+      <w:r>
+        <w:rPr>
+          <w:rFonts w:ascii="Arial" w:hAnsi="Arial" w:cs="Arial"/>
+          <w:sz w:val="24"/>
+          <w:szCs w:val="24"/>
+        </w:rPr>
+        <w:t>Quantidade de Atributos Privados: 1</w:t>
+      </w:r>
+    </w:p>
+    <w:p>
+      <w:pPr>
+        <w:rPr>
+          <w:rFonts w:ascii="Arial" w:hAnsi="Arial" w:cs="Arial"/>
+          <w:sz w:val="24"/>
+          <w:szCs w:val="24"/>
+        </w:rPr>
+      </w:pPr>
+      <w:r>
+        <w:rPr>
+          <w:rFonts w:ascii="Arial" w:hAnsi="Arial" w:cs="Arial"/>
+          <w:sz w:val="24"/>
+          <w:szCs w:val="24"/>
+        </w:rPr>
+        <w:t xml:space="preserve">Quantidade de Métodos Públicos: </w:t>
+      </w:r>
+      <w:r>
+        <w:rPr>
+          <w:rFonts w:ascii="Arial" w:hAnsi="Arial" w:cs="Arial"/>
+          <w:sz w:val="24"/>
+          <w:szCs w:val="24"/>
+        </w:rPr>
+        <w:t>12</w:t>
+      </w:r>
+    </w:p>
+    <w:p>
+      <w:pPr>
+        <w:rPr>
+          <w:rFonts w:ascii="Arial" w:hAnsi="Arial" w:cs="Arial"/>
+          <w:sz w:val="24"/>
+          <w:szCs w:val="24"/>
+        </w:rPr>
+      </w:pPr>
+      <w:r>
+        <w:rPr>
+          <w:rFonts w:ascii="Arial" w:hAnsi="Arial" w:cs="Arial"/>
+          <w:sz w:val="24"/>
+          <w:szCs w:val="24"/>
+        </w:rPr>
+        <w:t>Q</w:t>
+      </w:r>
+      <w:r>
+        <w:rPr>
+          <w:rFonts w:ascii="Arial" w:hAnsi="Arial" w:cs="Arial"/>
+          <w:sz w:val="24"/>
+          <w:szCs w:val="24"/>
+        </w:rPr>
+        <w:t>uantidade de Métodos Privados: 14</w:t>
+      </w:r>
+    </w:p>
+    <w:p>
+      <w:pPr>
+        <w:rPr>
+          <w:rFonts w:ascii="Arial" w:hAnsi="Arial" w:cs="Arial"/>
+          <w:sz w:val="24"/>
+          <w:szCs w:val="24"/>
+        </w:rPr>
+      </w:pPr>
+    </w:p>
+    <w:p>
+      <w:pPr>
+        <w:rPr>
+          <w:rFonts w:ascii="Arial" w:hAnsi="Arial" w:cs="Arial"/>
+          <w:sz w:val="24"/>
+          <w:szCs w:val="24"/>
+        </w:rPr>
+      </w:pPr>
+      <w:r>
+        <w:rPr>
+          <w:rFonts w:ascii="Arial" w:hAnsi="Arial" w:cs="Arial"/>
+          <w:sz w:val="24"/>
+          <w:szCs w:val="24"/>
+        </w:rPr>
+        <w:t>METODOS PÚBLICOS (12)</w:t>
+      </w:r>
+    </w:p>
+    <w:p>
+      <w:pPr>
+        <w:rPr>
+          <w:rFonts w:ascii="Arial" w:hAnsi="Arial" w:cs="Arial"/>
+          <w:sz w:val="24"/>
+          <w:szCs w:val="24"/>
+        </w:rPr>
+      </w:pPr>
+    </w:p>
+    <w:p>
+      <w:pPr>
+        <w:rPr>
+          <w:rFonts w:ascii="Arial" w:hAnsi="Arial" w:cs="Arial"/>
+          <w:sz w:val="24"/>
+          <w:szCs w:val="24"/>
+        </w:rPr>
+      </w:pPr>
+      <w:r>
+        <w:rPr>
+          <w:rFonts w:ascii="Arial" w:hAnsi="Arial" w:cs="Arial"/>
+          <w:sz w:val="24"/>
+          <w:szCs w:val="24"/>
+        </w:rPr>
+        <w:t>abreBanco()</w:t>
+      </w:r>
+      <w:r>
+        <w:rPr>
+          <w:rFonts w:ascii="Arial" w:hAnsi="Arial" w:cs="Arial"/>
+          <w:sz w:val="24"/>
+          <w:szCs w:val="24"/>
+        </w:rPr>
+        <w:t xml:space="preserve">:É  a função que faz a conexão com banco de dados, tem somente uma </w:t>
+      </w:r>
+      <w:r>
+        <w:rPr>
+          <w:rFonts w:ascii="Arial" w:hAnsi="Arial" w:cs="Arial"/>
+          <w:sz w:val="24"/>
+          <w:szCs w:val="24"/>
+        </w:rPr>
+        <w:t>variável</w:t>
+      </w:r>
+      <w:r>
+        <w:rPr>
+          <w:rFonts w:ascii="Arial" w:hAnsi="Arial" w:cs="Arial"/>
+          <w:sz w:val="24"/>
+          <w:szCs w:val="24"/>
+        </w:rPr>
+        <w:t xml:space="preserve"> que o atributos privado da classe, chamado de “conexão”</w:t>
+      </w:r>
+    </w:p>
+    <w:p>
+      <w:pPr>
+        <w:rPr>
+          <w:rFonts w:ascii="Arial" w:hAnsi="Arial" w:cs="Arial"/>
+          <w:sz w:val="24"/>
+          <w:szCs w:val="24"/>
+        </w:rPr>
+      </w:pPr>
+    </w:p>
+    <w:p>
+      <w:pPr>
+        <w:rPr>
+          <w:rFonts w:ascii="Arial" w:hAnsi="Arial" w:cs="Arial"/>
+          <w:sz w:val="24"/>
+          <w:szCs w:val="24"/>
+        </w:rPr>
+      </w:pPr>
+    </w:p>
+    <w:p>
+      <w:pPr>
+        <w:rPr>
+          <w:rFonts w:ascii="Arial" w:hAnsi="Arial" w:cs="Arial"/>
+          <w:sz w:val="24"/>
+          <w:szCs w:val="24"/>
+        </w:rPr>
+      </w:pPr>
+      <w:r>
+        <w:rPr>
+          <w:rFonts w:ascii="Arial" w:hAnsi="Arial" w:cs="Arial"/>
+          <w:sz w:val="24"/>
+          <w:szCs w:val="24"/>
+        </w:rPr>
+        <w:t>geraCalendarioTurma</w:t>
+      </w:r>
+      <w:r>
+        <w:rPr>
+          <w:rFonts w:ascii="Arial" w:hAnsi="Arial" w:cs="Arial"/>
+          <w:sz w:val="24"/>
+          <w:szCs w:val="24"/>
+        </w:rPr>
+        <w:t>() : Serve para inserir na tabela PHE_CALENDARIO_TURMA, registro com informações daquela turma, recebe como parâmetro o objeto CalendarioTurma e retorna true ou false.</w:t>
+      </w:r>
+    </w:p>
+    <w:p>
+      <w:pPr>
+        <w:rPr>
+          <w:rFonts w:ascii="Arial" w:hAnsi="Arial" w:cs="Arial"/>
+          <w:sz w:val="24"/>
+          <w:szCs w:val="24"/>
+        </w:rPr>
+      </w:pPr>
+      <w:r>
+        <w:rPr>
+          <w:rFonts w:ascii="Arial" w:hAnsi="Arial" w:cs="Arial"/>
+          <w:sz w:val="24"/>
+          <w:szCs w:val="24"/>
+        </w:rPr>
+        <w:t>Submetodos:</w:t>
+      </w:r>
+    </w:p>
+    <w:p>
+      <w:pPr>
+        <w:rPr>
+          <w:rFonts w:ascii="Arial" w:hAnsi="Arial" w:cs="Arial"/>
+          <w:sz w:val="24"/>
+          <w:szCs w:val="24"/>
+        </w:rPr>
+      </w:pPr>
+      <w:r>
+        <w:rPr>
+          <w:rFonts w:ascii="Arial" w:hAnsi="Arial" w:cs="Arial"/>
+          <w:sz w:val="24"/>
+          <w:szCs w:val="24"/>
+        </w:rPr>
+        <w:t>retornaObjetoTurma</w:t>
+      </w:r>
+      <w:r>
+        <w:rPr>
+          <w:rFonts w:ascii="Arial" w:hAnsi="Arial" w:cs="Arial"/>
+          <w:sz w:val="24"/>
+          <w:szCs w:val="24"/>
+        </w:rPr>
+        <w:t>();</w:t>
+      </w:r>
+    </w:p>
+    <w:p>
+      <w:pPr>
+        <w:rPr>
+          <w:rFonts w:ascii="Arial" w:hAnsi="Arial" w:cs="Arial"/>
+          <w:sz w:val="24"/>
+          <w:szCs w:val="24"/>
+        </w:rPr>
+      </w:pPr>
+    </w:p>
+    <w:p>
+      <w:pPr>
+        <w:rPr>
+          <w:rFonts w:ascii="Arial" w:hAnsi="Arial" w:cs="Arial"/>
+          <w:sz w:val="24"/>
+          <w:szCs w:val="24"/>
+        </w:rPr>
+      </w:pPr>
+      <w:r>
+        <w:rPr>
+          <w:rFonts w:ascii="Arial" w:hAnsi="Arial" w:cs="Arial"/>
+          <w:sz w:val="24"/>
+          <w:szCs w:val="24"/>
+        </w:rPr>
+        <w:t>transfereTabelaCursoDisciplina</w:t>
+      </w:r>
+      <w:r>
+        <w:rPr>
+          <w:rFonts w:ascii="Arial" w:hAnsi="Arial" w:cs="Arial"/>
+          <w:sz w:val="24"/>
+          <w:szCs w:val="24"/>
+        </w:rPr>
+        <w:t xml:space="preserve">(): É ultilzado para transferir as disciplina para a tabela </w:t>
+      </w:r>
+      <w:r>
+        <w:rPr>
+          <w:rFonts w:ascii="Arial" w:hAnsi="Arial" w:cs="Arial"/>
+          <w:sz w:val="24"/>
+          <w:szCs w:val="24"/>
+        </w:rPr>
+        <w:t>PHE_CURSO_DSICIPLINA_ESCOLA</w:t>
+      </w:r>
+      <w:r>
+        <w:rPr>
+          <w:rFonts w:ascii="Arial" w:hAnsi="Arial" w:cs="Arial"/>
+          <w:sz w:val="24"/>
+          <w:szCs w:val="24"/>
+        </w:rPr>
+        <w:t>,recebe como parâmetro um objeto CalendarioTurma e tem como retorno true ou false.</w:t>
+      </w:r>
+    </w:p>
+    <w:p>
+      <w:pPr>
+        <w:rPr>
+          <w:rFonts w:ascii="Arial" w:hAnsi="Arial" w:cs="Arial"/>
+          <w:sz w:val="24"/>
+          <w:szCs w:val="24"/>
+        </w:rPr>
+      </w:pPr>
+      <w:r>
+        <w:rPr>
+          <w:rFonts w:ascii="Arial" w:hAnsi="Arial" w:cs="Arial"/>
+          <w:sz w:val="24"/>
+          <w:szCs w:val="24"/>
+        </w:rPr>
+        <w:t>Submetodos:</w:t>
+      </w:r>
+    </w:p>
+    <w:p>
+      <w:pPr>
+        <w:rPr>
+          <w:rFonts w:ascii="Arial" w:hAnsi="Arial" w:cs="Arial"/>
+          <w:sz w:val="24"/>
+          <w:szCs w:val="24"/>
+        </w:rPr>
+      </w:pPr>
+      <w:r>
+        <w:rPr>
+          <w:rFonts w:ascii="Arial" w:hAnsi="Arial" w:cs="Arial"/>
+          <w:sz w:val="24"/>
+          <w:szCs w:val="24"/>
+        </w:rPr>
+        <w:t>retornaTabelaCursoDisciplina</w:t>
+      </w:r>
+      <w:r>
+        <w:rPr>
+          <w:rFonts w:ascii="Arial" w:hAnsi="Arial" w:cs="Arial"/>
+          <w:sz w:val="24"/>
+          <w:szCs w:val="24"/>
+        </w:rPr>
+        <w:t>();</w:t>
+      </w:r>
+    </w:p>
+    <w:p>
+      <w:pPr>
+        <w:rPr>
+          <w:rFonts w:ascii="Arial" w:hAnsi="Arial" w:cs="Arial"/>
+          <w:sz w:val="24"/>
+          <w:szCs w:val="24"/>
+        </w:rPr>
+      </w:pPr>
+    </w:p>
+    <w:p>
+      <w:pPr>
+        <w:rPr>
+          <w:rFonts w:ascii="Arial" w:hAnsi="Arial" w:cs="Arial"/>
+          <w:sz w:val="24"/>
+          <w:szCs w:val="24"/>
+        </w:rPr>
+      </w:pPr>
+      <w:r>
+        <w:rPr>
+          <w:rFonts w:ascii="Arial" w:hAnsi="Arial" w:cs="Arial"/>
+          <w:sz w:val="24"/>
+          <w:szCs w:val="24"/>
+        </w:rPr>
+        <w:t>geraDiasCalendarioTurma</w:t>
+      </w:r>
+      <w:r>
+        <w:rPr>
+          <w:rFonts w:ascii="Arial" w:hAnsi="Arial" w:cs="Arial"/>
+          <w:sz w:val="24"/>
+          <w:szCs w:val="24"/>
+        </w:rPr>
+        <w:t xml:space="preserve">(): É responsável por inserir na tabela PHE_CALENDARIO_TURMA, todos os dias de aulas da turma, onde ele </w:t>
+      </w:r>
+      <w:r>
+        <w:rPr>
+          <w:rFonts w:ascii="Arial" w:hAnsi="Arial" w:cs="Arial"/>
+          <w:sz w:val="24"/>
+          <w:szCs w:val="24"/>
+        </w:rPr>
+        <w:lastRenderedPageBreak/>
+        <w:t>adquire</w:t>
+      </w:r>
+      <w:r>
+        <w:rPr>
+          <w:rFonts w:ascii="Arial" w:hAnsi="Arial" w:cs="Arial"/>
+          <w:sz w:val="24"/>
+          <w:szCs w:val="24"/>
+        </w:rPr>
+        <w:t xml:space="preserve"> esses dias </w:t>
+      </w:r>
+      <w:r>
+        <w:rPr>
+          <w:rFonts w:ascii="Arial" w:hAnsi="Arial" w:cs="Arial"/>
+          <w:sz w:val="24"/>
+          <w:szCs w:val="24"/>
+        </w:rPr>
+        <w:t xml:space="preserve"> da tabela PHE_CALENDARIO_ESCOLAR</w:t>
+      </w:r>
+      <w:r>
+        <w:rPr>
+          <w:rFonts w:ascii="Arial" w:hAnsi="Arial" w:cs="Arial"/>
+          <w:sz w:val="24"/>
+          <w:szCs w:val="24"/>
+        </w:rPr>
+        <w:t>. Recebe como parâmetro um objeto CalendarioTurma e tem como retorno true ou false.</w:t>
+      </w:r>
+    </w:p>
+    <w:p>
+      <w:pPr>
+        <w:rPr>
+          <w:rFonts w:ascii="Arial" w:hAnsi="Arial" w:cs="Arial"/>
+          <w:sz w:val="24"/>
+          <w:szCs w:val="24"/>
+        </w:rPr>
+      </w:pPr>
+      <w:r>
+        <w:rPr>
+          <w:rFonts w:ascii="Arial" w:hAnsi="Arial" w:cs="Arial"/>
+          <w:sz w:val="24"/>
+          <w:szCs w:val="24"/>
+        </w:rPr>
+        <w:t>Submetodos:</w:t>
+      </w:r>
+    </w:p>
+    <w:p>
+      <w:pPr>
+        <w:rPr>
+          <w:rFonts w:ascii="Arial" w:hAnsi="Arial" w:cs="Arial"/>
+          <w:sz w:val="24"/>
+          <w:szCs w:val="24"/>
+        </w:rPr>
+      </w:pPr>
+      <w:r>
+        <w:rPr>
+          <w:rFonts w:ascii="Arial" w:hAnsi="Arial" w:cs="Arial"/>
+          <w:sz w:val="24"/>
+          <w:szCs w:val="24"/>
+        </w:rPr>
+        <w:t>retornaDiasDeAulaDoPeriodo</w:t>
+      </w:r>
+      <w:r>
+        <w:rPr>
+          <w:rFonts w:ascii="Arial" w:hAnsi="Arial" w:cs="Arial"/>
+          <w:sz w:val="24"/>
+          <w:szCs w:val="24"/>
+        </w:rPr>
+        <w:t>();</w:t>
+      </w:r>
+    </w:p>
+    <w:p>
+      <w:pPr>
+        <w:rPr>
+          <w:rFonts w:ascii="Arial" w:hAnsi="Arial" w:cs="Arial"/>
+          <w:sz w:val="24"/>
+          <w:szCs w:val="24"/>
+        </w:rPr>
+      </w:pPr>
+      <w:r>
+        <w:rPr>
+          <w:rFonts w:ascii="Arial" w:hAnsi="Arial" w:cs="Arial"/>
+          <w:sz w:val="24"/>
+          <w:szCs w:val="24"/>
+        </w:rPr>
+        <w:t>retornaObjetoCalendarioEscola</w:t>
+      </w:r>
+      <w:r>
+        <w:rPr>
+          <w:rFonts w:ascii="Arial" w:hAnsi="Arial" w:cs="Arial"/>
+          <w:sz w:val="24"/>
+          <w:szCs w:val="24"/>
+        </w:rPr>
+        <w:t>();</w:t>
+      </w:r>
+    </w:p>
+    <w:p>
+      <w:pPr>
+        <w:rPr>
+          <w:rFonts w:ascii="Arial" w:hAnsi="Arial" w:cs="Arial"/>
+          <w:sz w:val="24"/>
+          <w:szCs w:val="24"/>
+        </w:rPr>
+      </w:pPr>
+      <w:r>
+        <w:rPr>
+          <w:rFonts w:ascii="Arial" w:hAnsi="Arial" w:cs="Arial"/>
+          <w:sz w:val="24"/>
+          <w:szCs w:val="24"/>
+        </w:rPr>
+        <w:t>retoraMenorArray</w:t>
+      </w:r>
+      <w:r>
+        <w:rPr>
+          <w:rFonts w:ascii="Arial" w:hAnsi="Arial" w:cs="Arial"/>
+          <w:sz w:val="24"/>
+          <w:szCs w:val="24"/>
+        </w:rPr>
+        <w:t>();</w:t>
+      </w:r>
+    </w:p>
+    <w:p>
+      <w:pPr>
+        <w:rPr>
+          <w:rFonts w:ascii="Arial" w:hAnsi="Arial" w:cs="Arial"/>
+          <w:sz w:val="24"/>
+          <w:szCs w:val="24"/>
+        </w:rPr>
+      </w:pPr>
+      <w:r>
+        <w:rPr>
+          <w:rFonts w:ascii="Arial" w:hAnsi="Arial" w:cs="Arial"/>
+          <w:sz w:val="24"/>
+          <w:szCs w:val="24"/>
+        </w:rPr>
+        <w:t>retornaUltimoDiaDeAulaDoPerido</w:t>
+      </w:r>
+      <w:r>
+        <w:rPr>
+          <w:rFonts w:ascii="Arial" w:hAnsi="Arial" w:cs="Arial"/>
+          <w:sz w:val="24"/>
+          <w:szCs w:val="24"/>
+        </w:rPr>
+        <w:t>();</w:t>
+      </w:r>
+    </w:p>
+    <w:p>
+      <w:pPr>
+        <w:rPr>
+          <w:rFonts w:ascii="Arial" w:hAnsi="Arial" w:cs="Arial"/>
+          <w:sz w:val="24"/>
+          <w:szCs w:val="24"/>
+        </w:rPr>
+      </w:pPr>
+    </w:p>
+    <w:p>
+      <w:pPr>
+        <w:rPr>
+          <w:rFonts w:ascii="Arial" w:hAnsi="Arial" w:cs="Arial"/>
+          <w:sz w:val="24"/>
+          <w:szCs w:val="24"/>
+        </w:rPr>
+      </w:pPr>
+    </w:p>
+    <w:p>
+      <w:pPr>
+        <w:rPr>
+          <w:rFonts w:ascii="Arial" w:hAnsi="Arial" w:cs="Arial"/>
+          <w:sz w:val="24"/>
+          <w:szCs w:val="24"/>
+        </w:rPr>
+      </w:pPr>
+      <w:r>
+        <w:rPr>
+          <w:rFonts w:ascii="Arial" w:hAnsi="Arial" w:cs="Arial"/>
+          <w:sz w:val="24"/>
+          <w:szCs w:val="24"/>
+        </w:rPr>
+        <w:t>geraDiasTurmaApartirDaAula(</w:t>
+      </w:r>
+      <w:r>
+        <w:rPr>
+          <w:rFonts w:ascii="Arial" w:hAnsi="Arial" w:cs="Arial"/>
+          <w:sz w:val="24"/>
+          <w:szCs w:val="24"/>
+        </w:rPr>
+        <w:t>): Gera os dias de aula da turma partir do numero da aula. Recebe com parâmetro um objeto CalendarioTurma e tem com retorno true ou false.</w:t>
+      </w:r>
+    </w:p>
+    <w:p>
+      <w:pPr>
+        <w:rPr>
+          <w:rFonts w:ascii="Arial" w:hAnsi="Arial" w:cs="Arial"/>
+          <w:sz w:val="24"/>
+          <w:szCs w:val="24"/>
+        </w:rPr>
+      </w:pPr>
+      <w:r>
+        <w:rPr>
+          <w:rFonts w:ascii="Arial" w:hAnsi="Arial" w:cs="Arial"/>
+          <w:sz w:val="24"/>
+          <w:szCs w:val="24"/>
+        </w:rPr>
+        <w:t>Submetodos:</w:t>
+      </w:r>
+    </w:p>
+    <w:p>
+      <w:pPr>
+        <w:rPr>
+          <w:rFonts w:ascii="Arial" w:hAnsi="Arial" w:cs="Arial"/>
+          <w:sz w:val="24"/>
+          <w:szCs w:val="24"/>
+        </w:rPr>
+      </w:pPr>
+      <w:r>
+        <w:rPr>
+          <w:rFonts w:ascii="Arial" w:hAnsi="Arial" w:cs="Arial"/>
+          <w:sz w:val="24"/>
+          <w:szCs w:val="24"/>
+        </w:rPr>
+        <w:t>retornaIdDaAula</w:t>
+      </w:r>
+      <w:r>
+        <w:rPr>
+          <w:rFonts w:ascii="Arial" w:hAnsi="Arial" w:cs="Arial"/>
+          <w:sz w:val="24"/>
+          <w:szCs w:val="24"/>
+        </w:rPr>
+        <w:t>();</w:t>
+      </w:r>
+    </w:p>
+    <w:p>
+      <w:pPr>
+        <w:rPr>
+          <w:rFonts w:ascii="Arial" w:hAnsi="Arial" w:cs="Arial"/>
+          <w:sz w:val="24"/>
+          <w:szCs w:val="24"/>
+        </w:rPr>
+      </w:pPr>
+      <w:r>
+        <w:rPr>
+          <w:rFonts w:ascii="Arial" w:hAnsi="Arial" w:cs="Arial"/>
+          <w:sz w:val="24"/>
+          <w:szCs w:val="24"/>
+        </w:rPr>
+        <w:t>r</w:t>
+      </w:r>
+      <w:r>
+        <w:rPr>
+          <w:rFonts w:ascii="Arial" w:hAnsi="Arial" w:cs="Arial"/>
+          <w:sz w:val="24"/>
+          <w:szCs w:val="24"/>
+        </w:rPr>
+        <w:t>etornaPeriodoSucessor</w:t>
+      </w:r>
+      <w:r>
+        <w:rPr>
+          <w:rFonts w:ascii="Arial" w:hAnsi="Arial" w:cs="Arial"/>
+          <w:sz w:val="24"/>
+          <w:szCs w:val="24"/>
+        </w:rPr>
+        <w:t>()</w:t>
+      </w:r>
+    </w:p>
+    <w:p>
+      <w:pPr>
+        <w:rPr>
+          <w:rFonts w:ascii="Arial" w:hAnsi="Arial" w:cs="Arial"/>
+          <w:sz w:val="24"/>
+          <w:szCs w:val="24"/>
+        </w:rPr>
+      </w:pPr>
+      <w:r>
+        <w:rPr>
+          <w:rFonts w:ascii="Arial" w:hAnsi="Arial" w:cs="Arial"/>
+          <w:sz w:val="24"/>
+          <w:szCs w:val="24"/>
+        </w:rPr>
+        <w:t>retornaArrayDeAulasDoPeriodo</w:t>
+      </w:r>
+      <w:r>
+        <w:rPr>
+          <w:rFonts w:ascii="Arial" w:hAnsi="Arial" w:cs="Arial"/>
+          <w:sz w:val="24"/>
+          <w:szCs w:val="24"/>
+        </w:rPr>
+        <w:t>();</w:t>
+      </w:r>
+    </w:p>
+    <w:p>
+      <w:pPr>
+        <w:rPr>
+          <w:rFonts w:ascii="Arial" w:hAnsi="Arial" w:cs="Arial"/>
+          <w:sz w:val="24"/>
+          <w:szCs w:val="24"/>
+        </w:rPr>
+      </w:pPr>
+      <w:r>
+        <w:rPr>
+          <w:rFonts w:ascii="Arial" w:hAnsi="Arial" w:cs="Arial"/>
+          <w:sz w:val="24"/>
+          <w:szCs w:val="24"/>
+        </w:rPr>
+        <w:t>retornaObjetoCalendarioEscola</w:t>
+      </w:r>
+      <w:r>
+        <w:rPr>
+          <w:rFonts w:ascii="Arial" w:hAnsi="Arial" w:cs="Arial"/>
+          <w:sz w:val="24"/>
+          <w:szCs w:val="24"/>
+        </w:rPr>
+        <w:t>();</w:t>
+      </w:r>
+    </w:p>
+    <w:p>
+      <w:pPr>
+        <w:rPr>
+          <w:rFonts w:ascii="Arial" w:hAnsi="Arial" w:cs="Arial"/>
+          <w:sz w:val="24"/>
+          <w:szCs w:val="24"/>
+        </w:rPr>
+      </w:pPr>
+      <w:r>
+        <w:rPr>
+          <w:rFonts w:ascii="Arial" w:hAnsi="Arial" w:cs="Arial"/>
+          <w:sz w:val="24"/>
+          <w:szCs w:val="24"/>
+        </w:rPr>
+        <w:t>retoraMenorArray</w:t>
+      </w:r>
+      <w:r>
+        <w:rPr>
+          <w:rFonts w:ascii="Arial" w:hAnsi="Arial" w:cs="Arial"/>
+          <w:sz w:val="24"/>
+          <w:szCs w:val="24"/>
+        </w:rPr>
+        <w:t>();</w:t>
+      </w:r>
+    </w:p>
+    <w:p>
+      <w:pPr>
+        <w:rPr>
+          <w:rFonts w:ascii="Arial" w:hAnsi="Arial" w:cs="Arial"/>
+          <w:sz w:val="24"/>
+          <w:szCs w:val="24"/>
+        </w:rPr>
+      </w:pPr>
+      <w:r>
+        <w:rPr>
+          <w:rFonts w:ascii="Arial" w:hAnsi="Arial" w:cs="Arial"/>
+          <w:sz w:val="24"/>
+          <w:szCs w:val="24"/>
+        </w:rPr>
+        <w:t>retornaUltimoDiaDeAulaDoPerido</w:t>
+      </w:r>
+      <w:r>
+        <w:rPr>
+          <w:rFonts w:ascii="Arial" w:hAnsi="Arial" w:cs="Arial"/>
+          <w:sz w:val="24"/>
+          <w:szCs w:val="24"/>
+        </w:rPr>
+        <w:t>();</w:t>
+      </w:r>
+    </w:p>
+    <w:p>
+      <w:pPr>
+        <w:rPr>
+          <w:rFonts w:ascii="Arial" w:hAnsi="Arial" w:cs="Arial"/>
+          <w:sz w:val="24"/>
+          <w:szCs w:val="24"/>
+        </w:rPr>
+      </w:pPr>
+    </w:p>
+    <w:p>
+      <w:pPr>
+        <w:rPr>
+          <w:rFonts w:ascii="Arial" w:hAnsi="Arial" w:cs="Arial"/>
+          <w:sz w:val="24"/>
+          <w:szCs w:val="24"/>
+        </w:rPr>
+      </w:pPr>
+      <w:r>
+        <w:rPr>
+          <w:rFonts w:ascii="Arial" w:hAnsi="Arial" w:cs="Arial"/>
+          <w:sz w:val="24"/>
+          <w:szCs w:val="24"/>
+        </w:rPr>
+        <w:t>retornaTurmaComDataInicial</w:t>
+      </w:r>
+      <w:r>
+        <w:rPr>
+          <w:rFonts w:ascii="Arial" w:hAnsi="Arial" w:cs="Arial"/>
+          <w:sz w:val="24"/>
+          <w:szCs w:val="24"/>
+        </w:rPr>
+        <w:t>(): Retorna dados da turma onde a data inicial é igual a data passa como parâmetro: Recebe como parâmetro, o código da escola (filial) e  a data inicial da turma.</w:t>
+      </w:r>
+    </w:p>
+    <w:p>
+      <w:pPr>
+        <w:rPr>
+          <w:rFonts w:ascii="Arial" w:hAnsi="Arial" w:cs="Arial"/>
+          <w:sz w:val="24"/>
+          <w:szCs w:val="24"/>
+        </w:rPr>
+      </w:pPr>
+    </w:p>
+    <w:p>
+      <w:pPr>
+        <w:rPr>
+          <w:rFonts w:ascii="Arial" w:hAnsi="Arial" w:cs="Arial"/>
+          <w:sz w:val="24"/>
+          <w:szCs w:val="24"/>
+        </w:rPr>
+      </w:pPr>
+      <w:r>
+        <w:rPr>
+          <w:rFonts w:ascii="Arial" w:hAnsi="Arial" w:cs="Arial"/>
+          <w:sz w:val="24"/>
+          <w:szCs w:val="24"/>
+        </w:rPr>
+        <w:t>retornDadosTurma</w:t>
+      </w:r>
+      <w:r>
+        <w:rPr>
+          <w:rFonts w:ascii="Arial" w:hAnsi="Arial" w:cs="Arial"/>
+          <w:sz w:val="24"/>
+          <w:szCs w:val="24"/>
+        </w:rPr>
+        <w:t>(): É utilizado para retornar as informações necessárias de uma turma, onde recebe como parâmetro a código da escola (filial) e o código da turma e retorna um array com as informações da turma.</w:t>
+      </w:r>
+    </w:p>
+    <w:p>
+      <w:pPr>
+        <w:rPr>
+          <w:rFonts w:ascii="Arial" w:hAnsi="Arial" w:cs="Arial"/>
+          <w:sz w:val="24"/>
+          <w:szCs w:val="24"/>
+        </w:rPr>
+      </w:pPr>
+    </w:p>
+    <w:p>
+      <w:pPr>
+        <w:rPr>
+          <w:rFonts w:ascii="Arial" w:hAnsi="Arial" w:cs="Arial"/>
+          <w:sz w:val="24"/>
+          <w:szCs w:val="24"/>
+        </w:rPr>
+      </w:pPr>
+      <w:r>
+        <w:rPr>
+          <w:rFonts w:ascii="Arial" w:hAnsi="Arial" w:cs="Arial"/>
+          <w:sz w:val="24"/>
+          <w:szCs w:val="24"/>
+        </w:rPr>
+        <w:t>adiantaDiasDeAula</w:t>
+      </w:r>
+      <w:r>
+        <w:rPr>
+          <w:rFonts w:ascii="Arial" w:hAnsi="Arial" w:cs="Arial"/>
+          <w:sz w:val="24"/>
+          <w:szCs w:val="24"/>
+        </w:rPr>
+        <w:t>(): Serve para adiantar os dias de  aula de turma, caso algum imprevisto aconteça, recebe como parâmetro um objeto CalendarioTurma e retorna o ultimo dia de aula da tabela PHE_CALENDARIO_TURMA</w:t>
+      </w:r>
+    </w:p>
+    <w:p>
+      <w:pPr>
+        <w:rPr>
+          <w:rFonts w:ascii="Arial" w:hAnsi="Arial" w:cs="Arial"/>
+          <w:sz w:val="24"/>
+          <w:szCs w:val="24"/>
+        </w:rPr>
+      </w:pPr>
+    </w:p>
+    <w:p>
+      <w:pPr>
+        <w:rPr>
+          <w:rFonts w:ascii="Arial" w:hAnsi="Arial" w:cs="Arial"/>
+          <w:sz w:val="24"/>
+          <w:szCs w:val="24"/>
+        </w:rPr>
+      </w:pPr>
+      <w:r>
+        <w:rPr>
+          <w:rFonts w:ascii="Arial" w:hAnsi="Arial" w:cs="Arial"/>
+          <w:sz w:val="24"/>
+          <w:szCs w:val="24"/>
+        </w:rPr>
+        <w:t>retornaDiasAulaApartirDoId</w:t>
+      </w:r>
+      <w:r>
+        <w:rPr>
+          <w:rFonts w:ascii="Arial" w:hAnsi="Arial" w:cs="Arial"/>
+          <w:sz w:val="24"/>
+          <w:szCs w:val="24"/>
+        </w:rPr>
+        <w:t xml:space="preserve">(): </w:t>
+      </w:r>
       <w:bookmarkStart w:id="0" w:name="_GoBack"/>
       <w:bookmarkEnd w:id="0"/>
     </w:p>
@@ -4615,1534 +7736,6 @@
           <w:szCs w:val="24"/>
         </w:rPr>
       </w:pPr>
-    </w:p>
-    <w:p>
-      <w:pPr>
-        <w:rPr>
-          <w:rFonts w:ascii="Arial" w:hAnsi="Arial" w:cs="Arial"/>
-          <w:sz w:val="24"/>
-          <w:szCs w:val="24"/>
-        </w:rPr>
-      </w:pPr>
-      <w:r>
-        <w:rPr>
-          <w:rFonts w:ascii="Arial" w:hAnsi="Arial" w:cs="Arial"/>
-          <w:sz w:val="24"/>
-          <w:szCs w:val="24"/>
-        </w:rPr>
-        <w:t>fechaBanco() : Finaliza a conexão com o banco de dados.</w:t>
-      </w:r>
-    </w:p>
-    <w:p>
-      <w:pPr>
-        <w:rPr>
-          <w:rFonts w:ascii="Arial" w:hAnsi="Arial" w:cs="Arial"/>
-          <w:sz w:val="24"/>
-          <w:szCs w:val="24"/>
-        </w:rPr>
-      </w:pPr>
-    </w:p>
-    <w:p>
-      <w:pPr>
-        <w:rPr>
-          <w:rFonts w:ascii="Arial" w:hAnsi="Arial" w:cs="Arial"/>
-          <w:sz w:val="24"/>
-          <w:szCs w:val="24"/>
-        </w:rPr>
-      </w:pPr>
-    </w:p>
-    <w:p>
-      <w:pPr>
-        <w:rPr>
-          <w:rFonts w:ascii="Arial" w:hAnsi="Arial" w:cs="Arial"/>
-          <w:sz w:val="24"/>
-          <w:szCs w:val="24"/>
-        </w:rPr>
-      </w:pPr>
-    </w:p>
-    <w:p>
-      <w:pPr>
-        <w:rPr>
-          <w:rFonts w:ascii="Arial" w:hAnsi="Arial" w:cs="Arial"/>
-          <w:sz w:val="24"/>
-          <w:szCs w:val="24"/>
-        </w:rPr>
-      </w:pPr>
-    </w:p>
-    <w:p>
-      <w:pPr>
-        <w:rPr>
-          <w:rFonts w:ascii="Arial" w:hAnsi="Arial" w:cs="Arial"/>
-          <w:sz w:val="24"/>
-          <w:szCs w:val="24"/>
-        </w:rPr>
-      </w:pPr>
-      <w:r>
-        <w:rPr>
-          <w:rFonts w:ascii="Arial" w:hAnsi="Arial" w:cs="Arial"/>
-          <w:sz w:val="24"/>
-          <w:szCs w:val="24"/>
-        </w:rPr>
-        <w:t>MÉTODOS PRIVADOS</w:t>
-      </w:r>
-      <w:r>
-        <w:rPr>
-          <w:rFonts w:ascii="Arial" w:hAnsi="Arial" w:cs="Arial"/>
-          <w:sz w:val="24"/>
-          <w:szCs w:val="24"/>
-        </w:rPr>
-        <w:t xml:space="preserve"> </w:t>
-      </w:r>
-    </w:p>
-    <w:p>
-      <w:pPr>
-        <w:rPr>
-          <w:rFonts w:ascii="Arial" w:hAnsi="Arial" w:cs="Arial"/>
-          <w:sz w:val="24"/>
-          <w:szCs w:val="24"/>
-        </w:rPr>
-      </w:pPr>
-    </w:p>
-    <w:p>
-      <w:pPr>
-        <w:rPr>
-          <w:rFonts w:ascii="Arial" w:hAnsi="Arial" w:cs="Arial"/>
-          <w:sz w:val="24"/>
-          <w:szCs w:val="24"/>
-        </w:rPr>
-      </w:pPr>
-      <w:r>
-        <w:rPr>
-          <w:rFonts w:ascii="Arial" w:hAnsi="Arial" w:cs="Arial"/>
-          <w:sz w:val="24"/>
-          <w:szCs w:val="24"/>
-        </w:rPr>
-        <w:t>geraDiaLetivoSegASex</w:t>
-      </w:r>
-      <w:r>
-        <w:rPr>
-          <w:rFonts w:ascii="Arial" w:hAnsi="Arial" w:cs="Arial"/>
-          <w:sz w:val="24"/>
-          <w:szCs w:val="24"/>
-        </w:rPr>
-        <w:t>(): Recebe como parâmetro</w:t>
-      </w:r>
-      <w:r>
-        <w:rPr>
-          <w:rFonts w:ascii="Arial" w:hAnsi="Arial" w:cs="Arial"/>
-          <w:sz w:val="24"/>
-          <w:szCs w:val="24"/>
-        </w:rPr>
-        <w:t xml:space="preserve"> a filial e o ano d</w:t>
-      </w:r>
-      <w:r>
-        <w:rPr>
-          <w:rFonts w:ascii="Arial" w:hAnsi="Arial" w:cs="Arial"/>
-          <w:sz w:val="24"/>
-          <w:szCs w:val="24"/>
-        </w:rPr>
-        <w:t xml:space="preserve">o </w:t>
-      </w:r>
-      <w:r>
-        <w:rPr>
-          <w:rFonts w:ascii="Arial" w:hAnsi="Arial" w:cs="Arial"/>
-          <w:sz w:val="24"/>
-          <w:szCs w:val="24"/>
-        </w:rPr>
-        <w:t>calendário, sua função é gerar todos os índices dos dias letivos de aula do calendário da escola, onde as aula</w:t>
-      </w:r>
-      <w:r>
-        <w:rPr>
-          <w:rFonts w:ascii="Arial" w:hAnsi="Arial" w:cs="Arial"/>
-          <w:sz w:val="24"/>
-          <w:szCs w:val="24"/>
-        </w:rPr>
-        <w:t>s</w:t>
-      </w:r>
-      <w:r>
-        <w:rPr>
-          <w:rFonts w:ascii="Arial" w:hAnsi="Arial" w:cs="Arial"/>
-          <w:sz w:val="24"/>
-          <w:szCs w:val="24"/>
-        </w:rPr>
-        <w:t xml:space="preserve"> serão somente de segunda a sexta.</w:t>
-      </w:r>
-    </w:p>
-    <w:p>
-      <w:pPr>
-        <w:rPr>
-          <w:rFonts w:ascii="Arial" w:hAnsi="Arial" w:cs="Arial"/>
-          <w:sz w:val="24"/>
-          <w:szCs w:val="24"/>
-        </w:rPr>
-      </w:pPr>
-      <w:r>
-        <w:rPr>
-          <w:rFonts w:ascii="Arial" w:hAnsi="Arial" w:cs="Arial"/>
-          <w:sz w:val="24"/>
-          <w:szCs w:val="24"/>
-        </w:rPr>
-        <w:t>Submetodos:</w:t>
-      </w:r>
-    </w:p>
-    <w:p>
-      <w:pPr>
-        <w:rPr>
-          <w:rFonts w:ascii="Arial" w:hAnsi="Arial" w:cs="Arial"/>
-          <w:sz w:val="24"/>
-          <w:szCs w:val="24"/>
-        </w:rPr>
-      </w:pPr>
-      <w:r>
-        <w:rPr>
-          <w:rFonts w:ascii="Arial" w:hAnsi="Arial" w:cs="Arial"/>
-          <w:sz w:val="24"/>
-          <w:szCs w:val="24"/>
-        </w:rPr>
-        <w:t>retornaArrayComTodosOsTurno</w:t>
-      </w:r>
-      <w:r>
-        <w:rPr>
-          <w:rFonts w:ascii="Arial" w:hAnsi="Arial" w:cs="Arial"/>
-          <w:sz w:val="24"/>
-          <w:szCs w:val="24"/>
-        </w:rPr>
-        <w:t>()</w:t>
-      </w:r>
-    </w:p>
-    <w:p>
-      <w:pPr>
-        <w:rPr>
-          <w:rFonts w:ascii="Arial" w:hAnsi="Arial" w:cs="Arial"/>
-          <w:sz w:val="24"/>
-          <w:szCs w:val="24"/>
-        </w:rPr>
-      </w:pPr>
-      <w:r>
-        <w:rPr>
-          <w:rFonts w:ascii="Arial" w:hAnsi="Arial" w:cs="Arial"/>
-          <w:sz w:val="24"/>
-          <w:szCs w:val="24"/>
-        </w:rPr>
-        <w:t>retornaArrayVazio()</w:t>
-      </w:r>
-    </w:p>
-    <w:p>
-      <w:pPr>
-        <w:rPr>
-          <w:rFonts w:ascii="Arial" w:hAnsi="Arial" w:cs="Arial"/>
-          <w:sz w:val="24"/>
-          <w:szCs w:val="24"/>
-        </w:rPr>
-      </w:pPr>
-    </w:p>
-    <w:p>
-      <w:pPr>
-        <w:rPr>
-          <w:rFonts w:ascii="Arial" w:hAnsi="Arial" w:cs="Arial"/>
-          <w:sz w:val="24"/>
-          <w:szCs w:val="24"/>
-        </w:rPr>
-      </w:pPr>
-      <w:r>
-        <w:rPr>
-          <w:rFonts w:ascii="Arial" w:hAnsi="Arial" w:cs="Arial"/>
-          <w:sz w:val="24"/>
-          <w:szCs w:val="24"/>
-        </w:rPr>
-        <w:t>retornaArrayVazio() : Recebe como parâmetro um array, serve somente para preencher todos os índices do array recebido com zero.</w:t>
-      </w:r>
-    </w:p>
-    <w:p>
-      <w:pPr>
-        <w:rPr>
-          <w:rFonts w:ascii="Arial" w:hAnsi="Arial" w:cs="Arial"/>
-          <w:sz w:val="24"/>
-          <w:szCs w:val="24"/>
-        </w:rPr>
-      </w:pPr>
-    </w:p>
-    <w:p>
-      <w:pPr>
-        <w:rPr>
-          <w:rFonts w:ascii="Arial" w:hAnsi="Arial" w:cs="Arial"/>
-          <w:sz w:val="24"/>
-          <w:szCs w:val="24"/>
-        </w:rPr>
-      </w:pPr>
-      <w:r>
-        <w:rPr>
-          <w:rFonts w:ascii="Arial" w:hAnsi="Arial" w:cs="Arial"/>
-          <w:sz w:val="24"/>
-          <w:szCs w:val="24"/>
-        </w:rPr>
-        <w:t>geraDiaLetivoCursoTecnicoSegSex</w:t>
-      </w:r>
-      <w:r>
-        <w:rPr>
-          <w:rFonts w:ascii="Arial" w:hAnsi="Arial" w:cs="Arial"/>
-          <w:sz w:val="24"/>
-          <w:szCs w:val="24"/>
-        </w:rPr>
-        <w:t>() : Recebe como parâmetro a filial e o ano do calendário, sua função é gerar todos os índices dos dias letivos de aula do calendário da escola, onde as aulas serão dos cursos técnicos de segunda a sexta.</w:t>
-      </w:r>
-    </w:p>
-    <w:p>
-      <w:pPr>
-        <w:rPr>
-          <w:rFonts w:ascii="Arial" w:hAnsi="Arial" w:cs="Arial"/>
-          <w:sz w:val="24"/>
-          <w:szCs w:val="24"/>
-        </w:rPr>
-      </w:pPr>
-      <w:r>
-        <w:rPr>
-          <w:rFonts w:ascii="Arial" w:hAnsi="Arial" w:cs="Arial"/>
-          <w:sz w:val="24"/>
-          <w:szCs w:val="24"/>
-        </w:rPr>
-        <w:t xml:space="preserve">Submetodos: </w:t>
-      </w:r>
-    </w:p>
-    <w:p>
-      <w:pPr>
-        <w:rPr>
-          <w:rFonts w:ascii="Arial" w:hAnsi="Arial" w:cs="Arial"/>
-          <w:sz w:val="24"/>
-          <w:szCs w:val="24"/>
-        </w:rPr>
-      </w:pPr>
-      <w:r>
-        <w:rPr>
-          <w:rFonts w:ascii="Arial" w:hAnsi="Arial" w:cs="Arial"/>
-          <w:sz w:val="24"/>
-          <w:szCs w:val="24"/>
-        </w:rPr>
-        <w:t>retornaArrayComTodosOsTurno</w:t>
-      </w:r>
-      <w:r>
-        <w:rPr>
-          <w:rFonts w:ascii="Arial" w:hAnsi="Arial" w:cs="Arial"/>
-          <w:sz w:val="24"/>
-          <w:szCs w:val="24"/>
-        </w:rPr>
-        <w:t>()</w:t>
-      </w:r>
-    </w:p>
-    <w:p>
-      <w:pPr>
-        <w:rPr>
-          <w:rFonts w:ascii="Arial" w:hAnsi="Arial" w:cs="Arial"/>
-          <w:sz w:val="24"/>
-          <w:szCs w:val="24"/>
-        </w:rPr>
-      </w:pPr>
-      <w:r>
-        <w:rPr>
-          <w:rFonts w:ascii="Arial" w:hAnsi="Arial" w:cs="Arial"/>
-          <w:sz w:val="24"/>
-          <w:szCs w:val="24"/>
-        </w:rPr>
-        <w:t>retornaArrayVazio()</w:t>
-      </w:r>
-    </w:p>
-    <w:p>
-      <w:pPr>
-        <w:rPr>
-          <w:rFonts w:ascii="Arial" w:hAnsi="Arial" w:cs="Arial"/>
-          <w:sz w:val="24"/>
-          <w:szCs w:val="24"/>
-        </w:rPr>
-      </w:pPr>
-    </w:p>
-    <w:p>
-      <w:pPr>
-        <w:rPr>
-          <w:rFonts w:ascii="Arial" w:hAnsi="Arial" w:cs="Arial"/>
-          <w:sz w:val="24"/>
-          <w:szCs w:val="24"/>
-        </w:rPr>
-      </w:pPr>
-      <w:r>
-        <w:rPr>
-          <w:rFonts w:ascii="Arial" w:hAnsi="Arial" w:cs="Arial"/>
-          <w:sz w:val="24"/>
-          <w:szCs w:val="24"/>
-        </w:rPr>
-        <w:t>geraDiaLetivoCursosAosSabados</w:t>
-      </w:r>
-      <w:r>
-        <w:rPr>
-          <w:rFonts w:ascii="Arial" w:hAnsi="Arial" w:cs="Arial"/>
-          <w:sz w:val="24"/>
-          <w:szCs w:val="24"/>
-        </w:rPr>
-        <w:t>() : Recebe como parâmetro a filial e o ano do calendário, sua função é gerar todos os índices dos dias letivos de aula do calendário da escola, onde as aulas serão somente de segunda a  sábado.</w:t>
-      </w:r>
-    </w:p>
-    <w:p>
-      <w:pPr>
-        <w:rPr>
-          <w:rFonts w:ascii="Arial" w:hAnsi="Arial" w:cs="Arial"/>
-          <w:sz w:val="24"/>
-          <w:szCs w:val="24"/>
-        </w:rPr>
-      </w:pPr>
-      <w:r>
-        <w:rPr>
-          <w:rFonts w:ascii="Arial" w:hAnsi="Arial" w:cs="Arial"/>
-          <w:sz w:val="24"/>
-          <w:szCs w:val="24"/>
-        </w:rPr>
-        <w:t xml:space="preserve">Submetodos: </w:t>
-      </w:r>
-    </w:p>
-    <w:p>
-      <w:pPr>
-        <w:rPr>
-          <w:rFonts w:ascii="Arial" w:hAnsi="Arial" w:cs="Arial"/>
-          <w:sz w:val="24"/>
-          <w:szCs w:val="24"/>
-        </w:rPr>
-      </w:pPr>
-      <w:r>
-        <w:rPr>
-          <w:rFonts w:ascii="Arial" w:hAnsi="Arial" w:cs="Arial"/>
-          <w:sz w:val="24"/>
-          <w:szCs w:val="24"/>
-        </w:rPr>
-        <w:t>retornaArrayComTodosOsTurno</w:t>
-      </w:r>
-      <w:r>
-        <w:rPr>
-          <w:rFonts w:ascii="Arial" w:hAnsi="Arial" w:cs="Arial"/>
-          <w:sz w:val="24"/>
-          <w:szCs w:val="24"/>
-        </w:rPr>
-        <w:t>()</w:t>
-      </w:r>
-    </w:p>
-    <w:p>
-      <w:pPr>
-        <w:rPr>
-          <w:rFonts w:ascii="Arial" w:hAnsi="Arial" w:cs="Arial"/>
-          <w:sz w:val="24"/>
-          <w:szCs w:val="24"/>
-        </w:rPr>
-      </w:pPr>
-      <w:r>
-        <w:rPr>
-          <w:rFonts w:ascii="Arial" w:hAnsi="Arial" w:cs="Arial"/>
-          <w:sz w:val="24"/>
-          <w:szCs w:val="24"/>
-        </w:rPr>
-        <w:t>retornaArrayVazio()</w:t>
-      </w:r>
-    </w:p>
-    <w:p>
-      <w:pPr>
-        <w:rPr>
-          <w:rFonts w:ascii="Arial" w:hAnsi="Arial" w:cs="Arial"/>
-          <w:sz w:val="24"/>
-          <w:szCs w:val="24"/>
-        </w:rPr>
-      </w:pPr>
-    </w:p>
-    <w:p>
-      <w:pPr>
-        <w:rPr>
-          <w:rFonts w:ascii="Arial" w:hAnsi="Arial" w:cs="Arial"/>
-          <w:sz w:val="24"/>
-          <w:szCs w:val="24"/>
-        </w:rPr>
-      </w:pPr>
-      <w:r>
-        <w:rPr>
-          <w:rFonts w:ascii="Arial" w:hAnsi="Arial" w:cs="Arial"/>
-          <w:sz w:val="24"/>
-          <w:szCs w:val="24"/>
-        </w:rPr>
-        <w:t>geraDiaLetivoCursosAosSabadosCt</w:t>
-      </w:r>
-      <w:r>
-        <w:rPr>
-          <w:rFonts w:ascii="Arial" w:hAnsi="Arial" w:cs="Arial"/>
-          <w:sz w:val="24"/>
-          <w:szCs w:val="24"/>
-        </w:rPr>
-        <w:t>() : Recebe como parâmetro a filial e o ano do calendário, sua função é gerar todos os índices dos dias letivos de aula do calendário da escola, onde as aulas serão dos cursos técnicos de segunda a sábado.</w:t>
-      </w:r>
-    </w:p>
-    <w:p>
-      <w:pPr>
-        <w:rPr>
-          <w:rFonts w:ascii="Arial" w:hAnsi="Arial" w:cs="Arial"/>
-          <w:sz w:val="24"/>
-          <w:szCs w:val="24"/>
-        </w:rPr>
-      </w:pPr>
-      <w:r>
-        <w:rPr>
-          <w:rFonts w:ascii="Arial" w:hAnsi="Arial" w:cs="Arial"/>
-          <w:sz w:val="24"/>
-          <w:szCs w:val="24"/>
-        </w:rPr>
-        <w:t xml:space="preserve">Submetodos: </w:t>
-      </w:r>
-    </w:p>
-    <w:p>
-      <w:pPr>
-        <w:rPr>
-          <w:rFonts w:ascii="Arial" w:hAnsi="Arial" w:cs="Arial"/>
-          <w:sz w:val="24"/>
-          <w:szCs w:val="24"/>
-        </w:rPr>
-      </w:pPr>
-      <w:r>
-        <w:rPr>
-          <w:rFonts w:ascii="Arial" w:hAnsi="Arial" w:cs="Arial"/>
-          <w:sz w:val="24"/>
-          <w:szCs w:val="24"/>
-        </w:rPr>
-        <w:t>retornaArrayComTodosOsTurno</w:t>
-      </w:r>
-      <w:r>
-        <w:rPr>
-          <w:rFonts w:ascii="Arial" w:hAnsi="Arial" w:cs="Arial"/>
-          <w:sz w:val="24"/>
-          <w:szCs w:val="24"/>
-        </w:rPr>
-        <w:t>()</w:t>
-      </w:r>
-    </w:p>
-    <w:p>
-      <w:pPr>
-        <w:rPr>
-          <w:rFonts w:ascii="Arial" w:hAnsi="Arial" w:cs="Arial"/>
-          <w:sz w:val="24"/>
-          <w:szCs w:val="24"/>
-        </w:rPr>
-      </w:pPr>
-      <w:r>
-        <w:rPr>
-          <w:rFonts w:ascii="Arial" w:hAnsi="Arial" w:cs="Arial"/>
-          <w:sz w:val="24"/>
-          <w:szCs w:val="24"/>
-        </w:rPr>
-        <w:lastRenderedPageBreak/>
-        <w:t>retornaArrayVazio()</w:t>
-      </w:r>
-    </w:p>
-    <w:p>
-      <w:pPr>
-        <w:rPr>
-          <w:rFonts w:ascii="Arial" w:hAnsi="Arial" w:cs="Arial"/>
-          <w:sz w:val="24"/>
-          <w:szCs w:val="24"/>
-        </w:rPr>
-      </w:pPr>
-      <w:r>
-        <w:rPr>
-          <w:rFonts w:ascii="Arial" w:hAnsi="Arial" w:cs="Arial"/>
-          <w:sz w:val="24"/>
-          <w:szCs w:val="24"/>
-        </w:rPr>
-        <w:t>retornaArrayComTodosOsTurno</w:t>
-      </w:r>
-      <w:r>
-        <w:rPr>
-          <w:rFonts w:ascii="Arial" w:hAnsi="Arial" w:cs="Arial"/>
-          <w:sz w:val="24"/>
-          <w:szCs w:val="24"/>
-        </w:rPr>
-        <w:t>(): Retorna um array com todos os turno que a escola pode ter aula. Recebe com parâmetro somete a filial</w:t>
-      </w:r>
-      <w:r>
-        <w:rPr>
-          <w:rFonts w:ascii="Arial" w:hAnsi="Arial" w:cs="Arial"/>
-          <w:sz w:val="24"/>
-          <w:szCs w:val="24"/>
-        </w:rPr>
-        <w:t>.</w:t>
-      </w:r>
-    </w:p>
-    <w:p>
-      <w:pPr>
-        <w:rPr>
-          <w:rFonts w:ascii="Arial" w:hAnsi="Arial" w:cs="Arial"/>
-          <w:sz w:val="24"/>
-          <w:szCs w:val="24"/>
-        </w:rPr>
-      </w:pPr>
-    </w:p>
-    <w:p>
-      <w:pPr>
-        <w:rPr>
-          <w:rFonts w:ascii="Arial" w:hAnsi="Arial" w:cs="Arial"/>
-          <w:sz w:val="24"/>
-          <w:szCs w:val="24"/>
-        </w:rPr>
-      </w:pPr>
-      <w:r>
-        <w:rPr>
-          <w:rFonts w:ascii="Arial" w:hAnsi="Arial" w:cs="Arial"/>
-          <w:sz w:val="24"/>
-          <w:szCs w:val="24"/>
-        </w:rPr>
-        <w:t>zeraTodosDiasLetivos</w:t>
-      </w:r>
-      <w:r>
-        <w:rPr>
-          <w:rFonts w:ascii="Arial" w:hAnsi="Arial" w:cs="Arial"/>
-          <w:sz w:val="24"/>
-          <w:szCs w:val="24"/>
-        </w:rPr>
-        <w:t>() : Esse método serve para zerar todos os dias letivos, de todas as aulas do calendário. É utilizado muito quando é necessário regerar os dias de aula</w:t>
-      </w:r>
-      <w:r>
-        <w:rPr>
-          <w:rFonts w:ascii="Arial" w:hAnsi="Arial" w:cs="Arial"/>
-          <w:sz w:val="24"/>
-          <w:szCs w:val="24"/>
-        </w:rPr>
-        <w:t xml:space="preserve">. Recebe como </w:t>
-      </w:r>
-      <w:r>
-        <w:rPr>
-          <w:rFonts w:ascii="Arial" w:hAnsi="Arial" w:cs="Arial"/>
-          <w:sz w:val="24"/>
-          <w:szCs w:val="24"/>
-        </w:rPr>
-        <w:t>parâmetro</w:t>
-      </w:r>
-      <w:r>
-        <w:rPr>
-          <w:rFonts w:ascii="Arial" w:hAnsi="Arial" w:cs="Arial"/>
-          <w:sz w:val="24"/>
-          <w:szCs w:val="24"/>
-        </w:rPr>
-        <w:t xml:space="preserve"> a filial e o ano que deseja zerar os dias.</w:t>
-      </w:r>
-    </w:p>
-    <w:p>
-      <w:pPr>
-        <w:rPr>
-          <w:rFonts w:ascii="Arial" w:hAnsi="Arial" w:cs="Arial"/>
-          <w:sz w:val="24"/>
-          <w:szCs w:val="24"/>
-        </w:rPr>
-      </w:pPr>
-    </w:p>
-    <w:p>
-      <w:pPr>
-        <w:rPr>
-          <w:rFonts w:ascii="Arial" w:hAnsi="Arial" w:cs="Arial"/>
-          <w:sz w:val="24"/>
-          <w:szCs w:val="24"/>
-        </w:rPr>
-      </w:pPr>
-      <w:r>
-        <w:rPr>
-          <w:rFonts w:ascii="Arial" w:hAnsi="Arial" w:cs="Arial"/>
-          <w:sz w:val="24"/>
-          <w:szCs w:val="24"/>
-        </w:rPr>
-        <w:t>retornaListaDeHorarios</w:t>
-      </w:r>
-      <w:r>
-        <w:rPr>
-          <w:rFonts w:ascii="Arial" w:hAnsi="Arial" w:cs="Arial"/>
-          <w:sz w:val="24"/>
-          <w:szCs w:val="24"/>
-        </w:rPr>
-        <w:t>(): Serve para retornar os horários dos turnos que existe na escola. Recebe como parâmetro o dia da semana e a filial.</w:t>
-      </w:r>
-    </w:p>
-    <w:p>
-      <w:pPr>
-        <w:rPr>
-          <w:rFonts w:ascii="Arial" w:hAnsi="Arial" w:cs="Arial"/>
-          <w:sz w:val="24"/>
-          <w:szCs w:val="24"/>
-        </w:rPr>
-      </w:pPr>
-    </w:p>
-    <w:p>
-      <w:pPr>
-        <w:rPr>
-          <w:rFonts w:ascii="Arial" w:hAnsi="Arial" w:cs="Arial"/>
-          <w:sz w:val="24"/>
-          <w:szCs w:val="24"/>
-        </w:rPr>
-      </w:pPr>
-    </w:p>
-    <w:p>
-      <w:pPr>
-        <w:rPr>
-          <w:rFonts w:ascii="Arial" w:hAnsi="Arial" w:cs="Arial"/>
-          <w:sz w:val="24"/>
-          <w:szCs w:val="24"/>
-        </w:rPr>
-      </w:pPr>
-      <w:r>
-        <w:rPr>
-          <w:rFonts w:ascii="Arial" w:hAnsi="Arial" w:cs="Arial"/>
-          <w:sz w:val="24"/>
-          <w:szCs w:val="24"/>
-        </w:rPr>
-        <w:t>CLASSSE DIAS NÃO LETIVOS DAO</w:t>
-      </w:r>
-    </w:p>
-    <w:p>
-      <w:pPr>
-        <w:rPr>
-          <w:rFonts w:ascii="Arial" w:hAnsi="Arial" w:cs="Arial"/>
-          <w:sz w:val="24"/>
-          <w:szCs w:val="24"/>
-        </w:rPr>
-      </w:pPr>
-    </w:p>
-    <w:p>
-      <w:pPr>
-        <w:rPr>
-          <w:rFonts w:ascii="Arial" w:hAnsi="Arial" w:cs="Arial"/>
-          <w:sz w:val="24"/>
-          <w:szCs w:val="24"/>
-        </w:rPr>
-      </w:pPr>
-      <w:r>
-        <w:rPr>
-          <w:rFonts w:ascii="Arial" w:hAnsi="Arial" w:cs="Arial"/>
-          <w:sz w:val="24"/>
-          <w:szCs w:val="24"/>
-        </w:rPr>
-        <w:t>Tem como seu principal objetivo servir de comunicação com o banco de dados, realizados qualquer tido de ordem dada para o banco, como updates, deletes, insert’s, entre outros.</w:t>
-      </w:r>
-    </w:p>
-    <w:p>
-      <w:pPr>
-        <w:rPr>
-          <w:rFonts w:ascii="Arial" w:hAnsi="Arial" w:cs="Arial"/>
-          <w:sz w:val="24"/>
-          <w:szCs w:val="24"/>
-        </w:rPr>
-      </w:pPr>
-      <w:r>
-        <w:rPr>
-          <w:rFonts w:ascii="Arial" w:hAnsi="Arial" w:cs="Arial"/>
-          <w:sz w:val="24"/>
-          <w:szCs w:val="24"/>
-        </w:rPr>
-        <w:t xml:space="preserve">A maioria das suas comunicações são referentes a tabela PHE_DIAS_NAO_LETIVOS, onde cadastra todos dias que não </w:t>
-      </w:r>
-      <w:r>
-        <w:rPr>
-          <w:rFonts w:ascii="Arial" w:hAnsi="Arial" w:cs="Arial"/>
-          <w:sz w:val="24"/>
-          <w:szCs w:val="24"/>
-        </w:rPr>
-        <w:t>haverá</w:t>
-      </w:r>
-      <w:r>
-        <w:rPr>
-          <w:rFonts w:ascii="Arial" w:hAnsi="Arial" w:cs="Arial"/>
-          <w:sz w:val="24"/>
-          <w:szCs w:val="24"/>
-        </w:rPr>
-        <w:t xml:space="preserve"> aula por algum motivo, </w:t>
-      </w:r>
-      <w:r>
-        <w:rPr>
-          <w:rFonts w:ascii="Arial" w:hAnsi="Arial" w:cs="Arial"/>
-          <w:sz w:val="24"/>
-          <w:szCs w:val="24"/>
-        </w:rPr>
-        <w:t>como:</w:t>
-      </w:r>
-      <w:r>
-        <w:rPr>
-          <w:rFonts w:ascii="Arial" w:hAnsi="Arial" w:cs="Arial"/>
-          <w:sz w:val="24"/>
-          <w:szCs w:val="24"/>
-        </w:rPr>
-        <w:t xml:space="preserve"> Feriados, recesso e qualquer outro imprevisto que causará a inserção da aula.</w:t>
-      </w:r>
-    </w:p>
-    <w:p>
-      <w:pPr>
-        <w:rPr>
-          <w:rFonts w:ascii="Arial" w:hAnsi="Arial" w:cs="Arial"/>
-          <w:sz w:val="24"/>
-          <w:szCs w:val="24"/>
-        </w:rPr>
-      </w:pPr>
-    </w:p>
-    <w:p>
-      <w:pPr>
-        <w:rPr>
-          <w:rFonts w:ascii="Arial" w:hAnsi="Arial" w:cs="Arial"/>
-          <w:sz w:val="24"/>
-          <w:szCs w:val="24"/>
-        </w:rPr>
-      </w:pPr>
-      <w:r>
-        <w:rPr>
-          <w:rFonts w:ascii="Arial" w:hAnsi="Arial" w:cs="Arial"/>
-          <w:sz w:val="24"/>
-          <w:szCs w:val="24"/>
-        </w:rPr>
-        <w:t>Quantidades de Atributos Públicos : 0</w:t>
-      </w:r>
-    </w:p>
-    <w:p>
-      <w:pPr>
-        <w:rPr>
-          <w:rFonts w:ascii="Arial" w:hAnsi="Arial" w:cs="Arial"/>
-          <w:sz w:val="24"/>
-          <w:szCs w:val="24"/>
-        </w:rPr>
-      </w:pPr>
-      <w:r>
-        <w:rPr>
-          <w:rFonts w:ascii="Arial" w:hAnsi="Arial" w:cs="Arial"/>
-          <w:sz w:val="24"/>
-          <w:szCs w:val="24"/>
-        </w:rPr>
-        <w:t>Quantidade de Atributos Privados: 1</w:t>
-      </w:r>
-    </w:p>
-    <w:p>
-      <w:pPr>
-        <w:rPr>
-          <w:rFonts w:ascii="Arial" w:hAnsi="Arial" w:cs="Arial"/>
-          <w:sz w:val="24"/>
-          <w:szCs w:val="24"/>
-        </w:rPr>
-      </w:pPr>
-      <w:r>
-        <w:rPr>
-          <w:rFonts w:ascii="Arial" w:hAnsi="Arial" w:cs="Arial"/>
-          <w:sz w:val="24"/>
-          <w:szCs w:val="24"/>
-        </w:rPr>
-        <w:t>Q</w:t>
-      </w:r>
-      <w:r>
-        <w:rPr>
-          <w:rFonts w:ascii="Arial" w:hAnsi="Arial" w:cs="Arial"/>
-          <w:sz w:val="24"/>
-          <w:szCs w:val="24"/>
-        </w:rPr>
-        <w:t>uantidade de Métodos Públicos: 9</w:t>
-      </w:r>
-    </w:p>
-    <w:p>
-      <w:pPr>
-        <w:rPr>
-          <w:rFonts w:ascii="Arial" w:hAnsi="Arial" w:cs="Arial"/>
-          <w:sz w:val="24"/>
-          <w:szCs w:val="24"/>
-          <w:u w:val="single"/>
-        </w:rPr>
-      </w:pPr>
-      <w:r>
-        <w:rPr>
-          <w:rFonts w:ascii="Arial" w:hAnsi="Arial" w:cs="Arial"/>
-          <w:sz w:val="24"/>
-          <w:szCs w:val="24"/>
-        </w:rPr>
-        <w:t>Q</w:t>
-      </w:r>
-      <w:r>
-        <w:rPr>
-          <w:rFonts w:ascii="Arial" w:hAnsi="Arial" w:cs="Arial"/>
-          <w:sz w:val="24"/>
-          <w:szCs w:val="24"/>
-        </w:rPr>
-        <w:t>uantidade de Métodos Privados: 3</w:t>
-      </w:r>
-    </w:p>
-    <w:p>
-      <w:pPr>
-        <w:rPr>
-          <w:rFonts w:ascii="Arial" w:hAnsi="Arial" w:cs="Arial"/>
-          <w:sz w:val="24"/>
-          <w:szCs w:val="24"/>
-        </w:rPr>
-      </w:pPr>
-    </w:p>
-    <w:p>
-      <w:pPr>
-        <w:rPr>
-          <w:rFonts w:ascii="Arial" w:hAnsi="Arial" w:cs="Arial"/>
-          <w:sz w:val="24"/>
-          <w:szCs w:val="24"/>
-        </w:rPr>
-      </w:pPr>
-      <w:r>
-        <w:rPr>
-          <w:rFonts w:ascii="Arial" w:hAnsi="Arial" w:cs="Arial"/>
-          <w:sz w:val="24"/>
-          <w:szCs w:val="24"/>
-        </w:rPr>
-        <w:t>METODOS PUBLICOS (9)</w:t>
-      </w:r>
-    </w:p>
-    <w:p>
-      <w:pPr>
-        <w:rPr>
-          <w:rFonts w:ascii="Arial" w:hAnsi="Arial" w:cs="Arial"/>
-          <w:sz w:val="24"/>
-          <w:szCs w:val="24"/>
-        </w:rPr>
-      </w:pPr>
-      <w:r>
-        <w:rPr>
-          <w:rFonts w:ascii="Arial" w:hAnsi="Arial" w:cs="Arial"/>
-          <w:sz w:val="24"/>
-          <w:szCs w:val="24"/>
-        </w:rPr>
-        <w:t>abreBanco()</w:t>
-      </w:r>
-      <w:r>
-        <w:rPr>
-          <w:rFonts w:ascii="Arial" w:hAnsi="Arial" w:cs="Arial"/>
-          <w:sz w:val="24"/>
-          <w:szCs w:val="24"/>
-        </w:rPr>
-        <w:t>:É  a função que faz a conexão com banco de dados, tem somente uma viriavel que o atributos privado da classe, chamado de “conexão”</w:t>
-      </w:r>
-    </w:p>
-    <w:p>
-      <w:pPr>
-        <w:rPr>
-          <w:rFonts w:ascii="Arial" w:hAnsi="Arial" w:cs="Arial"/>
-          <w:sz w:val="24"/>
-          <w:szCs w:val="24"/>
-        </w:rPr>
-      </w:pPr>
-    </w:p>
-    <w:p>
-      <w:pPr>
-        <w:rPr>
-          <w:rFonts w:ascii="Arial" w:hAnsi="Arial" w:cs="Arial"/>
-          <w:sz w:val="24"/>
-          <w:szCs w:val="24"/>
-        </w:rPr>
-      </w:pPr>
-      <w:r>
-        <w:rPr>
-          <w:rFonts w:ascii="Arial" w:hAnsi="Arial" w:cs="Arial"/>
-          <w:sz w:val="24"/>
-          <w:szCs w:val="24"/>
-        </w:rPr>
-        <w:t>inseriDiaNaoLetivo(</w:t>
-      </w:r>
-      <w:r>
-        <w:rPr>
-          <w:rFonts w:ascii="Arial" w:hAnsi="Arial" w:cs="Arial"/>
-          <w:sz w:val="24"/>
-          <w:szCs w:val="24"/>
-        </w:rPr>
-        <w:t>): Método que salva (inseri) no banco os dia não letivo</w:t>
-      </w:r>
-      <w:r>
-        <w:rPr>
-          <w:rFonts w:ascii="Arial" w:hAnsi="Arial" w:cs="Arial"/>
-          <w:sz w:val="24"/>
-          <w:szCs w:val="24"/>
-        </w:rPr>
-        <w:t>s</w:t>
-      </w:r>
-      <w:r>
-        <w:rPr>
-          <w:rFonts w:ascii="Arial" w:hAnsi="Arial" w:cs="Arial"/>
-          <w:sz w:val="24"/>
-          <w:szCs w:val="24"/>
-        </w:rPr>
-        <w:t xml:space="preserve"> (dia que não tem aula). Recebe como parâmetro o objeto DiaNaoLetivo.</w:t>
-      </w:r>
-    </w:p>
-    <w:p>
-      <w:pPr>
-        <w:rPr>
-          <w:rFonts w:ascii="Arial" w:hAnsi="Arial" w:cs="Arial"/>
-          <w:sz w:val="24"/>
-          <w:szCs w:val="24"/>
-        </w:rPr>
-      </w:pPr>
-      <w:r>
-        <w:rPr>
-          <w:rFonts w:ascii="Arial" w:hAnsi="Arial" w:cs="Arial"/>
-          <w:sz w:val="24"/>
-          <w:szCs w:val="24"/>
-        </w:rPr>
-        <w:t>SubMetodo:</w:t>
-      </w:r>
-    </w:p>
-    <w:p>
-      <w:pPr>
-        <w:rPr>
-          <w:rFonts w:ascii="Arial" w:hAnsi="Arial" w:cs="Arial"/>
-          <w:sz w:val="24"/>
-          <w:szCs w:val="24"/>
-        </w:rPr>
-      </w:pPr>
-      <w:r>
-        <w:rPr>
-          <w:rFonts w:ascii="Arial" w:hAnsi="Arial" w:cs="Arial"/>
-          <w:sz w:val="24"/>
-          <w:szCs w:val="24"/>
-        </w:rPr>
-        <w:lastRenderedPageBreak/>
-        <w:t>verificaSeDataExiste</w:t>
-      </w:r>
-      <w:r>
-        <w:rPr>
-          <w:rFonts w:ascii="Arial" w:hAnsi="Arial" w:cs="Arial"/>
-          <w:sz w:val="24"/>
-          <w:szCs w:val="24"/>
-        </w:rPr>
-        <w:t>()</w:t>
-      </w:r>
-    </w:p>
-    <w:p>
-      <w:pPr>
-        <w:rPr>
-          <w:rFonts w:ascii="Arial" w:hAnsi="Arial" w:cs="Arial"/>
-          <w:sz w:val="24"/>
-          <w:szCs w:val="24"/>
-        </w:rPr>
-      </w:pPr>
-    </w:p>
-    <w:p>
-      <w:pPr>
-        <w:rPr>
-          <w:rFonts w:ascii="Arial" w:hAnsi="Arial" w:cs="Arial"/>
-          <w:sz w:val="24"/>
-          <w:szCs w:val="24"/>
-        </w:rPr>
-      </w:pPr>
-      <w:r>
-        <w:rPr>
-          <w:rFonts w:ascii="Arial" w:hAnsi="Arial" w:cs="Arial"/>
-          <w:sz w:val="24"/>
-          <w:szCs w:val="24"/>
-        </w:rPr>
-        <w:t>inseriPeridoNaoLetivo</w:t>
-      </w:r>
-      <w:r>
-        <w:rPr>
-          <w:rFonts w:ascii="Arial" w:hAnsi="Arial" w:cs="Arial"/>
-          <w:sz w:val="24"/>
-          <w:szCs w:val="24"/>
-        </w:rPr>
-        <w:t>(): Método que inserio direto na tabela PHE_CALENDARIO_ESCOLAR, um período não letivo, como carnaval, dias sem aula</w:t>
-      </w:r>
-      <w:r>
-        <w:rPr>
-          <w:rFonts w:ascii="Arial" w:hAnsi="Arial" w:cs="Arial"/>
-          <w:sz w:val="24"/>
-          <w:szCs w:val="24"/>
-        </w:rPr>
-        <w:t xml:space="preserve">s, eventos. Essa ação afeta somente os dias de aula dos curso técnicos de segunda a sexta e de segunda a sábado </w:t>
-      </w:r>
-      <w:r>
-        <w:rPr>
-          <w:rFonts w:ascii="Arial" w:hAnsi="Arial" w:cs="Arial"/>
-          <w:sz w:val="24"/>
-          <w:szCs w:val="24"/>
-        </w:rPr>
-        <w:t>, e recebe como parâmetro um objeto DiaNaoLetivo</w:t>
-      </w:r>
-      <w:r>
-        <w:rPr>
-          <w:rFonts w:ascii="Arial" w:hAnsi="Arial" w:cs="Arial"/>
-          <w:sz w:val="24"/>
-          <w:szCs w:val="24"/>
-        </w:rPr>
-        <w:t xml:space="preserve"> e tem como retorno true ou false.</w:t>
-      </w:r>
-    </w:p>
-    <w:p>
-      <w:pPr>
-        <w:rPr>
-          <w:rFonts w:ascii="Arial" w:hAnsi="Arial" w:cs="Arial"/>
-          <w:sz w:val="24"/>
-          <w:szCs w:val="24"/>
-        </w:rPr>
-      </w:pPr>
-      <w:r>
-        <w:rPr>
-          <w:rFonts w:ascii="Arial" w:hAnsi="Arial" w:cs="Arial"/>
-          <w:sz w:val="24"/>
-          <w:szCs w:val="24"/>
-        </w:rPr>
-        <w:t>SubMetodo:</w:t>
-      </w:r>
-    </w:p>
-    <w:p>
-      <w:pPr>
-        <w:rPr>
-          <w:rFonts w:ascii="Arial" w:hAnsi="Arial" w:cs="Arial"/>
-          <w:sz w:val="24"/>
-          <w:szCs w:val="24"/>
-        </w:rPr>
-      </w:pPr>
-      <w:r>
-        <w:rPr>
-          <w:rFonts w:ascii="Arial" w:hAnsi="Arial" w:cs="Arial"/>
-          <w:sz w:val="24"/>
-          <w:szCs w:val="24"/>
-        </w:rPr>
-        <w:t>verificaSeDataExiste</w:t>
-      </w:r>
-      <w:r>
-        <w:rPr>
-          <w:rFonts w:ascii="Arial" w:hAnsi="Arial" w:cs="Arial"/>
-          <w:sz w:val="24"/>
-          <w:szCs w:val="24"/>
-        </w:rPr>
-        <w:t>()</w:t>
-      </w:r>
-    </w:p>
-    <w:p>
-      <w:pPr>
-        <w:rPr>
-          <w:rFonts w:ascii="Arial" w:hAnsi="Arial" w:cs="Arial"/>
-          <w:sz w:val="24"/>
-          <w:szCs w:val="24"/>
-        </w:rPr>
-      </w:pPr>
-    </w:p>
-    <w:p>
-      <w:pPr>
-        <w:rPr>
-          <w:rFonts w:ascii="Arial" w:hAnsi="Arial" w:cs="Arial"/>
-          <w:sz w:val="24"/>
-          <w:szCs w:val="24"/>
-        </w:rPr>
-      </w:pPr>
-      <w:r>
-        <w:rPr>
-          <w:rFonts w:ascii="Arial" w:hAnsi="Arial" w:cs="Arial"/>
-          <w:sz w:val="24"/>
-          <w:szCs w:val="24"/>
-        </w:rPr>
-        <w:t>inseriDiaNaoLetivoPorPerido</w:t>
-      </w:r>
-      <w:r>
-        <w:rPr>
-          <w:rFonts w:ascii="Arial" w:hAnsi="Arial" w:cs="Arial"/>
-          <w:sz w:val="24"/>
-          <w:szCs w:val="24"/>
-        </w:rPr>
-        <w:t>(): Serve para inserir diretamente no calendário da escola (tabela PHE_CALENDARIO_ESCOLAR) um período não letivo (período sem aula). Esta ação afeta todo os dias de aula do calendário e recebe como p</w:t>
-      </w:r>
-      <w:r>
-        <w:rPr>
-          <w:rFonts w:ascii="Arial" w:hAnsi="Arial" w:cs="Arial"/>
-          <w:sz w:val="24"/>
-          <w:szCs w:val="24"/>
-        </w:rPr>
-        <w:t>arâmetro um objeto DiaNaoLetivo e retorna true ou false.</w:t>
-      </w:r>
-    </w:p>
-    <w:p>
-      <w:pPr>
-        <w:rPr>
-          <w:rFonts w:ascii="Arial" w:hAnsi="Arial" w:cs="Arial"/>
-          <w:sz w:val="24"/>
-          <w:szCs w:val="24"/>
-        </w:rPr>
-      </w:pPr>
-    </w:p>
-    <w:p>
-      <w:pPr>
-        <w:rPr>
-          <w:rFonts w:ascii="Arial" w:hAnsi="Arial" w:cs="Arial"/>
-          <w:sz w:val="24"/>
-          <w:szCs w:val="24"/>
-        </w:rPr>
-      </w:pPr>
-      <w:r>
-        <w:rPr>
-          <w:rFonts w:ascii="Arial" w:hAnsi="Arial" w:cs="Arial"/>
-          <w:sz w:val="24"/>
-          <w:szCs w:val="24"/>
-        </w:rPr>
-        <w:t>inseriDiaNaoLetivoPorTurno</w:t>
-      </w:r>
-      <w:r>
-        <w:rPr>
-          <w:rFonts w:ascii="Arial" w:hAnsi="Arial" w:cs="Arial"/>
-          <w:sz w:val="24"/>
-          <w:szCs w:val="24"/>
-        </w:rPr>
-        <w:t xml:space="preserve">(): Inseri um dia ou período não letivo </w:t>
-      </w:r>
-      <w:r>
-        <w:rPr>
-          <w:rFonts w:ascii="Arial" w:hAnsi="Arial" w:cs="Arial"/>
-          <w:sz w:val="24"/>
-          <w:szCs w:val="24"/>
-        </w:rPr>
-        <w:t xml:space="preserve">por turno diretamente no calendário da escola (tabela PHE_CALENDARIO_ESCOLAR). Esta ação afeta todos os calendário (dias de aula), recebe como </w:t>
-      </w:r>
-      <w:r>
-        <w:rPr>
-          <w:rFonts w:ascii="Arial" w:hAnsi="Arial" w:cs="Arial"/>
-          <w:sz w:val="24"/>
-          <w:szCs w:val="24"/>
-        </w:rPr>
-        <w:t>parâmetro</w:t>
-      </w:r>
-      <w:r>
-        <w:rPr>
-          <w:rFonts w:ascii="Arial" w:hAnsi="Arial" w:cs="Arial"/>
-          <w:sz w:val="24"/>
-          <w:szCs w:val="24"/>
-        </w:rPr>
-        <w:t xml:space="preserve"> um objeto DiaNaoLetivo e retorna true ou false</w:t>
-      </w:r>
-    </w:p>
-    <w:p>
-      <w:pPr>
-        <w:rPr>
-          <w:rFonts w:ascii="Arial" w:hAnsi="Arial" w:cs="Arial"/>
-          <w:sz w:val="24"/>
-          <w:szCs w:val="24"/>
-        </w:rPr>
-      </w:pPr>
-    </w:p>
-    <w:p>
-      <w:pPr>
-        <w:rPr>
-          <w:rFonts w:ascii="Arial" w:hAnsi="Arial" w:cs="Arial"/>
-          <w:sz w:val="24"/>
-          <w:szCs w:val="24"/>
-        </w:rPr>
-      </w:pPr>
-      <w:r>
-        <w:rPr>
-          <w:rFonts w:ascii="Arial" w:hAnsi="Arial" w:cs="Arial"/>
-          <w:sz w:val="24"/>
-          <w:szCs w:val="24"/>
-        </w:rPr>
-        <w:t xml:space="preserve">calendarioExiste(): Esse método serve para verificar se existe algum calendário cadastrado no banco de dados (tabela PHE_CALENDARIO_ESCOLAR). Recebe como parâmetro a filial, ou seja o código </w:t>
-      </w:r>
-      <w:r>
-        <w:rPr>
-          <w:rFonts w:ascii="Arial" w:hAnsi="Arial" w:cs="Arial"/>
-          <w:sz w:val="24"/>
-          <w:szCs w:val="24"/>
-        </w:rPr>
-        <w:t>da escola e tem como retorno true ou false</w:t>
-      </w:r>
-    </w:p>
-    <w:p>
-      <w:pPr>
-        <w:rPr>
-          <w:rFonts w:ascii="Arial" w:hAnsi="Arial" w:cs="Arial"/>
-          <w:sz w:val="24"/>
-          <w:szCs w:val="24"/>
-        </w:rPr>
-      </w:pPr>
-    </w:p>
-    <w:p>
-      <w:pPr>
-        <w:rPr>
-          <w:rFonts w:ascii="Arial" w:hAnsi="Arial" w:cs="Arial"/>
-          <w:sz w:val="24"/>
-          <w:szCs w:val="24"/>
-        </w:rPr>
-      </w:pPr>
-      <w:r>
-        <w:rPr>
-          <w:rFonts w:ascii="Arial" w:hAnsi="Arial" w:cs="Arial"/>
-          <w:sz w:val="24"/>
-          <w:szCs w:val="24"/>
-        </w:rPr>
-        <w:t>deletaDiaNaoLetiv</w:t>
-      </w:r>
-      <w:r>
-        <w:rPr>
-          <w:rFonts w:ascii="Arial" w:hAnsi="Arial" w:cs="Arial"/>
-          <w:sz w:val="24"/>
-          <w:szCs w:val="24"/>
-        </w:rPr>
-        <w:t xml:space="preserve">o(): Serve para deletar um dia não letivo do calendário </w:t>
-      </w:r>
-      <w:r>
-        <w:rPr>
-          <w:rFonts w:ascii="Arial" w:hAnsi="Arial" w:cs="Arial"/>
-          <w:sz w:val="24"/>
-          <w:szCs w:val="24"/>
-        </w:rPr>
-        <w:t>(um dia que não tenha aula), registro esse que vai ser deletado da tabela (PHE_DIAS_NAO_LETIVOS)</w:t>
-      </w:r>
-      <w:r>
-        <w:rPr>
-          <w:rFonts w:ascii="Arial" w:hAnsi="Arial" w:cs="Arial"/>
-          <w:sz w:val="24"/>
-          <w:szCs w:val="24"/>
-        </w:rPr>
-        <w:t>. Tem como retorno true ou false</w:t>
-      </w:r>
-    </w:p>
-    <w:p>
-      <w:pPr>
-        <w:rPr>
-          <w:rFonts w:ascii="Arial" w:hAnsi="Arial" w:cs="Arial"/>
-          <w:sz w:val="24"/>
-          <w:szCs w:val="24"/>
-        </w:rPr>
-      </w:pPr>
-    </w:p>
-    <w:p>
-      <w:pPr>
-        <w:rPr>
-          <w:rFonts w:ascii="Arial" w:hAnsi="Arial" w:cs="Arial"/>
-          <w:sz w:val="24"/>
-          <w:szCs w:val="24"/>
-        </w:rPr>
-      </w:pPr>
-      <w:r>
-        <w:rPr>
-          <w:rFonts w:ascii="Arial" w:hAnsi="Arial" w:cs="Arial"/>
-          <w:sz w:val="24"/>
-          <w:szCs w:val="24"/>
-        </w:rPr>
-        <w:t>inseriDiaNaoLetivoTurma</w:t>
-      </w:r>
-      <w:r>
-        <w:rPr>
-          <w:rFonts w:ascii="Arial" w:hAnsi="Arial" w:cs="Arial"/>
-          <w:sz w:val="24"/>
-          <w:szCs w:val="24"/>
-        </w:rPr>
-        <w:t>(): Serve para selecionar os dias da turma que não haverá aula. Recebe como parâmetro um objeto CalendarioTurma e o código da turma e retorna um array com um objeto CalendarioTurma e uma lista de objetos do tipo CalendarioTurma.</w:t>
-      </w:r>
-    </w:p>
-    <w:p>
-      <w:pPr>
-        <w:rPr>
-          <w:rFonts w:ascii="Arial" w:hAnsi="Arial" w:cs="Arial"/>
-          <w:sz w:val="24"/>
-          <w:szCs w:val="24"/>
-        </w:rPr>
-      </w:pPr>
-      <w:r>
-        <w:rPr>
-          <w:rFonts w:ascii="Arial" w:hAnsi="Arial" w:cs="Arial"/>
-          <w:sz w:val="24"/>
-          <w:szCs w:val="24"/>
-        </w:rPr>
-        <w:t>Submetodo:</w:t>
-      </w:r>
-    </w:p>
-    <w:p>
-      <w:pPr>
-        <w:rPr>
-          <w:rFonts w:ascii="Arial" w:hAnsi="Arial" w:cs="Arial"/>
-          <w:sz w:val="24"/>
-          <w:szCs w:val="24"/>
-        </w:rPr>
-      </w:pPr>
-      <w:r>
-        <w:rPr>
-          <w:rFonts w:ascii="Arial" w:hAnsi="Arial" w:cs="Arial"/>
-          <w:sz w:val="24"/>
-          <w:szCs w:val="24"/>
-        </w:rPr>
-        <w:t>retornaCalendarioTurma</w:t>
-      </w:r>
-      <w:r>
-        <w:rPr>
-          <w:rFonts w:ascii="Arial" w:hAnsi="Arial" w:cs="Arial"/>
-          <w:sz w:val="24"/>
-          <w:szCs w:val="24"/>
-        </w:rPr>
-        <w:t>();</w:t>
-      </w:r>
-    </w:p>
-    <w:p>
-      <w:pPr>
-        <w:rPr>
-          <w:rFonts w:ascii="Arial" w:hAnsi="Arial" w:cs="Arial"/>
-          <w:sz w:val="24"/>
-          <w:szCs w:val="24"/>
-        </w:rPr>
-      </w:pPr>
-    </w:p>
-    <w:p>
-      <w:pPr>
-        <w:rPr>
-          <w:rFonts w:ascii="Arial" w:hAnsi="Arial" w:cs="Arial"/>
-          <w:sz w:val="24"/>
-          <w:szCs w:val="24"/>
-        </w:rPr>
-      </w:pPr>
-    </w:p>
-    <w:p>
-      <w:pPr>
-        <w:rPr>
-          <w:rFonts w:ascii="Arial" w:hAnsi="Arial" w:cs="Arial"/>
-          <w:sz w:val="24"/>
-          <w:szCs w:val="24"/>
-        </w:rPr>
-      </w:pPr>
-    </w:p>
-    <w:p>
-      <w:pPr>
-        <w:rPr>
-          <w:rFonts w:ascii="Arial" w:hAnsi="Arial" w:cs="Arial"/>
-          <w:sz w:val="24"/>
-          <w:szCs w:val="24"/>
-        </w:rPr>
-      </w:pPr>
-      <w:r>
-        <w:rPr>
-          <w:rFonts w:ascii="Arial" w:hAnsi="Arial" w:cs="Arial"/>
-          <w:sz w:val="24"/>
-          <w:szCs w:val="24"/>
-        </w:rPr>
-        <w:t>METODOS PRIVADOS (3)</w:t>
-      </w:r>
-    </w:p>
-    <w:p>
-      <w:pPr>
-        <w:rPr>
-          <w:rFonts w:ascii="Arial" w:hAnsi="Arial" w:cs="Arial"/>
-          <w:sz w:val="24"/>
-          <w:szCs w:val="24"/>
-        </w:rPr>
-      </w:pPr>
-    </w:p>
-    <w:p>
-      <w:pPr>
-        <w:rPr>
-          <w:rFonts w:ascii="Arial" w:hAnsi="Arial" w:cs="Arial"/>
-          <w:sz w:val="24"/>
-          <w:szCs w:val="24"/>
-        </w:rPr>
-      </w:pPr>
-      <w:r>
-        <w:rPr>
-          <w:rFonts w:ascii="Arial" w:hAnsi="Arial" w:cs="Arial"/>
-          <w:sz w:val="24"/>
-          <w:szCs w:val="24"/>
-        </w:rPr>
-        <w:t>retornaCalendarioTurma</w:t>
-      </w:r>
-      <w:r>
-        <w:rPr>
-          <w:rFonts w:ascii="Arial" w:hAnsi="Arial" w:cs="Arial"/>
-          <w:sz w:val="24"/>
-          <w:szCs w:val="24"/>
-        </w:rPr>
-        <w:t>(): Serve para retornar um objeto CalendarioTurma</w:t>
-      </w:r>
-      <w:r>
-        <w:rPr>
-          <w:rFonts w:ascii="Arial" w:hAnsi="Arial" w:cs="Arial"/>
-          <w:sz w:val="24"/>
-          <w:szCs w:val="24"/>
-        </w:rPr>
-        <w:t>. Recebe como parâmetro: Id, código da escola (filial), e o código da turma.</w:t>
-      </w:r>
-    </w:p>
-    <w:p>
-      <w:pPr>
-        <w:rPr>
-          <w:rFonts w:ascii="Arial" w:hAnsi="Arial" w:cs="Arial"/>
-          <w:sz w:val="24"/>
-          <w:szCs w:val="24"/>
-        </w:rPr>
-      </w:pPr>
-    </w:p>
-    <w:p>
-      <w:pPr>
-        <w:rPr>
-          <w:rFonts w:ascii="Arial" w:hAnsi="Arial" w:cs="Arial"/>
-          <w:sz w:val="24"/>
-          <w:szCs w:val="24"/>
-        </w:rPr>
-      </w:pPr>
-      <w:r>
-        <w:rPr>
-          <w:rFonts w:ascii="Arial" w:hAnsi="Arial" w:cs="Arial"/>
-          <w:sz w:val="24"/>
-          <w:szCs w:val="24"/>
-        </w:rPr>
-        <w:t>atualizaCalendarioAposDeleteFeriado</w:t>
-      </w:r>
-      <w:r>
-        <w:rPr>
-          <w:rFonts w:ascii="Arial" w:hAnsi="Arial" w:cs="Arial"/>
-          <w:sz w:val="24"/>
-          <w:szCs w:val="24"/>
-        </w:rPr>
-        <w:t xml:space="preserve">(): Sua funcionalidade é atualizar o calendário após o delete de um feriado. Recebe como parâmetro </w:t>
-      </w:r>
-      <w:r>
-        <w:rPr>
-          <w:rFonts w:ascii="Arial" w:hAnsi="Arial" w:cs="Arial"/>
-          <w:sz w:val="24"/>
-          <w:szCs w:val="24"/>
-        </w:rPr>
-        <w:t>dia e mês, como uma única variável no formato americano</w:t>
-      </w:r>
-      <w:r>
-        <w:rPr>
-          <w:rFonts w:ascii="Arial" w:hAnsi="Arial" w:cs="Arial"/>
-          <w:sz w:val="24"/>
-          <w:szCs w:val="24"/>
-        </w:rPr>
-        <w:t xml:space="preserve"> e o código da escola (filial).</w:t>
-      </w:r>
-    </w:p>
-    <w:p>
-      <w:pPr>
-        <w:rPr>
-          <w:rFonts w:ascii="Arial" w:hAnsi="Arial" w:cs="Arial"/>
-          <w:sz w:val="24"/>
-          <w:szCs w:val="24"/>
-        </w:rPr>
-      </w:pPr>
-    </w:p>
-    <w:p>
-      <w:pPr>
-        <w:rPr>
-          <w:rFonts w:ascii="Arial" w:hAnsi="Arial" w:cs="Arial"/>
-          <w:sz w:val="24"/>
-          <w:szCs w:val="24"/>
-        </w:rPr>
-      </w:pPr>
-      <w:r>
-        <w:rPr>
-          <w:rFonts w:ascii="Arial" w:hAnsi="Arial" w:cs="Arial"/>
-          <w:sz w:val="24"/>
-          <w:szCs w:val="24"/>
-        </w:rPr>
-        <w:t>verificaSeDataExiste</w:t>
-      </w:r>
-      <w:r>
-        <w:rPr>
-          <w:rFonts w:ascii="Arial" w:hAnsi="Arial" w:cs="Arial"/>
-          <w:sz w:val="24"/>
-          <w:szCs w:val="24"/>
-        </w:rPr>
-        <w:t>() : Verifica se uma data existe (na tabela PHE_DIAS_NÃO_LETIVOS)</w:t>
-      </w:r>
-      <w:r>
-        <w:rPr>
-          <w:rFonts w:ascii="Arial" w:hAnsi="Arial" w:cs="Arial"/>
-          <w:sz w:val="24"/>
-          <w:szCs w:val="24"/>
-        </w:rPr>
-        <w:t>; Recebe como paramentro a data e código da escola (filial) e tem como retorno true ou false.</w:t>
-      </w:r>
     </w:p>
     <w:p>
       <w:pPr>
@@ -7017,7 +8610,7 @@
 </file>
 
 <file path=customXml/itemProps1.xml><?xml version="1.0" encoding="utf-8"?>
-<ds:datastoreItem xmlns:ds="http://schemas.openxmlformats.org/officeDocument/2006/customXml" ds:itemID="{9E05EB60-5697-4DCF-A106-165678F9363A}">
+<ds:datastoreItem xmlns:ds="http://schemas.openxmlformats.org/officeDocument/2006/customXml" ds:itemID="{413FCC2D-21E3-4EFA-9D53-1CF596627BC9}">
   <ds:schemaRefs>
     <ds:schemaRef ds:uri="http://schemas.openxmlformats.org/officeDocument/2006/bibliography"/>
   </ds:schemaRefs>

</xml_diff>